<commit_message>
Added save game mechanic
</commit_message>
<xml_diff>
--- a/Documentation/Game Design Document.docx
+++ b/Documentation/Game Design Document.docx
@@ -693,24 +693,7 @@
           <w:szCs w:val="24"/>
         </w:rPr>
         <w:br/>
-      </w:r>
-      <w:proofErr w:type="spellStart"/>
-      <w:r>
-        <w:rPr>
-          <w:rFonts w:ascii="Bahnschrift SemiLight" w:hAnsi="Bahnschrift SemiLight" w:cs="Aharoni"/>
-          <w:sz w:val="24"/>
-          <w:szCs w:val="24"/>
-        </w:rPr>
-        <w:t>Accommodations</w:t>
-      </w:r>
-      <w:proofErr w:type="spellEnd"/>
-      <w:r>
-        <w:rPr>
-          <w:rFonts w:ascii="Bahnschrift SemiLight" w:hAnsi="Bahnschrift SemiLight" w:cs="Aharoni"/>
-          <w:sz w:val="24"/>
-          <w:szCs w:val="24"/>
-        </w:rPr>
-        <w:t xml:space="preserve"> are where the player</w:t>
+        <w:t>Accommodations are where the player</w:t>
       </w:r>
       <w:r>
         <w:rPr>
@@ -3515,16 +3498,7 @@
           <w:sz w:val="24"/>
           <w:szCs w:val="40"/>
         </w:rPr>
-        <w:t>hunger</w:t>
-      </w:r>
-      <w:r>
-        <w:rPr>
-          <w:rFonts w:ascii="Bahnschrift SemiLight" w:hAnsi="Bahnschrift SemiLight" w:cs="Aharoni"/>
-          <w:b/>
-          <w:sz w:val="24"/>
-          <w:szCs w:val="40"/>
-        </w:rPr>
-        <w:t xml:space="preserve"> is 100% or above.</w:t>
+        <w:t>hunger is 100% or above.</w:t>
       </w:r>
       <w:r>
         <w:rPr>
@@ -3542,25 +3516,7 @@
           <w:sz w:val="24"/>
           <w:szCs w:val="40"/>
         </w:rPr>
-        <w:t xml:space="preserve">This effect is doubled when </w:t>
-      </w:r>
-      <w:r>
-        <w:rPr>
-          <w:rFonts w:ascii="Bahnschrift SemiLight" w:hAnsi="Bahnschrift SemiLight" w:cs="Aharoni"/>
-          <w:b/>
-          <w:sz w:val="24"/>
-          <w:szCs w:val="40"/>
-        </w:rPr>
-        <w:t>thirst</w:t>
-      </w:r>
-      <w:r>
-        <w:rPr>
-          <w:rFonts w:ascii="Bahnschrift SemiLight" w:hAnsi="Bahnschrift SemiLight" w:cs="Aharoni"/>
-          <w:b/>
-          <w:sz w:val="24"/>
-          <w:szCs w:val="40"/>
-        </w:rPr>
-        <w:t xml:space="preserve"> also reaches 100% or above, resulting in </w:t>
+        <w:t xml:space="preserve">This effect is doubled when thirst also reaches 100% or above, resulting in </w:t>
       </w:r>
       <w:r>
         <w:rPr>
@@ -3896,25 +3852,7 @@
           <w:sz w:val="24"/>
           <w:szCs w:val="40"/>
         </w:rPr>
-        <w:t xml:space="preserve">If </w:t>
-      </w:r>
-      <w:r>
-        <w:rPr>
-          <w:rFonts w:ascii="Bahnschrift SemiLight" w:hAnsi="Bahnschrift SemiLight" w:cs="Aharoni"/>
-          <w:b/>
-          <w:sz w:val="24"/>
-          <w:szCs w:val="40"/>
-        </w:rPr>
-        <w:t>thirst</w:t>
-      </w:r>
-      <w:r>
-        <w:rPr>
-          <w:rFonts w:ascii="Bahnschrift SemiLight" w:hAnsi="Bahnschrift SemiLight" w:cs="Aharoni"/>
-          <w:b/>
-          <w:sz w:val="24"/>
-          <w:szCs w:val="40"/>
-        </w:rPr>
-        <w:t xml:space="preserve"> is 100% or above, every action that increases tiredness, </w:t>
+        <w:t xml:space="preserve">If thirst is 100% or above, every action that increases tiredness, </w:t>
       </w:r>
       <w:r>
         <w:rPr>
@@ -4032,25 +3970,7 @@
           <w:sz w:val="24"/>
           <w:szCs w:val="40"/>
         </w:rPr>
-        <w:t xml:space="preserve">when </w:t>
-      </w:r>
-      <w:r>
-        <w:rPr>
-          <w:rFonts w:ascii="Bahnschrift SemiLight" w:hAnsi="Bahnschrift SemiLight" w:cs="Aharoni"/>
-          <w:b/>
-          <w:sz w:val="24"/>
-          <w:szCs w:val="40"/>
-        </w:rPr>
-        <w:t>thirst</w:t>
-      </w:r>
-      <w:r>
-        <w:rPr>
-          <w:rFonts w:ascii="Bahnschrift SemiLight" w:hAnsi="Bahnschrift SemiLight" w:cs="Aharoni"/>
-          <w:b/>
-          <w:sz w:val="24"/>
-          <w:szCs w:val="40"/>
-        </w:rPr>
-        <w:t xml:space="preserve"> is 100% or above.</w:t>
+        <w:t>when thirst is 100% or above.</w:t>
       </w:r>
       <w:r>
         <w:rPr>
@@ -4124,17 +4044,7 @@
           <w:sz w:val="24"/>
           <w:szCs w:val="40"/>
         </w:rPr>
-        <w:t xml:space="preserve">work, training, streaming and </w:t>
-      </w:r>
-      <w:r>
-        <w:rPr>
-          <w:rFonts w:ascii="Bahnschrift SemiLight" w:hAnsi="Bahnschrift SemiLight" w:cs="Aharoni"/>
-          <w:b/>
-          <w:i/>
-          <w:sz w:val="24"/>
-          <w:szCs w:val="40"/>
-        </w:rPr>
-        <w:t>battles.</w:t>
+        <w:t>work, training, streaming and battles.</w:t>
       </w:r>
     </w:p>
     <w:p>
@@ -6310,31 +6220,7 @@
           <w:sz w:val="24"/>
           <w:szCs w:val="40"/>
         </w:rPr>
-        <w:t>Participating in a contest</w:t>
-      </w:r>
-      <w:r>
-        <w:rPr>
-          <w:rFonts w:ascii="Bahnschrift SemiLight" w:hAnsi="Bahnschrift SemiLight" w:cs="Aharoni"/>
-          <w:sz w:val="24"/>
-          <w:szCs w:val="40"/>
-        </w:rPr>
-        <w:t xml:space="preserve"> can be </w:t>
-      </w:r>
-      <w:r>
-        <w:rPr>
-          <w:rFonts w:ascii="Bahnschrift SemiLight" w:hAnsi="Bahnschrift SemiLight" w:cs="Aharoni"/>
-          <w:sz w:val="24"/>
-          <w:szCs w:val="40"/>
-        </w:rPr>
-        <w:t>done</w:t>
-      </w:r>
-      <w:r>
-        <w:rPr>
-          <w:rFonts w:ascii="Bahnschrift SemiLight" w:hAnsi="Bahnschrift SemiLight" w:cs="Aharoni"/>
-          <w:sz w:val="24"/>
-          <w:szCs w:val="40"/>
-        </w:rPr>
-        <w:t xml:space="preserve"> to </w:t>
+        <w:t xml:space="preserve">Participating in a contest can be done to </w:t>
       </w:r>
       <w:r>
         <w:rPr>
@@ -6394,25 +6280,79 @@
           <w:sz w:val="24"/>
           <w:szCs w:val="40"/>
         </w:rPr>
-        <w:t>. There are multiple game modes to choose from depending on the player’s s</w:t>
-      </w:r>
-      <w:r>
-        <w:rPr>
-          <w:rFonts w:ascii="Bahnschrift SemiLight" w:hAnsi="Bahnschrift SemiLight" w:cs="Aharoni"/>
-          <w:sz w:val="24"/>
-          <w:szCs w:val="40"/>
-        </w:rPr>
-        <w:t xml:space="preserve">ituation. </w:t>
-      </w:r>
-    </w:p>
-    <w:p>
-      <w:pPr>
-        <w:rPr>
-          <w:rFonts w:ascii="Bahnschrift SemiLight" w:hAnsi="Bahnschrift SemiLight" w:cs="Aharoni"/>
-          <w:sz w:val="24"/>
-          <w:szCs w:val="40"/>
-        </w:rPr>
-      </w:pPr>
+        <w:t xml:space="preserve">. There are multiple game modes to choose from depending on the player’s situation. </w:t>
+      </w:r>
+    </w:p>
+    <w:p>
+      <w:pPr>
+        <w:rPr>
+          <w:rFonts w:ascii="Bahnschrift SemiLight" w:hAnsi="Bahnschrift SemiLight" w:cs="Aharoni"/>
+          <w:sz w:val="24"/>
+          <w:szCs w:val="40"/>
+        </w:rPr>
+      </w:pPr>
+    </w:p>
+    <w:p>
+      <w:pPr>
+        <w:rPr>
+          <w:rFonts w:ascii="Bahnschrift SemiLight" w:hAnsi="Bahnschrift SemiLight" w:cs="Aharoni"/>
+          <w:sz w:val="24"/>
+          <w:szCs w:val="40"/>
+        </w:rPr>
+      </w:pPr>
+      <w:r>
+        <w:rPr>
+          <w:rFonts w:ascii="Bahnschrift SemiLight" w:hAnsi="Bahnschrift SemiLight" w:cs="Aharoni"/>
+          <w:b/>
+          <w:sz w:val="28"/>
+          <w:szCs w:val="40"/>
+        </w:rPr>
+        <w:t>Save game</w:t>
+      </w:r>
+      <w:r>
+        <w:rPr>
+          <w:rFonts w:ascii="Bahnschrift SemiLight" w:hAnsi="Bahnschrift SemiLight" w:cs="Aharoni"/>
+          <w:b/>
+          <w:sz w:val="28"/>
+          <w:szCs w:val="40"/>
+        </w:rPr>
+        <w:t xml:space="preserve"> </w:t>
+      </w:r>
+      <w:r>
+        <w:rPr>
+          <w:rFonts w:ascii="Bahnschrift SemiLight" w:hAnsi="Bahnschrift SemiLight" w:cs="Aharoni"/>
+          <w:b/>
+          <w:sz w:val="28"/>
+          <w:szCs w:val="40"/>
+        </w:rPr>
+        <w:br/>
+      </w:r>
+      <w:proofErr w:type="gramStart"/>
+      <w:r>
+        <w:rPr>
+          <w:rFonts w:ascii="Bahnschrift SemiLight" w:hAnsi="Bahnschrift SemiLight" w:cs="Aharoni"/>
+          <w:sz w:val="24"/>
+          <w:szCs w:val="40"/>
+        </w:rPr>
+        <w:t>The</w:t>
+      </w:r>
+      <w:proofErr w:type="gramEnd"/>
+      <w:r>
+        <w:rPr>
+          <w:rFonts w:ascii="Bahnschrift SemiLight" w:hAnsi="Bahnschrift SemiLight" w:cs="Aharoni"/>
+          <w:sz w:val="24"/>
+          <w:szCs w:val="40"/>
+        </w:rPr>
+        <w:t xml:space="preserve"> game is savable, when the player is idle.</w:t>
+      </w:r>
+      <w:r>
+        <w:rPr>
+          <w:rFonts w:ascii="Bahnschrift SemiLight" w:hAnsi="Bahnschrift SemiLight" w:cs="Aharoni"/>
+          <w:sz w:val="24"/>
+          <w:szCs w:val="40"/>
+        </w:rPr>
+        <w:t xml:space="preserve"> The player can choose between 3 save slots to save the game to.</w:t>
+      </w:r>
       <w:bookmarkStart w:id="0" w:name="_GoBack"/>
       <w:bookmarkEnd w:id="0"/>
     </w:p>
@@ -7150,7 +7090,7 @@
 </file>
 
 <file path=customXml/itemProps1.xml><?xml version="1.0" encoding="utf-8"?>
-<ds:datastoreItem xmlns:ds="http://schemas.openxmlformats.org/officeDocument/2006/customXml" ds:itemID="{C6F4CAE7-C20B-45EB-A83B-FAED48B222F0}">
+<ds:datastoreItem xmlns:ds="http://schemas.openxmlformats.org/officeDocument/2006/customXml" ds:itemID="{B11AB8C2-6018-4AEE-A35F-85E539EC8CF6}">
   <ds:schemaRefs>
     <ds:schemaRef ds:uri="http://schemas.openxmlformats.org/officeDocument/2006/bibliography"/>
   </ds:schemaRefs>

</xml_diff>

<commit_message>
Added house results, leaderboard feature
</commit_message>
<xml_diff>
--- a/Documentation/Game Design Document.docx
+++ b/Documentation/Game Design Document.docx
@@ -725,7 +725,15 @@
           <w:sz w:val="24"/>
           <w:szCs w:val="24"/>
         </w:rPr>
-        <w:t xml:space="preserve"> in game. Each accommodation represents the progress of the income of the player.</w:t>
+        <w:t xml:space="preserve"> in game. Each accommodation represents the progr</w:t>
+      </w:r>
+      <w:r>
+        <w:rPr>
+          <w:rFonts w:ascii="Bahnschrift SemiLight" w:hAnsi="Bahnschrift SemiLight" w:cs="Aharoni"/>
+          <w:sz w:val="24"/>
+          <w:szCs w:val="24"/>
+        </w:rPr>
+        <w:t>ess of the income of the player and will help the player train more effectively.</w:t>
       </w:r>
     </w:p>
     <w:p>
@@ -842,23 +850,39 @@
           <w:sz w:val="24"/>
           <w:szCs w:val="24"/>
         </w:rPr>
-        <w:t xml:space="preserve">The second reason why the player will want to move out of the garage is, that the garage has a </w:t>
-      </w:r>
-      <w:r>
-        <w:rPr>
-          <w:rFonts w:ascii="Bahnschrift SemiLight" w:hAnsi="Bahnschrift SemiLight" w:cs="Aharoni"/>
-          <w:sz w:val="24"/>
-          <w:szCs w:val="24"/>
-        </w:rPr>
-        <w:t>high</w:t>
-      </w:r>
-      <w:r>
-        <w:rPr>
-          <w:rFonts w:ascii="Bahnschrift SemiLight" w:hAnsi="Bahnschrift SemiLight" w:cs="Aharoni"/>
-          <w:sz w:val="24"/>
-          <w:szCs w:val="24"/>
-        </w:rPr>
-        <w:t xml:space="preserve"> negative influence on the player’s growth in game.</w:t>
+        <w:t xml:space="preserve">The second reason why the player will want to move out of the garage is, that the garage has </w:t>
+      </w:r>
+      <w:r>
+        <w:rPr>
+          <w:rFonts w:ascii="Bahnschrift SemiLight" w:hAnsi="Bahnschrift SemiLight" w:cs="Aharoni"/>
+          <w:sz w:val="24"/>
+          <w:szCs w:val="24"/>
+        </w:rPr>
+        <w:t>no</w:t>
+      </w:r>
+      <w:r>
+        <w:rPr>
+          <w:rFonts w:ascii="Bahnschrift SemiLight" w:hAnsi="Bahnschrift SemiLight" w:cs="Aharoni"/>
+          <w:sz w:val="24"/>
+          <w:szCs w:val="24"/>
+        </w:rPr>
+        <w:t xml:space="preserve"> </w:t>
+      </w:r>
+      <w:r>
+        <w:rPr>
+          <w:rFonts w:ascii="Bahnschrift SemiLight" w:hAnsi="Bahnschrift SemiLight" w:cs="Aharoni"/>
+          <w:sz w:val="24"/>
+          <w:szCs w:val="24"/>
+        </w:rPr>
+        <w:t xml:space="preserve">influence </w:t>
+      </w:r>
+      <w:r>
+        <w:rPr>
+          <w:rFonts w:ascii="Bahnschrift SemiLight" w:hAnsi="Bahnschrift SemiLight" w:cs="Aharoni"/>
+          <w:sz w:val="24"/>
+          <w:szCs w:val="24"/>
+        </w:rPr>
+        <w:t>on the player’s growth in game.</w:t>
       </w:r>
     </w:p>
     <w:p>
@@ -1081,7 +1105,7 @@
           <w:sz w:val="24"/>
           <w:szCs w:val="24"/>
         </w:rPr>
-        <w:t>The apartment has little negative influence on the player’s growth in game.</w:t>
+        <w:t>The apartment has little influence on the player’s growth in game.</w:t>
       </w:r>
     </w:p>
     <w:p>
@@ -1281,7 +1305,15 @@
           <w:sz w:val="24"/>
           <w:szCs w:val="24"/>
         </w:rPr>
-        <w:t>has little positive influence on the player’s growth in game.</w:t>
+        <w:t xml:space="preserve">has reasonable </w:t>
+      </w:r>
+      <w:r>
+        <w:rPr>
+          <w:rFonts w:ascii="Bahnschrift SemiLight" w:hAnsi="Bahnschrift SemiLight" w:cs="Aharoni"/>
+          <w:sz w:val="24"/>
+          <w:szCs w:val="24"/>
+        </w:rPr>
+        <w:t>influence on the player’s growth in game.</w:t>
       </w:r>
     </w:p>
     <w:p>
@@ -1448,7 +1480,7 @@
           <w:sz w:val="24"/>
           <w:szCs w:val="24"/>
         </w:rPr>
-        <w:t>The luxury apartment has high positive influence on the player’s growth in game.</w:t>
+        <w:t>The luxury apartment has high influence on the player’s growth in game.</w:t>
       </w:r>
     </w:p>
     <w:p>
@@ -5152,19 +5184,55 @@
       <w:pPr>
         <w:rPr>
           <w:rFonts w:ascii="Bahnschrift SemiLight" w:hAnsi="Bahnschrift SemiLight" w:cs="Aharoni"/>
-          <w:b/>
-          <w:sz w:val="24"/>
-          <w:szCs w:val="40"/>
-        </w:rPr>
-      </w:pPr>
-      <w:r>
+          <w:sz w:val="24"/>
+          <w:szCs w:val="40"/>
+        </w:rPr>
+      </w:pPr>
+      <w:r>
+        <w:rPr>
+          <w:rFonts w:ascii="Bahnschrift SemiLight" w:hAnsi="Bahnschrift SemiLight" w:cs="Aharoni"/>
+          <w:sz w:val="24"/>
+          <w:szCs w:val="40"/>
+        </w:rPr>
+        <w:t>The results of training will be increased by the currently owned house level.</w:t>
+      </w:r>
+    </w:p>
+    <w:p>
+      <w:pPr>
         <w:rPr>
           <w:rFonts w:ascii="Bahnschrift SemiLight" w:hAnsi="Bahnschrift SemiLight" w:cs="Aharoni"/>
           <w:sz w:val="24"/>
           <w:szCs w:val="40"/>
           <w:u w:val="single"/>
         </w:rPr>
+      </w:pPr>
+      <w:r>
+        <w:rPr>
+          <w:rFonts w:ascii="Bahnschrift SemiLight" w:hAnsi="Bahnschrift SemiLight" w:cs="Aharoni"/>
+          <w:sz w:val="24"/>
+          <w:szCs w:val="40"/>
+          <w:u w:val="single"/>
+        </w:rPr>
         <w:t xml:space="preserve">Results </w:t>
+      </w:r>
+    </w:p>
+    <w:p>
+      <w:pPr>
+        <w:rPr>
+          <w:rFonts w:ascii="Bahnschrift SemiLight" w:hAnsi="Bahnschrift SemiLight" w:cs="Aharoni"/>
+          <w:b/>
+          <w:sz w:val="24"/>
+          <w:szCs w:val="40"/>
+        </w:rPr>
+      </w:pPr>
+      <w:r>
+        <w:rPr>
+          <w:rFonts w:ascii="Bahnschrift SemiLight" w:hAnsi="Bahnschrift SemiLight" w:cs="Aharoni"/>
+          <w:b/>
+          <w:sz w:val="28"/>
+          <w:szCs w:val="40"/>
+        </w:rPr>
+        <w:t xml:space="preserve">House level 1 </w:t>
       </w:r>
       <w:r>
         <w:rPr>
@@ -5200,16 +5268,7 @@
           <w:sz w:val="24"/>
           <w:szCs w:val="40"/>
         </w:rPr>
-        <w:t xml:space="preserve">+1 chosen skill, </w:t>
-      </w:r>
-      <w:r>
-        <w:rPr>
-          <w:rFonts w:ascii="Bahnschrift SemiLight" w:hAnsi="Bahnschrift SemiLight" w:cs="Aharoni"/>
-          <w:b/>
-          <w:sz w:val="24"/>
-          <w:szCs w:val="40"/>
-        </w:rPr>
-        <w:t>+5% tiredness</w:t>
+        <w:t>+1 chosen skill, +5% tiredness</w:t>
       </w:r>
     </w:p>
     <w:p>
@@ -5315,6 +5374,667 @@
           <w:szCs w:val="40"/>
         </w:rPr>
       </w:pPr>
+      <w:r>
+        <w:rPr>
+          <w:rFonts w:ascii="Bahnschrift SemiLight" w:hAnsi="Bahnschrift SemiLight" w:cs="Aharoni"/>
+          <w:b/>
+          <w:sz w:val="28"/>
+          <w:szCs w:val="40"/>
+        </w:rPr>
+        <w:lastRenderedPageBreak/>
+        <w:t xml:space="preserve">House level </w:t>
+      </w:r>
+      <w:r>
+        <w:rPr>
+          <w:rFonts w:ascii="Bahnschrift SemiLight" w:hAnsi="Bahnschrift SemiLight" w:cs="Aharoni"/>
+          <w:b/>
+          <w:sz w:val="28"/>
+          <w:szCs w:val="40"/>
+        </w:rPr>
+        <w:t xml:space="preserve">2 </w:t>
+      </w:r>
+      <w:r>
+        <w:rPr>
+          <w:rFonts w:ascii="Bahnschrift SemiLight" w:hAnsi="Bahnschrift SemiLight" w:cs="Aharoni"/>
+          <w:sz w:val="24"/>
+          <w:szCs w:val="40"/>
+        </w:rPr>
+        <w:br/>
+      </w:r>
+      <w:proofErr w:type="gramStart"/>
+      <w:r>
+        <w:rPr>
+          <w:rFonts w:ascii="Bahnschrift SemiLight" w:hAnsi="Bahnschrift SemiLight" w:cs="Aharoni"/>
+          <w:b/>
+          <w:i/>
+          <w:sz w:val="24"/>
+          <w:szCs w:val="40"/>
+        </w:rPr>
+        <w:t>Watching</w:t>
+      </w:r>
+      <w:proofErr w:type="gramEnd"/>
+      <w:r>
+        <w:rPr>
+          <w:rFonts w:ascii="Bahnschrift SemiLight" w:hAnsi="Bahnschrift SemiLight" w:cs="Aharoni"/>
+          <w:sz w:val="24"/>
+          <w:szCs w:val="40"/>
+        </w:rPr>
+        <w:br/>
+        <w:t xml:space="preserve">per hour -&gt; </w:t>
+      </w:r>
+      <w:r>
+        <w:rPr>
+          <w:rFonts w:ascii="Bahnschrift SemiLight" w:hAnsi="Bahnschrift SemiLight" w:cs="Aharoni"/>
+          <w:b/>
+          <w:sz w:val="24"/>
+          <w:szCs w:val="40"/>
+        </w:rPr>
+        <w:t>+</w:t>
+      </w:r>
+      <w:r>
+        <w:rPr>
+          <w:rFonts w:ascii="Bahnschrift SemiLight" w:hAnsi="Bahnschrift SemiLight" w:cs="Aharoni"/>
+          <w:b/>
+          <w:sz w:val="24"/>
+          <w:szCs w:val="40"/>
+        </w:rPr>
+        <w:t>1</w:t>
+      </w:r>
+      <w:r>
+        <w:rPr>
+          <w:rFonts w:ascii="Bahnschrift SemiLight" w:hAnsi="Bahnschrift SemiLight" w:cs="Aharoni"/>
+          <w:b/>
+          <w:sz w:val="24"/>
+          <w:szCs w:val="40"/>
+        </w:rPr>
+        <w:t xml:space="preserve"> chosen skill, +5% tiredness</w:t>
+      </w:r>
+    </w:p>
+    <w:p>
+      <w:pPr>
+        <w:rPr>
+          <w:rFonts w:ascii="Bahnschrift SemiLight" w:hAnsi="Bahnschrift SemiLight" w:cs="Aharoni"/>
+          <w:b/>
+          <w:sz w:val="24"/>
+          <w:szCs w:val="40"/>
+        </w:rPr>
+      </w:pPr>
+      <w:r>
+        <w:rPr>
+          <w:rFonts w:ascii="Bahnschrift SemiLight" w:hAnsi="Bahnschrift SemiLight" w:cs="Aharoni"/>
+          <w:b/>
+          <w:i/>
+          <w:sz w:val="24"/>
+          <w:szCs w:val="40"/>
+        </w:rPr>
+        <w:t>Course</w:t>
+      </w:r>
+      <w:r>
+        <w:rPr>
+          <w:rFonts w:ascii="Bahnschrift SemiLight" w:hAnsi="Bahnschrift SemiLight" w:cs="Aharoni"/>
+          <w:b/>
+          <w:i/>
+          <w:sz w:val="24"/>
+          <w:szCs w:val="40"/>
+        </w:rPr>
+        <w:br/>
+      </w:r>
+      <w:r>
+        <w:rPr>
+          <w:rFonts w:ascii="Bahnschrift SemiLight" w:hAnsi="Bahnschrift SemiLight" w:cs="Aharoni"/>
+          <w:sz w:val="24"/>
+          <w:szCs w:val="40"/>
+        </w:rPr>
+        <w:t xml:space="preserve">per hour -&gt; </w:t>
+      </w:r>
+      <w:r>
+        <w:rPr>
+          <w:rFonts w:ascii="Bahnschrift SemiLight" w:hAnsi="Bahnschrift SemiLight" w:cs="Aharoni"/>
+          <w:b/>
+          <w:sz w:val="24"/>
+          <w:szCs w:val="40"/>
+        </w:rPr>
+        <w:t>+</w:t>
+      </w:r>
+      <w:r>
+        <w:rPr>
+          <w:rFonts w:ascii="Bahnschrift SemiLight" w:hAnsi="Bahnschrift SemiLight" w:cs="Aharoni"/>
+          <w:b/>
+          <w:sz w:val="24"/>
+          <w:szCs w:val="40"/>
+        </w:rPr>
+        <w:t>4</w:t>
+      </w:r>
+      <w:r>
+        <w:rPr>
+          <w:rFonts w:ascii="Bahnschrift SemiLight" w:hAnsi="Bahnschrift SemiLight" w:cs="Aharoni"/>
+          <w:b/>
+          <w:sz w:val="24"/>
+          <w:szCs w:val="40"/>
+        </w:rPr>
+        <w:t xml:space="preserve"> chosen skill, +10% tiredness, -$30</w:t>
+      </w:r>
+    </w:p>
+    <w:p>
+      <w:pPr>
+        <w:rPr>
+          <w:rFonts w:ascii="Bahnschrift SemiLight" w:hAnsi="Bahnschrift SemiLight" w:cs="Aharoni"/>
+          <w:b/>
+          <w:sz w:val="24"/>
+          <w:szCs w:val="40"/>
+        </w:rPr>
+      </w:pPr>
+      <w:r>
+        <w:rPr>
+          <w:rFonts w:ascii="Bahnschrift SemiLight" w:hAnsi="Bahnschrift SemiLight" w:cs="Aharoni"/>
+          <w:b/>
+          <w:i/>
+          <w:sz w:val="24"/>
+          <w:szCs w:val="40"/>
+        </w:rPr>
+        <w:t>Course+</w:t>
+      </w:r>
+      <w:r>
+        <w:rPr>
+          <w:rFonts w:ascii="Bahnschrift SemiLight" w:hAnsi="Bahnschrift SemiLight" w:cs="Aharoni"/>
+          <w:b/>
+          <w:i/>
+          <w:sz w:val="24"/>
+          <w:szCs w:val="40"/>
+        </w:rPr>
+        <w:br/>
+      </w:r>
+      <w:r>
+        <w:rPr>
+          <w:rFonts w:ascii="Bahnschrift SemiLight" w:hAnsi="Bahnschrift SemiLight" w:cs="Aharoni"/>
+          <w:sz w:val="24"/>
+          <w:szCs w:val="40"/>
+        </w:rPr>
+        <w:t xml:space="preserve">per hour -&gt; </w:t>
+      </w:r>
+      <w:r>
+        <w:rPr>
+          <w:rFonts w:ascii="Bahnschrift SemiLight" w:hAnsi="Bahnschrift SemiLight" w:cs="Aharoni"/>
+          <w:b/>
+          <w:sz w:val="24"/>
+          <w:szCs w:val="40"/>
+        </w:rPr>
+        <w:t>+1</w:t>
+      </w:r>
+      <w:r>
+        <w:rPr>
+          <w:rFonts w:ascii="Bahnschrift SemiLight" w:hAnsi="Bahnschrift SemiLight" w:cs="Aharoni"/>
+          <w:b/>
+          <w:sz w:val="24"/>
+          <w:szCs w:val="40"/>
+        </w:rPr>
+        <w:t>2</w:t>
+      </w:r>
+      <w:r>
+        <w:rPr>
+          <w:rFonts w:ascii="Bahnschrift SemiLight" w:hAnsi="Bahnschrift SemiLight" w:cs="Aharoni"/>
+          <w:b/>
+          <w:sz w:val="24"/>
+          <w:szCs w:val="40"/>
+        </w:rPr>
+        <w:t xml:space="preserve"> chosen skill, +20% tiredness, -$100</w:t>
+      </w:r>
+      <w:r>
+        <w:rPr>
+          <w:rFonts w:ascii="Bahnschrift SemiLight" w:hAnsi="Bahnschrift SemiLight" w:cs="Aharoni"/>
+          <w:b/>
+          <w:sz w:val="24"/>
+          <w:szCs w:val="40"/>
+        </w:rPr>
+        <w:t xml:space="preserve"> </w:t>
+      </w:r>
+    </w:p>
+    <w:p>
+      <w:pPr>
+        <w:rPr>
+          <w:rFonts w:ascii="Bahnschrift SemiLight" w:hAnsi="Bahnschrift SemiLight" w:cs="Aharoni"/>
+          <w:b/>
+          <w:sz w:val="24"/>
+          <w:szCs w:val="40"/>
+        </w:rPr>
+      </w:pPr>
+      <w:r>
+        <w:rPr>
+          <w:rFonts w:ascii="Bahnschrift SemiLight" w:hAnsi="Bahnschrift SemiLight" w:cs="Aharoni"/>
+          <w:b/>
+          <w:sz w:val="28"/>
+          <w:szCs w:val="40"/>
+        </w:rPr>
+        <w:t xml:space="preserve">House level 3 </w:t>
+      </w:r>
+      <w:r>
+        <w:rPr>
+          <w:rFonts w:ascii="Bahnschrift SemiLight" w:hAnsi="Bahnschrift SemiLight" w:cs="Aharoni"/>
+          <w:sz w:val="24"/>
+          <w:szCs w:val="40"/>
+        </w:rPr>
+        <w:br/>
+      </w:r>
+      <w:proofErr w:type="gramStart"/>
+      <w:r>
+        <w:rPr>
+          <w:rFonts w:ascii="Bahnschrift SemiLight" w:hAnsi="Bahnschrift SemiLight" w:cs="Aharoni"/>
+          <w:b/>
+          <w:i/>
+          <w:sz w:val="24"/>
+          <w:szCs w:val="40"/>
+        </w:rPr>
+        <w:t>Watching</w:t>
+      </w:r>
+      <w:proofErr w:type="gramEnd"/>
+      <w:r>
+        <w:rPr>
+          <w:rFonts w:ascii="Bahnschrift SemiLight" w:hAnsi="Bahnschrift SemiLight" w:cs="Aharoni"/>
+          <w:sz w:val="24"/>
+          <w:szCs w:val="40"/>
+        </w:rPr>
+        <w:br/>
+        <w:t xml:space="preserve">per hour -&gt; </w:t>
+      </w:r>
+      <w:r>
+        <w:rPr>
+          <w:rFonts w:ascii="Bahnschrift SemiLight" w:hAnsi="Bahnschrift SemiLight" w:cs="Aharoni"/>
+          <w:b/>
+          <w:sz w:val="24"/>
+          <w:szCs w:val="40"/>
+        </w:rPr>
+        <w:t>+</w:t>
+      </w:r>
+      <w:r>
+        <w:rPr>
+          <w:rFonts w:ascii="Bahnschrift SemiLight" w:hAnsi="Bahnschrift SemiLight" w:cs="Aharoni"/>
+          <w:b/>
+          <w:sz w:val="24"/>
+          <w:szCs w:val="40"/>
+        </w:rPr>
+        <w:t>2</w:t>
+      </w:r>
+      <w:r>
+        <w:rPr>
+          <w:rFonts w:ascii="Bahnschrift SemiLight" w:hAnsi="Bahnschrift SemiLight" w:cs="Aharoni"/>
+          <w:b/>
+          <w:sz w:val="24"/>
+          <w:szCs w:val="40"/>
+        </w:rPr>
+        <w:t xml:space="preserve"> chosen skill, +5% tiredness</w:t>
+      </w:r>
+    </w:p>
+    <w:p>
+      <w:pPr>
+        <w:rPr>
+          <w:rFonts w:ascii="Bahnschrift SemiLight" w:hAnsi="Bahnschrift SemiLight" w:cs="Aharoni"/>
+          <w:b/>
+          <w:sz w:val="24"/>
+          <w:szCs w:val="40"/>
+        </w:rPr>
+      </w:pPr>
+      <w:r>
+        <w:rPr>
+          <w:rFonts w:ascii="Bahnschrift SemiLight" w:hAnsi="Bahnschrift SemiLight" w:cs="Aharoni"/>
+          <w:b/>
+          <w:i/>
+          <w:sz w:val="24"/>
+          <w:szCs w:val="40"/>
+        </w:rPr>
+        <w:t>Course</w:t>
+      </w:r>
+      <w:r>
+        <w:rPr>
+          <w:rFonts w:ascii="Bahnschrift SemiLight" w:hAnsi="Bahnschrift SemiLight" w:cs="Aharoni"/>
+          <w:b/>
+          <w:i/>
+          <w:sz w:val="24"/>
+          <w:szCs w:val="40"/>
+        </w:rPr>
+        <w:br/>
+      </w:r>
+      <w:r>
+        <w:rPr>
+          <w:rFonts w:ascii="Bahnschrift SemiLight" w:hAnsi="Bahnschrift SemiLight" w:cs="Aharoni"/>
+          <w:sz w:val="24"/>
+          <w:szCs w:val="40"/>
+        </w:rPr>
+        <w:t xml:space="preserve">per hour -&gt; </w:t>
+      </w:r>
+      <w:r>
+        <w:rPr>
+          <w:rFonts w:ascii="Bahnschrift SemiLight" w:hAnsi="Bahnschrift SemiLight" w:cs="Aharoni"/>
+          <w:b/>
+          <w:sz w:val="24"/>
+          <w:szCs w:val="40"/>
+        </w:rPr>
+        <w:t>+</w:t>
+      </w:r>
+      <w:r>
+        <w:rPr>
+          <w:rFonts w:ascii="Bahnschrift SemiLight" w:hAnsi="Bahnschrift SemiLight" w:cs="Aharoni"/>
+          <w:b/>
+          <w:sz w:val="24"/>
+          <w:szCs w:val="40"/>
+        </w:rPr>
+        <w:t>5</w:t>
+      </w:r>
+      <w:r>
+        <w:rPr>
+          <w:rFonts w:ascii="Bahnschrift SemiLight" w:hAnsi="Bahnschrift SemiLight" w:cs="Aharoni"/>
+          <w:b/>
+          <w:sz w:val="24"/>
+          <w:szCs w:val="40"/>
+        </w:rPr>
+        <w:t xml:space="preserve"> chosen skill, +10% tiredness, -$30</w:t>
+      </w:r>
+    </w:p>
+    <w:p>
+      <w:pPr>
+        <w:rPr>
+          <w:rFonts w:ascii="Bahnschrift SemiLight" w:hAnsi="Bahnschrift SemiLight" w:cs="Aharoni"/>
+          <w:b/>
+          <w:sz w:val="24"/>
+          <w:szCs w:val="40"/>
+        </w:rPr>
+      </w:pPr>
+      <w:r>
+        <w:rPr>
+          <w:rFonts w:ascii="Bahnschrift SemiLight" w:hAnsi="Bahnschrift SemiLight" w:cs="Aharoni"/>
+          <w:b/>
+          <w:i/>
+          <w:sz w:val="24"/>
+          <w:szCs w:val="40"/>
+        </w:rPr>
+        <w:t>Course+</w:t>
+      </w:r>
+      <w:r>
+        <w:rPr>
+          <w:rFonts w:ascii="Bahnschrift SemiLight" w:hAnsi="Bahnschrift SemiLight" w:cs="Aharoni"/>
+          <w:b/>
+          <w:i/>
+          <w:sz w:val="24"/>
+          <w:szCs w:val="40"/>
+        </w:rPr>
+        <w:br/>
+      </w:r>
+      <w:r>
+        <w:rPr>
+          <w:rFonts w:ascii="Bahnschrift SemiLight" w:hAnsi="Bahnschrift SemiLight" w:cs="Aharoni"/>
+          <w:sz w:val="24"/>
+          <w:szCs w:val="40"/>
+        </w:rPr>
+        <w:t xml:space="preserve">per hour -&gt; </w:t>
+      </w:r>
+      <w:r>
+        <w:rPr>
+          <w:rFonts w:ascii="Bahnschrift SemiLight" w:hAnsi="Bahnschrift SemiLight" w:cs="Aharoni"/>
+          <w:b/>
+          <w:sz w:val="24"/>
+          <w:szCs w:val="40"/>
+        </w:rPr>
+        <w:t>+1</w:t>
+      </w:r>
+      <w:r>
+        <w:rPr>
+          <w:rFonts w:ascii="Bahnschrift SemiLight" w:hAnsi="Bahnschrift SemiLight" w:cs="Aharoni"/>
+          <w:b/>
+          <w:sz w:val="24"/>
+          <w:szCs w:val="40"/>
+        </w:rPr>
+        <w:t>4</w:t>
+      </w:r>
+      <w:r>
+        <w:rPr>
+          <w:rFonts w:ascii="Bahnschrift SemiLight" w:hAnsi="Bahnschrift SemiLight" w:cs="Aharoni"/>
+          <w:b/>
+          <w:sz w:val="24"/>
+          <w:szCs w:val="40"/>
+        </w:rPr>
+        <w:t xml:space="preserve"> chosen skill, +20% tiredness, -$100</w:t>
+      </w:r>
+    </w:p>
+    <w:p>
+      <w:pPr>
+        <w:rPr>
+          <w:rFonts w:ascii="Bahnschrift SemiLight" w:hAnsi="Bahnschrift SemiLight" w:cs="Aharoni"/>
+          <w:b/>
+          <w:sz w:val="24"/>
+          <w:szCs w:val="40"/>
+        </w:rPr>
+      </w:pPr>
+      <w:r>
+        <w:rPr>
+          <w:rFonts w:ascii="Bahnschrift SemiLight" w:hAnsi="Bahnschrift SemiLight" w:cs="Aharoni"/>
+          <w:b/>
+          <w:sz w:val="28"/>
+          <w:szCs w:val="40"/>
+        </w:rPr>
+        <w:t xml:space="preserve">House level </w:t>
+      </w:r>
+      <w:r>
+        <w:rPr>
+          <w:rFonts w:ascii="Bahnschrift SemiLight" w:hAnsi="Bahnschrift SemiLight" w:cs="Aharoni"/>
+          <w:b/>
+          <w:sz w:val="28"/>
+          <w:szCs w:val="40"/>
+        </w:rPr>
+        <w:t>4</w:t>
+      </w:r>
+      <w:r>
+        <w:rPr>
+          <w:rFonts w:ascii="Bahnschrift SemiLight" w:hAnsi="Bahnschrift SemiLight" w:cs="Aharoni"/>
+          <w:b/>
+          <w:sz w:val="28"/>
+          <w:szCs w:val="40"/>
+        </w:rPr>
+        <w:t xml:space="preserve"> </w:t>
+      </w:r>
+      <w:r>
+        <w:rPr>
+          <w:rFonts w:ascii="Bahnschrift SemiLight" w:hAnsi="Bahnschrift SemiLight" w:cs="Aharoni"/>
+          <w:sz w:val="24"/>
+          <w:szCs w:val="40"/>
+        </w:rPr>
+        <w:br/>
+      </w:r>
+      <w:proofErr w:type="gramStart"/>
+      <w:r>
+        <w:rPr>
+          <w:rFonts w:ascii="Bahnschrift SemiLight" w:hAnsi="Bahnschrift SemiLight" w:cs="Aharoni"/>
+          <w:b/>
+          <w:i/>
+          <w:sz w:val="24"/>
+          <w:szCs w:val="40"/>
+        </w:rPr>
+        <w:t>Watching</w:t>
+      </w:r>
+      <w:proofErr w:type="gramEnd"/>
+      <w:r>
+        <w:rPr>
+          <w:rFonts w:ascii="Bahnschrift SemiLight" w:hAnsi="Bahnschrift SemiLight" w:cs="Aharoni"/>
+          <w:sz w:val="24"/>
+          <w:szCs w:val="40"/>
+        </w:rPr>
+        <w:br/>
+        <w:t xml:space="preserve">per hour -&gt; </w:t>
+      </w:r>
+      <w:r>
+        <w:rPr>
+          <w:rFonts w:ascii="Bahnschrift SemiLight" w:hAnsi="Bahnschrift SemiLight" w:cs="Aharoni"/>
+          <w:b/>
+          <w:sz w:val="24"/>
+          <w:szCs w:val="40"/>
+        </w:rPr>
+        <w:t>+</w:t>
+      </w:r>
+      <w:r>
+        <w:rPr>
+          <w:rFonts w:ascii="Bahnschrift SemiLight" w:hAnsi="Bahnschrift SemiLight" w:cs="Aharoni"/>
+          <w:b/>
+          <w:sz w:val="24"/>
+          <w:szCs w:val="40"/>
+        </w:rPr>
+        <w:t>3</w:t>
+      </w:r>
+      <w:r>
+        <w:rPr>
+          <w:rFonts w:ascii="Bahnschrift SemiLight" w:hAnsi="Bahnschrift SemiLight" w:cs="Aharoni"/>
+          <w:b/>
+          <w:sz w:val="24"/>
+          <w:szCs w:val="40"/>
+        </w:rPr>
+        <w:t xml:space="preserve"> </w:t>
+      </w:r>
+      <w:r>
+        <w:rPr>
+          <w:rFonts w:ascii="Bahnschrift SemiLight" w:hAnsi="Bahnschrift SemiLight" w:cs="Aharoni"/>
+          <w:b/>
+          <w:sz w:val="24"/>
+          <w:szCs w:val="40"/>
+        </w:rPr>
+        <w:t>chosen skill, +5% tiredness</w:t>
+      </w:r>
+    </w:p>
+    <w:p>
+      <w:pPr>
+        <w:rPr>
+          <w:rFonts w:ascii="Bahnschrift SemiLight" w:hAnsi="Bahnschrift SemiLight" w:cs="Aharoni"/>
+          <w:b/>
+          <w:sz w:val="24"/>
+          <w:szCs w:val="40"/>
+        </w:rPr>
+      </w:pPr>
+      <w:r>
+        <w:rPr>
+          <w:rFonts w:ascii="Bahnschrift SemiLight" w:hAnsi="Bahnschrift SemiLight" w:cs="Aharoni"/>
+          <w:b/>
+          <w:i/>
+          <w:sz w:val="24"/>
+          <w:szCs w:val="40"/>
+        </w:rPr>
+        <w:t>Course</w:t>
+      </w:r>
+      <w:r>
+        <w:rPr>
+          <w:rFonts w:ascii="Bahnschrift SemiLight" w:hAnsi="Bahnschrift SemiLight" w:cs="Aharoni"/>
+          <w:b/>
+          <w:i/>
+          <w:sz w:val="24"/>
+          <w:szCs w:val="40"/>
+        </w:rPr>
+        <w:br/>
+      </w:r>
+      <w:r>
+        <w:rPr>
+          <w:rFonts w:ascii="Bahnschrift SemiLight" w:hAnsi="Bahnschrift SemiLight" w:cs="Aharoni"/>
+          <w:sz w:val="24"/>
+          <w:szCs w:val="40"/>
+        </w:rPr>
+        <w:t xml:space="preserve">per hour -&gt; </w:t>
+      </w:r>
+      <w:r>
+        <w:rPr>
+          <w:rFonts w:ascii="Bahnschrift SemiLight" w:hAnsi="Bahnschrift SemiLight" w:cs="Aharoni"/>
+          <w:b/>
+          <w:sz w:val="24"/>
+          <w:szCs w:val="40"/>
+        </w:rPr>
+        <w:t>+</w:t>
+      </w:r>
+      <w:r>
+        <w:rPr>
+          <w:rFonts w:ascii="Bahnschrift SemiLight" w:hAnsi="Bahnschrift SemiLight" w:cs="Aharoni"/>
+          <w:b/>
+          <w:sz w:val="24"/>
+          <w:szCs w:val="40"/>
+        </w:rPr>
+        <w:t>6</w:t>
+      </w:r>
+      <w:r>
+        <w:rPr>
+          <w:rFonts w:ascii="Bahnschrift SemiLight" w:hAnsi="Bahnschrift SemiLight" w:cs="Aharoni"/>
+          <w:b/>
+          <w:sz w:val="24"/>
+          <w:szCs w:val="40"/>
+        </w:rPr>
+        <w:t xml:space="preserve"> chosen skill, +10% tiredness, -$30</w:t>
+      </w:r>
+    </w:p>
+    <w:p>
+      <w:pPr>
+        <w:rPr>
+          <w:rFonts w:ascii="Bahnschrift SemiLight" w:hAnsi="Bahnschrift SemiLight" w:cs="Aharoni"/>
+          <w:b/>
+          <w:sz w:val="24"/>
+          <w:szCs w:val="40"/>
+        </w:rPr>
+      </w:pPr>
+      <w:r>
+        <w:rPr>
+          <w:rFonts w:ascii="Bahnschrift SemiLight" w:hAnsi="Bahnschrift SemiLight" w:cs="Aharoni"/>
+          <w:b/>
+          <w:i/>
+          <w:sz w:val="24"/>
+          <w:szCs w:val="40"/>
+        </w:rPr>
+        <w:t>Course+</w:t>
+      </w:r>
+      <w:r>
+        <w:rPr>
+          <w:rFonts w:ascii="Bahnschrift SemiLight" w:hAnsi="Bahnschrift SemiLight" w:cs="Aharoni"/>
+          <w:b/>
+          <w:i/>
+          <w:sz w:val="24"/>
+          <w:szCs w:val="40"/>
+        </w:rPr>
+        <w:br/>
+      </w:r>
+      <w:r>
+        <w:rPr>
+          <w:rFonts w:ascii="Bahnschrift SemiLight" w:hAnsi="Bahnschrift SemiLight" w:cs="Aharoni"/>
+          <w:sz w:val="24"/>
+          <w:szCs w:val="40"/>
+        </w:rPr>
+        <w:t xml:space="preserve">per hour -&gt; </w:t>
+      </w:r>
+      <w:r>
+        <w:rPr>
+          <w:rFonts w:ascii="Bahnschrift SemiLight" w:hAnsi="Bahnschrift SemiLight" w:cs="Aharoni"/>
+          <w:b/>
+          <w:sz w:val="24"/>
+          <w:szCs w:val="40"/>
+        </w:rPr>
+        <w:t>+1</w:t>
+      </w:r>
+      <w:r>
+        <w:rPr>
+          <w:rFonts w:ascii="Bahnschrift SemiLight" w:hAnsi="Bahnschrift SemiLight" w:cs="Aharoni"/>
+          <w:b/>
+          <w:sz w:val="24"/>
+          <w:szCs w:val="40"/>
+        </w:rPr>
+        <w:t>8</w:t>
+      </w:r>
+      <w:r>
+        <w:rPr>
+          <w:rFonts w:ascii="Bahnschrift SemiLight" w:hAnsi="Bahnschrift SemiLight" w:cs="Aharoni"/>
+          <w:b/>
+          <w:sz w:val="24"/>
+          <w:szCs w:val="40"/>
+        </w:rPr>
+        <w:t xml:space="preserve"> chosen skill, +20% tiredness, -$100</w:t>
+      </w:r>
+    </w:p>
+    <w:p>
+      <w:pPr>
+        <w:rPr>
+          <w:rFonts w:ascii="Bahnschrift SemiLight" w:hAnsi="Bahnschrift SemiLight" w:cs="Aharoni"/>
+          <w:b/>
+          <w:sz w:val="24"/>
+          <w:szCs w:val="40"/>
+        </w:rPr>
+      </w:pPr>
     </w:p>
     <w:p>
       <w:pPr>
@@ -5424,248 +6144,248 @@
           <w:sz w:val="24"/>
           <w:szCs w:val="40"/>
         </w:rPr>
+        <w:t>Battling is a mid-game activity for the player to work towards. It requires some skill to improve ranking and</w:t>
+      </w:r>
+    </w:p>
+    <w:p>
+      <w:pPr>
+        <w:rPr>
+          <w:rFonts w:ascii="Bahnschrift SemiLight" w:hAnsi="Bahnschrift SemiLight" w:cs="Aharoni"/>
+          <w:sz w:val="24"/>
+          <w:szCs w:val="40"/>
+        </w:rPr>
+      </w:pPr>
+      <w:r>
+        <w:rPr>
+          <w:rFonts w:ascii="Bahnschrift SemiLight" w:hAnsi="Bahnschrift SemiLight" w:cs="Aharoni"/>
+          <w:b/>
+          <w:sz w:val="24"/>
+          <w:szCs w:val="40"/>
+        </w:rPr>
+        <w:t>Result calculation</w:t>
+      </w:r>
+      <w:r>
+        <w:rPr>
+          <w:rFonts w:ascii="Bahnschrift SemiLight" w:hAnsi="Bahnschrift SemiLight" w:cs="Aharoni"/>
+          <w:sz w:val="24"/>
+          <w:szCs w:val="40"/>
+        </w:rPr>
+        <w:br/>
+      </w:r>
+      <w:proofErr w:type="gramStart"/>
+      <w:r>
+        <w:rPr>
+          <w:rFonts w:ascii="Bahnschrift SemiLight" w:hAnsi="Bahnschrift SemiLight" w:cs="Aharoni"/>
+          <w:sz w:val="24"/>
+          <w:szCs w:val="40"/>
+        </w:rPr>
+        <w:t>The</w:t>
+      </w:r>
+      <w:proofErr w:type="gramEnd"/>
+      <w:r>
+        <w:rPr>
+          <w:rFonts w:ascii="Bahnschrift SemiLight" w:hAnsi="Bahnschrift SemiLight" w:cs="Aharoni"/>
+          <w:sz w:val="24"/>
+          <w:szCs w:val="40"/>
+        </w:rPr>
+        <w:t xml:space="preserve"> way the winning percentage is calculated, is by taking in the rank</w:t>
+      </w:r>
+      <w:r>
+        <w:rPr>
+          <w:rFonts w:ascii="Bahnschrift SemiLight" w:hAnsi="Bahnschrift SemiLight" w:cs="Aharoni"/>
+          <w:sz w:val="24"/>
+          <w:szCs w:val="40"/>
+        </w:rPr>
+        <w:t xml:space="preserve"> </w:t>
+      </w:r>
+      <w:r>
+        <w:rPr>
+          <w:rFonts w:ascii="Bahnschrift SemiLight" w:hAnsi="Bahnschrift SemiLight" w:cs="Aharoni"/>
+          <w:sz w:val="24"/>
+          <w:szCs w:val="40"/>
+        </w:rPr>
+        <w:t>(</w:t>
+      </w:r>
+      <w:r>
+        <w:rPr>
+          <w:rFonts w:ascii="Bahnschrift SemiLight" w:hAnsi="Bahnschrift SemiLight" w:cs="Aharoni"/>
+          <w:b/>
+          <w:sz w:val="24"/>
+          <w:szCs w:val="40"/>
+        </w:rPr>
+        <w:t>elo</w:t>
+      </w:r>
+      <w:r>
+        <w:rPr>
+          <w:rFonts w:ascii="Bahnschrift SemiLight" w:hAnsi="Bahnschrift SemiLight" w:cs="Aharoni"/>
+          <w:b/>
+          <w:sz w:val="24"/>
+          <w:szCs w:val="40"/>
+        </w:rPr>
+        <w:t>-rating</w:t>
+      </w:r>
+      <w:r>
+        <w:rPr>
+          <w:rFonts w:ascii="Bahnschrift SemiLight" w:hAnsi="Bahnschrift SemiLight" w:cs="Aharoni"/>
+          <w:sz w:val="24"/>
+          <w:szCs w:val="40"/>
+        </w:rPr>
+        <w:t>)</w:t>
+      </w:r>
+      <w:r>
+        <w:rPr>
+          <w:rFonts w:ascii="Bahnschrift SemiLight" w:hAnsi="Bahnschrift SemiLight" w:cs="Aharoni"/>
+          <w:sz w:val="24"/>
+          <w:szCs w:val="40"/>
+        </w:rPr>
+        <w:t xml:space="preserve"> and skills of the player</w:t>
+      </w:r>
+      <w:r>
+        <w:rPr>
+          <w:rFonts w:ascii="Bahnschrift SemiLight" w:hAnsi="Bahnschrift SemiLight" w:cs="Aharoni"/>
+          <w:sz w:val="24"/>
+          <w:szCs w:val="40"/>
+        </w:rPr>
+        <w:t xml:space="preserve"> and compare these with an opponent</w:t>
+      </w:r>
+      <w:r>
+        <w:rPr>
+          <w:rFonts w:ascii="Bahnschrift SemiLight" w:hAnsi="Bahnschrift SemiLight" w:cs="Aharoni"/>
+          <w:sz w:val="24"/>
+          <w:szCs w:val="40"/>
+        </w:rPr>
+        <w:t>. The rank will tell in which division the player</w:t>
+      </w:r>
+      <w:r>
+        <w:rPr>
+          <w:rFonts w:ascii="Bahnschrift SemiLight" w:hAnsi="Bahnschrift SemiLight" w:cs="Aharoni"/>
+          <w:sz w:val="24"/>
+          <w:szCs w:val="40"/>
+        </w:rPr>
+        <w:t xml:space="preserve"> is located in, which</w:t>
+      </w:r>
+      <w:r>
+        <w:rPr>
+          <w:rFonts w:ascii="Bahnschrift SemiLight" w:hAnsi="Bahnschrift SemiLight" w:cs="Aharoni"/>
+          <w:sz w:val="24"/>
+          <w:szCs w:val="40"/>
+        </w:rPr>
+        <w:t xml:space="preserve"> will decide the </w:t>
+      </w:r>
+      <w:r>
+        <w:rPr>
+          <w:rFonts w:ascii="Bahnschrift SemiLight" w:hAnsi="Bahnschrift SemiLight" w:cs="Aharoni"/>
+          <w:sz w:val="24"/>
+          <w:szCs w:val="40"/>
+        </w:rPr>
+        <w:t>“random”</w:t>
+      </w:r>
+      <w:r>
+        <w:rPr>
+          <w:rFonts w:ascii="Bahnschrift SemiLight" w:hAnsi="Bahnschrift SemiLight" w:cs="Aharoni"/>
+          <w:sz w:val="24"/>
+          <w:szCs w:val="40"/>
+        </w:rPr>
+        <w:t xml:space="preserve"> opponent</w:t>
+      </w:r>
+      <w:r>
+        <w:rPr>
+          <w:rFonts w:ascii="Bahnschrift SemiLight" w:hAnsi="Bahnschrift SemiLight" w:cs="Aharoni"/>
+          <w:sz w:val="24"/>
+          <w:szCs w:val="40"/>
+        </w:rPr>
+        <w:t xml:space="preserve"> </w:t>
+      </w:r>
+      <w:r>
+        <w:rPr>
+          <w:rFonts w:ascii="Bahnschrift SemiLight" w:hAnsi="Bahnschrift SemiLight" w:cs="Aharoni"/>
+          <w:sz w:val="24"/>
+          <w:szCs w:val="40"/>
+        </w:rPr>
+        <w:t>(</w:t>
+      </w:r>
+      <w:r>
+        <w:rPr>
+          <w:rFonts w:ascii="Bahnschrift SemiLight" w:hAnsi="Bahnschrift SemiLight" w:cs="Aharoni"/>
+          <w:sz w:val="24"/>
+          <w:szCs w:val="40"/>
+        </w:rPr>
+        <w:t>of that same division</w:t>
+      </w:r>
+      <w:r>
+        <w:rPr>
+          <w:rFonts w:ascii="Bahnschrift SemiLight" w:hAnsi="Bahnschrift SemiLight" w:cs="Aharoni"/>
+          <w:sz w:val="24"/>
+          <w:szCs w:val="40"/>
+        </w:rPr>
+        <w:t>)</w:t>
+      </w:r>
+      <w:r>
+        <w:rPr>
+          <w:rFonts w:ascii="Bahnschrift SemiLight" w:hAnsi="Bahnschrift SemiLight" w:cs="Aharoni"/>
+          <w:sz w:val="24"/>
+          <w:szCs w:val="40"/>
+        </w:rPr>
+        <w:t xml:space="preserve"> of the battle. Then the skills of the </w:t>
+      </w:r>
+      <w:r>
+        <w:rPr>
+          <w:rFonts w:ascii="Bahnschrift SemiLight" w:hAnsi="Bahnschrift SemiLight" w:cs="Aharoni"/>
+          <w:sz w:val="24"/>
+          <w:szCs w:val="40"/>
+        </w:rPr>
+        <w:t xml:space="preserve">opponent are being compared to the player. </w:t>
+      </w:r>
+      <w:r>
+        <w:rPr>
+          <w:rFonts w:ascii="Bahnschrift SemiLight" w:hAnsi="Bahnschrift SemiLight" w:cs="Aharoni"/>
+          <w:sz w:val="24"/>
+          <w:szCs w:val="40"/>
+        </w:rPr>
+        <w:t>At last a</w:t>
+      </w:r>
+      <w:r>
+        <w:rPr>
+          <w:rFonts w:ascii="Bahnschrift SemiLight" w:hAnsi="Bahnschrift SemiLight" w:cs="Aharoni"/>
+          <w:sz w:val="24"/>
+          <w:szCs w:val="40"/>
+        </w:rPr>
+        <w:t xml:space="preserve"> </w:t>
+      </w:r>
+      <w:r>
+        <w:rPr>
+          <w:rFonts w:ascii="Bahnschrift SemiLight" w:hAnsi="Bahnschrift SemiLight" w:cs="Aharoni"/>
+          <w:sz w:val="24"/>
+          <w:szCs w:val="40"/>
+        </w:rPr>
+        <w:t xml:space="preserve">customizable </w:t>
+      </w:r>
+      <w:r>
+        <w:rPr>
+          <w:rFonts w:ascii="Bahnschrift SemiLight" w:hAnsi="Bahnschrift SemiLight" w:cs="Aharoni"/>
+          <w:sz w:val="24"/>
+          <w:szCs w:val="40"/>
+        </w:rPr>
+        <w:t>bias will be taken in the calculation and a winning percentage is created.</w:t>
+      </w:r>
+    </w:p>
+    <w:p>
+      <w:pPr>
+        <w:rPr>
+          <w:rFonts w:ascii="Bahnschrift SemiLight" w:hAnsi="Bahnschrift SemiLight" w:cs="Aharoni"/>
+          <w:b/>
+          <w:sz w:val="24"/>
+          <w:szCs w:val="40"/>
+        </w:rPr>
+      </w:pPr>
+      <w:r>
+        <w:rPr>
+          <w:rFonts w:ascii="Bahnschrift SemiLight" w:hAnsi="Bahnschrift SemiLight" w:cs="Aharoni"/>
+          <w:sz w:val="24"/>
+          <w:szCs w:val="40"/>
+          <w:u w:val="single"/>
+        </w:rPr>
         <w:lastRenderedPageBreak/>
-        <w:t>Battling is a mid-game activity for the player to work towards. It requires some skill to improve ranking and</w:t>
-      </w:r>
-    </w:p>
-    <w:p>
-      <w:pPr>
-        <w:rPr>
-          <w:rFonts w:ascii="Bahnschrift SemiLight" w:hAnsi="Bahnschrift SemiLight" w:cs="Aharoni"/>
-          <w:sz w:val="24"/>
-          <w:szCs w:val="40"/>
-        </w:rPr>
-      </w:pPr>
-      <w:r>
-        <w:rPr>
-          <w:rFonts w:ascii="Bahnschrift SemiLight" w:hAnsi="Bahnschrift SemiLight" w:cs="Aharoni"/>
-          <w:b/>
-          <w:sz w:val="24"/>
-          <w:szCs w:val="40"/>
-        </w:rPr>
-        <w:t>Result calculation</w:t>
-      </w:r>
-      <w:r>
-        <w:rPr>
-          <w:rFonts w:ascii="Bahnschrift SemiLight" w:hAnsi="Bahnschrift SemiLight" w:cs="Aharoni"/>
-          <w:sz w:val="24"/>
-          <w:szCs w:val="40"/>
-        </w:rPr>
-        <w:br/>
-      </w:r>
-      <w:proofErr w:type="gramStart"/>
-      <w:r>
-        <w:rPr>
-          <w:rFonts w:ascii="Bahnschrift SemiLight" w:hAnsi="Bahnschrift SemiLight" w:cs="Aharoni"/>
-          <w:sz w:val="24"/>
-          <w:szCs w:val="40"/>
-        </w:rPr>
-        <w:t>The</w:t>
-      </w:r>
-      <w:proofErr w:type="gramEnd"/>
-      <w:r>
-        <w:rPr>
-          <w:rFonts w:ascii="Bahnschrift SemiLight" w:hAnsi="Bahnschrift SemiLight" w:cs="Aharoni"/>
-          <w:sz w:val="24"/>
-          <w:szCs w:val="40"/>
-        </w:rPr>
-        <w:t xml:space="preserve"> way the winning percentage is calculated, is by taking in the rank</w:t>
-      </w:r>
-      <w:r>
-        <w:rPr>
-          <w:rFonts w:ascii="Bahnschrift SemiLight" w:hAnsi="Bahnschrift SemiLight" w:cs="Aharoni"/>
-          <w:sz w:val="24"/>
-          <w:szCs w:val="40"/>
-        </w:rPr>
-        <w:t xml:space="preserve"> </w:t>
-      </w:r>
-      <w:r>
-        <w:rPr>
-          <w:rFonts w:ascii="Bahnschrift SemiLight" w:hAnsi="Bahnschrift SemiLight" w:cs="Aharoni"/>
-          <w:sz w:val="24"/>
-          <w:szCs w:val="40"/>
-        </w:rPr>
-        <w:t>(</w:t>
-      </w:r>
-      <w:r>
-        <w:rPr>
-          <w:rFonts w:ascii="Bahnschrift SemiLight" w:hAnsi="Bahnschrift SemiLight" w:cs="Aharoni"/>
-          <w:b/>
-          <w:sz w:val="24"/>
-          <w:szCs w:val="40"/>
-        </w:rPr>
-        <w:t>elo</w:t>
-      </w:r>
-      <w:r>
-        <w:rPr>
-          <w:rFonts w:ascii="Bahnschrift SemiLight" w:hAnsi="Bahnschrift SemiLight" w:cs="Aharoni"/>
-          <w:b/>
-          <w:sz w:val="24"/>
-          <w:szCs w:val="40"/>
-        </w:rPr>
-        <w:t>-rating</w:t>
-      </w:r>
-      <w:r>
-        <w:rPr>
-          <w:rFonts w:ascii="Bahnschrift SemiLight" w:hAnsi="Bahnschrift SemiLight" w:cs="Aharoni"/>
-          <w:sz w:val="24"/>
-          <w:szCs w:val="40"/>
-        </w:rPr>
-        <w:t>)</w:t>
-      </w:r>
-      <w:r>
-        <w:rPr>
-          <w:rFonts w:ascii="Bahnschrift SemiLight" w:hAnsi="Bahnschrift SemiLight" w:cs="Aharoni"/>
-          <w:sz w:val="24"/>
-          <w:szCs w:val="40"/>
-        </w:rPr>
-        <w:t xml:space="preserve"> and skills of the player</w:t>
-      </w:r>
-      <w:r>
-        <w:rPr>
-          <w:rFonts w:ascii="Bahnschrift SemiLight" w:hAnsi="Bahnschrift SemiLight" w:cs="Aharoni"/>
-          <w:sz w:val="24"/>
-          <w:szCs w:val="40"/>
-        </w:rPr>
-        <w:t xml:space="preserve"> and compare these with an opponent</w:t>
-      </w:r>
-      <w:r>
-        <w:rPr>
-          <w:rFonts w:ascii="Bahnschrift SemiLight" w:hAnsi="Bahnschrift SemiLight" w:cs="Aharoni"/>
-          <w:sz w:val="24"/>
-          <w:szCs w:val="40"/>
-        </w:rPr>
-        <w:t>. The rank will tell in which division the player</w:t>
-      </w:r>
-      <w:r>
-        <w:rPr>
-          <w:rFonts w:ascii="Bahnschrift SemiLight" w:hAnsi="Bahnschrift SemiLight" w:cs="Aharoni"/>
-          <w:sz w:val="24"/>
-          <w:szCs w:val="40"/>
-        </w:rPr>
-        <w:t xml:space="preserve"> is located in, which</w:t>
-      </w:r>
-      <w:r>
-        <w:rPr>
-          <w:rFonts w:ascii="Bahnschrift SemiLight" w:hAnsi="Bahnschrift SemiLight" w:cs="Aharoni"/>
-          <w:sz w:val="24"/>
-          <w:szCs w:val="40"/>
-        </w:rPr>
-        <w:t xml:space="preserve"> will decide the </w:t>
-      </w:r>
-      <w:r>
-        <w:rPr>
-          <w:rFonts w:ascii="Bahnschrift SemiLight" w:hAnsi="Bahnschrift SemiLight" w:cs="Aharoni"/>
-          <w:sz w:val="24"/>
-          <w:szCs w:val="40"/>
-        </w:rPr>
-        <w:t>“random”</w:t>
-      </w:r>
-      <w:r>
-        <w:rPr>
-          <w:rFonts w:ascii="Bahnschrift SemiLight" w:hAnsi="Bahnschrift SemiLight" w:cs="Aharoni"/>
-          <w:sz w:val="24"/>
-          <w:szCs w:val="40"/>
-        </w:rPr>
-        <w:t xml:space="preserve"> opponent</w:t>
-      </w:r>
-      <w:r>
-        <w:rPr>
-          <w:rFonts w:ascii="Bahnschrift SemiLight" w:hAnsi="Bahnschrift SemiLight" w:cs="Aharoni"/>
-          <w:sz w:val="24"/>
-          <w:szCs w:val="40"/>
-        </w:rPr>
-        <w:t xml:space="preserve"> </w:t>
-      </w:r>
-      <w:r>
-        <w:rPr>
-          <w:rFonts w:ascii="Bahnschrift SemiLight" w:hAnsi="Bahnschrift SemiLight" w:cs="Aharoni"/>
-          <w:sz w:val="24"/>
-          <w:szCs w:val="40"/>
-        </w:rPr>
-        <w:t>(</w:t>
-      </w:r>
-      <w:r>
-        <w:rPr>
-          <w:rFonts w:ascii="Bahnschrift SemiLight" w:hAnsi="Bahnschrift SemiLight" w:cs="Aharoni"/>
-          <w:sz w:val="24"/>
-          <w:szCs w:val="40"/>
-        </w:rPr>
-        <w:t>of that same division</w:t>
-      </w:r>
-      <w:r>
-        <w:rPr>
-          <w:rFonts w:ascii="Bahnschrift SemiLight" w:hAnsi="Bahnschrift SemiLight" w:cs="Aharoni"/>
-          <w:sz w:val="24"/>
-          <w:szCs w:val="40"/>
-        </w:rPr>
-        <w:t>)</w:t>
-      </w:r>
-      <w:r>
-        <w:rPr>
-          <w:rFonts w:ascii="Bahnschrift SemiLight" w:hAnsi="Bahnschrift SemiLight" w:cs="Aharoni"/>
-          <w:sz w:val="24"/>
-          <w:szCs w:val="40"/>
-        </w:rPr>
-        <w:t xml:space="preserve"> of the battle. Then the skills of the </w:t>
-      </w:r>
-      <w:r>
-        <w:rPr>
-          <w:rFonts w:ascii="Bahnschrift SemiLight" w:hAnsi="Bahnschrift SemiLight" w:cs="Aharoni"/>
-          <w:sz w:val="24"/>
-          <w:szCs w:val="40"/>
-        </w:rPr>
-        <w:t xml:space="preserve">opponent are being compared to the player. </w:t>
-      </w:r>
-      <w:r>
-        <w:rPr>
-          <w:rFonts w:ascii="Bahnschrift SemiLight" w:hAnsi="Bahnschrift SemiLight" w:cs="Aharoni"/>
-          <w:sz w:val="24"/>
-          <w:szCs w:val="40"/>
-        </w:rPr>
-        <w:t>At last a</w:t>
-      </w:r>
-      <w:r>
-        <w:rPr>
-          <w:rFonts w:ascii="Bahnschrift SemiLight" w:hAnsi="Bahnschrift SemiLight" w:cs="Aharoni"/>
-          <w:sz w:val="24"/>
-          <w:szCs w:val="40"/>
-        </w:rPr>
-        <w:t xml:space="preserve"> </w:t>
-      </w:r>
-      <w:r>
-        <w:rPr>
-          <w:rFonts w:ascii="Bahnschrift SemiLight" w:hAnsi="Bahnschrift SemiLight" w:cs="Aharoni"/>
-          <w:sz w:val="24"/>
-          <w:szCs w:val="40"/>
-        </w:rPr>
-        <w:t xml:space="preserve">customizable </w:t>
-      </w:r>
-      <w:r>
-        <w:rPr>
-          <w:rFonts w:ascii="Bahnschrift SemiLight" w:hAnsi="Bahnschrift SemiLight" w:cs="Aharoni"/>
-          <w:sz w:val="24"/>
-          <w:szCs w:val="40"/>
-        </w:rPr>
-        <w:t>bias will be taken in the calculation and a winning percentage is created.</w:t>
-      </w:r>
-    </w:p>
-    <w:p>
-      <w:pPr>
-        <w:rPr>
-          <w:rFonts w:ascii="Bahnschrift SemiLight" w:hAnsi="Bahnschrift SemiLight" w:cs="Aharoni"/>
-          <w:b/>
-          <w:sz w:val="24"/>
-          <w:szCs w:val="40"/>
-        </w:rPr>
-      </w:pPr>
-      <w:r>
-        <w:rPr>
-          <w:rFonts w:ascii="Bahnschrift SemiLight" w:hAnsi="Bahnschrift SemiLight" w:cs="Aharoni"/>
-          <w:sz w:val="24"/>
-          <w:szCs w:val="40"/>
-          <w:u w:val="single"/>
-        </w:rPr>
         <w:t>Results</w:t>
       </w:r>
       <w:r>
@@ -5849,7 +6569,25 @@
           <w:sz w:val="24"/>
           <w:szCs w:val="40"/>
         </w:rPr>
-        <w:t>+10 fame, +10 elo</w:t>
+        <w:t>+10 fame, +</w:t>
+      </w:r>
+      <w:r>
+        <w:rPr>
+          <w:rFonts w:ascii="Bahnschrift SemiLight" w:hAnsi="Bahnschrift SemiLight" w:cs="Aharoni"/>
+          <w:b/>
+          <w:sz w:val="24"/>
+          <w:szCs w:val="40"/>
+        </w:rPr>
+        <w:t xml:space="preserve">25 </w:t>
+      </w:r>
+      <w:r>
+        <w:rPr>
+          <w:rFonts w:ascii="Bahnschrift SemiLight" w:hAnsi="Bahnschrift SemiLight" w:cs="Aharoni"/>
+          <w:b/>
+          <w:sz w:val="24"/>
+          <w:szCs w:val="40"/>
+        </w:rPr>
+        <w:t>elo</w:t>
       </w:r>
       <w:r>
         <w:rPr>
@@ -5884,16 +6622,16 @@
           <w:sz w:val="24"/>
           <w:szCs w:val="40"/>
         </w:rPr>
-        <w:t>10</w:t>
-      </w:r>
-      <w:r>
-        <w:rPr>
-          <w:rFonts w:ascii="Bahnschrift SemiLight" w:hAnsi="Bahnschrift SemiLight" w:cs="Aharoni"/>
-          <w:b/>
-          <w:sz w:val="24"/>
-          <w:szCs w:val="40"/>
-        </w:rPr>
-        <w:t xml:space="preserve"> elo</w:t>
+        <w:t xml:space="preserve">25 </w:t>
+      </w:r>
+      <w:r>
+        <w:rPr>
+          <w:rFonts w:ascii="Bahnschrift SemiLight" w:hAnsi="Bahnschrift SemiLight" w:cs="Aharoni"/>
+          <w:b/>
+          <w:sz w:val="24"/>
+          <w:szCs w:val="40"/>
+        </w:rPr>
+        <w:t>elo</w:t>
       </w:r>
     </w:p>
     <w:p>
@@ -6024,7 +6762,34 @@
           <w:sz w:val="24"/>
           <w:szCs w:val="40"/>
         </w:rPr>
-        <w:t>+15 fame, +15 elo</w:t>
+        <w:t>+15 fame, +</w:t>
+      </w:r>
+      <w:r>
+        <w:rPr>
+          <w:rFonts w:ascii="Bahnschrift SemiLight" w:hAnsi="Bahnschrift SemiLight" w:cs="Aharoni"/>
+          <w:b/>
+          <w:sz w:val="24"/>
+          <w:szCs w:val="40"/>
+        </w:rPr>
+        <w:t>30</w:t>
+      </w:r>
+      <w:r>
+        <w:rPr>
+          <w:rFonts w:ascii="Bahnschrift SemiLight" w:hAnsi="Bahnschrift SemiLight" w:cs="Aharoni"/>
+          <w:b/>
+          <w:sz w:val="24"/>
+          <w:szCs w:val="40"/>
+        </w:rPr>
+        <w:t xml:space="preserve"> </w:t>
+      </w:r>
+      <w:r>
+        <w:rPr>
+          <w:rFonts w:ascii="Bahnschrift SemiLight" w:hAnsi="Bahnschrift SemiLight" w:cs="Aharoni"/>
+          <w:b/>
+          <w:sz w:val="24"/>
+          <w:szCs w:val="40"/>
+        </w:rPr>
+        <w:t>elo</w:t>
       </w:r>
       <w:r>
         <w:rPr>
@@ -6042,7 +6807,43 @@
           <w:sz w:val="24"/>
           <w:szCs w:val="40"/>
         </w:rPr>
-        <w:t>-10 fame, -10 elo</w:t>
+        <w:t>-</w:t>
+      </w:r>
+      <w:r>
+        <w:rPr>
+          <w:rFonts w:ascii="Bahnschrift SemiLight" w:hAnsi="Bahnschrift SemiLight" w:cs="Aharoni"/>
+          <w:b/>
+          <w:sz w:val="24"/>
+          <w:szCs w:val="40"/>
+        </w:rPr>
+        <w:t xml:space="preserve">15 </w:t>
+      </w:r>
+      <w:r>
+        <w:rPr>
+          <w:rFonts w:ascii="Bahnschrift SemiLight" w:hAnsi="Bahnschrift SemiLight" w:cs="Aharoni"/>
+          <w:b/>
+          <w:sz w:val="24"/>
+          <w:szCs w:val="40"/>
+        </w:rPr>
+        <w:t>fame, -</w:t>
+      </w:r>
+      <w:r>
+        <w:rPr>
+          <w:rFonts w:ascii="Bahnschrift SemiLight" w:hAnsi="Bahnschrift SemiLight" w:cs="Aharoni"/>
+          <w:b/>
+          <w:sz w:val="24"/>
+          <w:szCs w:val="40"/>
+        </w:rPr>
+        <w:t xml:space="preserve">30 </w:t>
+      </w:r>
+      <w:r>
+        <w:rPr>
+          <w:rFonts w:ascii="Bahnschrift SemiLight" w:hAnsi="Bahnschrift SemiLight" w:cs="Aharoni"/>
+          <w:b/>
+          <w:sz w:val="24"/>
+          <w:szCs w:val="40"/>
+        </w:rPr>
+        <w:t>elo</w:t>
       </w:r>
     </w:p>
     <w:p>
@@ -6157,7 +6958,25 @@
           <w:sz w:val="24"/>
           <w:szCs w:val="40"/>
         </w:rPr>
-        <w:t>+20 fame, + 20 elo</w:t>
+        <w:t>+20 fame, +40</w:t>
+      </w:r>
+      <w:r>
+        <w:rPr>
+          <w:rFonts w:ascii="Bahnschrift SemiLight" w:hAnsi="Bahnschrift SemiLight" w:cs="Aharoni"/>
+          <w:b/>
+          <w:sz w:val="24"/>
+          <w:szCs w:val="40"/>
+        </w:rPr>
+        <w:t xml:space="preserve"> </w:t>
+      </w:r>
+      <w:r>
+        <w:rPr>
+          <w:rFonts w:ascii="Bahnschrift SemiLight" w:hAnsi="Bahnschrift SemiLight" w:cs="Aharoni"/>
+          <w:b/>
+          <w:sz w:val="24"/>
+          <w:szCs w:val="40"/>
+        </w:rPr>
+        <w:t>elo</w:t>
       </w:r>
       <w:r>
         <w:rPr>
@@ -6175,7 +6994,43 @@
           <w:sz w:val="24"/>
           <w:szCs w:val="40"/>
         </w:rPr>
-        <w:t>-15 fame, -20 elo</w:t>
+        <w:t>-</w:t>
+      </w:r>
+      <w:r>
+        <w:rPr>
+          <w:rFonts w:ascii="Bahnschrift SemiLight" w:hAnsi="Bahnschrift SemiLight" w:cs="Aharoni"/>
+          <w:b/>
+          <w:sz w:val="24"/>
+          <w:szCs w:val="40"/>
+        </w:rPr>
+        <w:t xml:space="preserve">20 </w:t>
+      </w:r>
+      <w:r>
+        <w:rPr>
+          <w:rFonts w:ascii="Bahnschrift SemiLight" w:hAnsi="Bahnschrift SemiLight" w:cs="Aharoni"/>
+          <w:b/>
+          <w:sz w:val="24"/>
+          <w:szCs w:val="40"/>
+        </w:rPr>
+        <w:t>fame, -</w:t>
+      </w:r>
+      <w:r>
+        <w:rPr>
+          <w:rFonts w:ascii="Bahnschrift SemiLight" w:hAnsi="Bahnschrift SemiLight" w:cs="Aharoni"/>
+          <w:b/>
+          <w:sz w:val="24"/>
+          <w:szCs w:val="40"/>
+        </w:rPr>
+        <w:t xml:space="preserve">40 </w:t>
+      </w:r>
+      <w:r>
+        <w:rPr>
+          <w:rFonts w:ascii="Bahnschrift SemiLight" w:hAnsi="Bahnschrift SemiLight" w:cs="Aharoni"/>
+          <w:b/>
+          <w:sz w:val="24"/>
+          <w:szCs w:val="40"/>
+        </w:rPr>
+        <w:t>elo</w:t>
       </w:r>
     </w:p>
     <w:p>
@@ -6304,11 +7159,41 @@
         <w:rPr>
           <w:rFonts w:ascii="Bahnschrift SemiLight" w:hAnsi="Bahnschrift SemiLight" w:cs="Aharoni"/>
           <w:b/>
+          <w:i/>
+          <w:sz w:val="32"/>
+          <w:szCs w:val="40"/>
+        </w:rPr>
+        <w:t>Other features</w:t>
+      </w:r>
+      <w:r>
+        <w:rPr>
+          <w:rFonts w:ascii="Bahnschrift SemiLight" w:hAnsi="Bahnschrift SemiLight" w:cs="Aharoni"/>
+          <w:b/>
+          <w:i/>
+          <w:sz w:val="32"/>
+          <w:szCs w:val="40"/>
+        </w:rPr>
+        <w:t xml:space="preserve"> </w:t>
+      </w:r>
+      <w:r>
+        <w:rPr>
+          <w:rFonts w:ascii="Bahnschrift SemiLight" w:hAnsi="Bahnschrift SemiLight" w:cs="Aharoni"/>
+          <w:sz w:val="24"/>
+          <w:szCs w:val="40"/>
+        </w:rPr>
+        <w:br/>
+      </w:r>
+      <w:proofErr w:type="gramStart"/>
+      <w:r>
+        <w:rPr>
+          <w:rFonts w:ascii="Bahnschrift SemiLight" w:hAnsi="Bahnschrift SemiLight" w:cs="Aharoni"/>
+          <w:b/>
           <w:sz w:val="28"/>
           <w:szCs w:val="40"/>
         </w:rPr>
-        <w:t>Save game</w:t>
-      </w:r>
+        <w:t>Save</w:t>
+      </w:r>
+      <w:proofErr w:type="gramEnd"/>
       <w:r>
         <w:rPr>
           <w:rFonts w:ascii="Bahnschrift SemiLight" w:hAnsi="Bahnschrift SemiLight" w:cs="Aharoni"/>
@@ -6316,6 +7201,15 @@
           <w:sz w:val="28"/>
           <w:szCs w:val="40"/>
         </w:rPr>
+        <w:t xml:space="preserve"> game</w:t>
+      </w:r>
+      <w:r>
+        <w:rPr>
+          <w:rFonts w:ascii="Bahnschrift SemiLight" w:hAnsi="Bahnschrift SemiLight" w:cs="Aharoni"/>
+          <w:b/>
+          <w:sz w:val="28"/>
+          <w:szCs w:val="40"/>
+        </w:rPr>
         <w:t xml:space="preserve"> </w:t>
       </w:r>
       <w:r>
@@ -6327,7 +7221,6 @@
         </w:rPr>
         <w:br/>
       </w:r>
-      <w:proofErr w:type="gramStart"/>
       <w:r>
         <w:rPr>
           <w:rFonts w:ascii="Bahnschrift SemiLight" w:hAnsi="Bahnschrift SemiLight" w:cs="Aharoni"/>
@@ -6336,25 +7229,882 @@
         </w:rPr>
         <w:t>The</w:t>
       </w:r>
-      <w:proofErr w:type="gramEnd"/>
-      <w:r>
-        <w:rPr>
-          <w:rFonts w:ascii="Bahnschrift SemiLight" w:hAnsi="Bahnschrift SemiLight" w:cs="Aharoni"/>
-          <w:sz w:val="24"/>
-          <w:szCs w:val="40"/>
-        </w:rPr>
-        <w:t xml:space="preserve"> game is savable, when the player is idle.</w:t>
-      </w:r>
-      <w:r>
-        <w:rPr>
-          <w:rFonts w:ascii="Bahnschrift SemiLight" w:hAnsi="Bahnschrift SemiLight" w:cs="Aharoni"/>
-          <w:sz w:val="24"/>
-          <w:szCs w:val="40"/>
-        </w:rPr>
-        <w:t xml:space="preserve"> The player can choose between 3 save slots to save the game to.</w:t>
+      <w:r>
+        <w:rPr>
+          <w:rFonts w:ascii="Bahnschrift SemiLight" w:hAnsi="Bahnschrift SemiLight" w:cs="Aharoni"/>
+          <w:sz w:val="24"/>
+          <w:szCs w:val="40"/>
+        </w:rPr>
+        <w:t xml:space="preserve">re are </w:t>
+      </w:r>
+      <w:r>
+        <w:rPr>
+          <w:rFonts w:ascii="Bahnschrift SemiLight" w:hAnsi="Bahnschrift SemiLight" w:cs="Aharoni"/>
+          <w:sz w:val="24"/>
+          <w:szCs w:val="40"/>
+        </w:rPr>
+        <w:t>3 slots for</w:t>
+      </w:r>
+      <w:r>
+        <w:rPr>
+          <w:rFonts w:ascii="Bahnschrift SemiLight" w:hAnsi="Bahnschrift SemiLight" w:cs="Aharoni"/>
+          <w:sz w:val="24"/>
+          <w:szCs w:val="40"/>
+        </w:rPr>
+        <w:t xml:space="preserve"> the player to save the game in, which can also be cleared whenever the player wants to.</w:t>
+      </w:r>
+      <w:r>
+        <w:rPr>
+          <w:rFonts w:ascii="Bahnschrift SemiLight" w:hAnsi="Bahnschrift SemiLight" w:cs="Aharoni"/>
+          <w:sz w:val="24"/>
+          <w:szCs w:val="40"/>
+        </w:rPr>
+        <w:t xml:space="preserve"> The game is only savable, when the player is not perfo</w:t>
+      </w:r>
+      <w:r>
+        <w:rPr>
+          <w:rFonts w:ascii="Bahnschrift SemiLight" w:hAnsi="Bahnschrift SemiLight" w:cs="Aharoni"/>
+          <w:sz w:val="24"/>
+          <w:szCs w:val="40"/>
+        </w:rPr>
+        <w:t>rming any action</w:t>
+      </w:r>
+      <w:r>
+        <w:rPr>
+          <w:rFonts w:ascii="Bahnschrift SemiLight" w:hAnsi="Bahnschrift SemiLight" w:cs="Aharoni"/>
+          <w:sz w:val="24"/>
+          <w:szCs w:val="40"/>
+        </w:rPr>
+        <w:t xml:space="preserve"> in-game</w:t>
+      </w:r>
+      <w:r>
+        <w:rPr>
+          <w:rFonts w:ascii="Bahnschrift SemiLight" w:hAnsi="Bahnschrift SemiLight" w:cs="Aharoni"/>
+          <w:sz w:val="24"/>
+          <w:szCs w:val="40"/>
+        </w:rPr>
+        <w:t xml:space="preserve"> </w:t>
+      </w:r>
+      <w:r>
+        <w:rPr>
+          <w:rFonts w:ascii="Bahnschrift SemiLight" w:hAnsi="Bahnschrift SemiLight" w:cs="Aharoni"/>
+          <w:sz w:val="24"/>
+          <w:szCs w:val="40"/>
+        </w:rPr>
+        <w:t>on</w:t>
+      </w:r>
+      <w:r>
+        <w:rPr>
+          <w:rFonts w:ascii="Bahnschrift SemiLight" w:hAnsi="Bahnschrift SemiLight" w:cs="Aharoni"/>
+          <w:sz w:val="24"/>
+          <w:szCs w:val="40"/>
+        </w:rPr>
+        <w:t xml:space="preserve"> that moment.</w:t>
+      </w:r>
+    </w:p>
+    <w:p>
+      <w:pPr>
+        <w:rPr>
+          <w:rFonts w:ascii="Bahnschrift SemiLight" w:hAnsi="Bahnschrift SemiLight" w:cs="Aharoni"/>
+          <w:sz w:val="24"/>
+          <w:szCs w:val="40"/>
+        </w:rPr>
+      </w:pPr>
+    </w:p>
+    <w:p>
+      <w:pPr>
+        <w:rPr>
+          <w:rFonts w:ascii="Bahnschrift SemiLight" w:hAnsi="Bahnschrift SemiLight" w:cs="Aharoni"/>
+          <w:sz w:val="24"/>
+          <w:szCs w:val="40"/>
+        </w:rPr>
+      </w:pPr>
+      <w:r>
+        <w:rPr>
+          <w:rFonts w:ascii="Bahnschrift SemiLight" w:hAnsi="Bahnschrift SemiLight" w:cs="Aharoni"/>
+          <w:b/>
+          <w:sz w:val="28"/>
+          <w:szCs w:val="40"/>
+        </w:rPr>
+        <w:t>Leaderboard</w:t>
+      </w:r>
+      <w:r>
+        <w:rPr>
+          <w:rFonts w:ascii="Bahnschrift SemiLight" w:hAnsi="Bahnschrift SemiLight" w:cs="Aharoni"/>
+          <w:b/>
+          <w:sz w:val="28"/>
+          <w:szCs w:val="40"/>
+        </w:rPr>
+        <w:br/>
+      </w:r>
+      <w:r>
+        <w:rPr>
+          <w:rFonts w:ascii="Bahnschrift SemiLight" w:hAnsi="Bahnschrift SemiLight" w:cs="Aharoni"/>
+          <w:sz w:val="24"/>
+          <w:szCs w:val="40"/>
+        </w:rPr>
+        <w:t xml:space="preserve">The game has </w:t>
+      </w:r>
+      <w:r>
+        <w:rPr>
+          <w:rFonts w:ascii="Bahnschrift SemiLight" w:hAnsi="Bahnschrift SemiLight" w:cs="Aharoni"/>
+          <w:b/>
+          <w:sz w:val="24"/>
+          <w:szCs w:val="40"/>
+        </w:rPr>
+        <w:t>50 opponents</w:t>
+      </w:r>
+      <w:r>
+        <w:rPr>
+          <w:rFonts w:ascii="Bahnschrift SemiLight" w:hAnsi="Bahnschrift SemiLight" w:cs="Aharoni"/>
+          <w:sz w:val="24"/>
+          <w:szCs w:val="40"/>
+        </w:rPr>
+        <w:t xml:space="preserve"> in the game, with each their own </w:t>
+      </w:r>
+      <w:r>
+        <w:rPr>
+          <w:rFonts w:ascii="Bahnschrift SemiLight" w:hAnsi="Bahnschrift SemiLight" w:cs="Aharoni"/>
+          <w:b/>
+          <w:sz w:val="24"/>
+          <w:szCs w:val="40"/>
+        </w:rPr>
+        <w:t xml:space="preserve">name, </w:t>
+      </w:r>
+      <w:r>
+        <w:rPr>
+          <w:rFonts w:ascii="Bahnschrift SemiLight" w:hAnsi="Bahnschrift SemiLight" w:cs="Aharoni"/>
+          <w:b/>
+          <w:sz w:val="24"/>
+          <w:szCs w:val="40"/>
+        </w:rPr>
+        <w:t>elo-rating</w:t>
+      </w:r>
+      <w:r>
+        <w:rPr>
+          <w:rFonts w:ascii="Bahnschrift SemiLight" w:hAnsi="Bahnschrift SemiLight" w:cs="Aharoni"/>
+          <w:b/>
+          <w:sz w:val="24"/>
+          <w:szCs w:val="40"/>
+        </w:rPr>
+        <w:t xml:space="preserve"> and skills</w:t>
+      </w:r>
+      <w:r>
+        <w:rPr>
+          <w:rFonts w:ascii="Bahnschrift SemiLight" w:hAnsi="Bahnschrift SemiLight" w:cs="Aharoni"/>
+          <w:sz w:val="24"/>
+          <w:szCs w:val="40"/>
+        </w:rPr>
+        <w:t xml:space="preserve">. </w:t>
+      </w:r>
+      <w:r>
+        <w:rPr>
+          <w:rFonts w:ascii="Bahnschrift SemiLight" w:hAnsi="Bahnschrift SemiLight" w:cs="Aharoni"/>
+          <w:sz w:val="24"/>
+          <w:szCs w:val="40"/>
+        </w:rPr>
+        <w:t>The</w:t>
+      </w:r>
+      <w:r>
+        <w:rPr>
+          <w:rFonts w:ascii="Bahnschrift SemiLight" w:hAnsi="Bahnschrift SemiLight" w:cs="Aharoni"/>
+          <w:sz w:val="24"/>
+          <w:szCs w:val="40"/>
+        </w:rPr>
+        <w:t xml:space="preserve"> skill</w:t>
+      </w:r>
+      <w:r>
+        <w:rPr>
+          <w:rFonts w:ascii="Bahnschrift SemiLight" w:hAnsi="Bahnschrift SemiLight" w:cs="Aharoni"/>
+          <w:sz w:val="24"/>
+          <w:szCs w:val="40"/>
+        </w:rPr>
+        <w:t xml:space="preserve"> of an opponent</w:t>
+      </w:r>
+      <w:r>
+        <w:rPr>
+          <w:rFonts w:ascii="Bahnschrift SemiLight" w:hAnsi="Bahnschrift SemiLight" w:cs="Aharoni"/>
+          <w:sz w:val="24"/>
+          <w:szCs w:val="40"/>
+        </w:rPr>
+        <w:t xml:space="preserve"> will determine </w:t>
+      </w:r>
+      <w:r>
+        <w:rPr>
+          <w:rFonts w:ascii="Bahnschrift SemiLight" w:hAnsi="Bahnschrift SemiLight" w:cs="Aharoni"/>
+          <w:sz w:val="24"/>
+          <w:szCs w:val="40"/>
+        </w:rPr>
+        <w:t>its</w:t>
+      </w:r>
+      <w:r>
+        <w:rPr>
+          <w:rFonts w:ascii="Bahnschrift SemiLight" w:hAnsi="Bahnschrift SemiLight" w:cs="Aharoni"/>
+          <w:sz w:val="24"/>
+          <w:szCs w:val="40"/>
+        </w:rPr>
+        <w:t xml:space="preserve"> rank an</w:t>
+      </w:r>
+      <w:r>
+        <w:rPr>
+          <w:rFonts w:ascii="Bahnschrift SemiLight" w:hAnsi="Bahnschrift SemiLight" w:cs="Aharoni"/>
+          <w:sz w:val="24"/>
+          <w:szCs w:val="40"/>
+        </w:rPr>
+        <w:t>d how diffi</w:t>
+      </w:r>
+      <w:r>
+        <w:rPr>
+          <w:rFonts w:ascii="Bahnschrift SemiLight" w:hAnsi="Bahnschrift SemiLight" w:cs="Aharoni"/>
+          <w:sz w:val="24"/>
+          <w:szCs w:val="40"/>
+        </w:rPr>
+        <w:t>cult it is to take over his rank.</w:t>
+      </w:r>
+      <w:r>
+        <w:rPr>
+          <w:rFonts w:ascii="Bahnschrift SemiLight" w:hAnsi="Bahnschrift SemiLight" w:cs="Aharoni"/>
+          <w:sz w:val="24"/>
+          <w:szCs w:val="40"/>
+        </w:rPr>
+        <w:t xml:space="preserve"> </w:t>
+      </w:r>
+    </w:p>
+    <w:p>
+      <w:pPr>
+        <w:rPr>
+          <w:rFonts w:ascii="Bahnschrift SemiLight" w:hAnsi="Bahnschrift SemiLight" w:cs="Aharoni"/>
+          <w:sz w:val="24"/>
+          <w:szCs w:val="40"/>
+        </w:rPr>
+      </w:pPr>
+      <w:r>
+        <w:rPr>
+          <w:rFonts w:ascii="Bahnschrift SemiLight" w:hAnsi="Bahnschrift SemiLight" w:cs="Aharoni"/>
+          <w:sz w:val="24"/>
+          <w:szCs w:val="40"/>
+        </w:rPr>
+        <w:t xml:space="preserve">The player starts at the bottom of the leaderboards with </w:t>
+      </w:r>
+      <w:r>
+        <w:rPr>
+          <w:rFonts w:ascii="Bahnschrift SemiLight" w:hAnsi="Bahnschrift SemiLight" w:cs="Aharoni"/>
+          <w:b/>
+          <w:sz w:val="24"/>
+          <w:szCs w:val="40"/>
+        </w:rPr>
+        <w:t>0</w:t>
+      </w:r>
+      <w:r>
+        <w:rPr>
+          <w:rFonts w:ascii="Bahnschrift SemiLight" w:hAnsi="Bahnschrift SemiLight" w:cs="Aharoni"/>
+          <w:b/>
+          <w:sz w:val="24"/>
+          <w:szCs w:val="40"/>
+        </w:rPr>
+        <w:t xml:space="preserve"> </w:t>
+      </w:r>
+      <w:r>
+        <w:rPr>
+          <w:rFonts w:ascii="Bahnschrift SemiLight" w:hAnsi="Bahnschrift SemiLight" w:cs="Aharoni"/>
+          <w:b/>
+          <w:sz w:val="24"/>
+          <w:szCs w:val="40"/>
+        </w:rPr>
+        <w:t>elo-rating</w:t>
+      </w:r>
+      <w:r>
+        <w:rPr>
+          <w:rFonts w:ascii="Bahnschrift SemiLight" w:hAnsi="Bahnschrift SemiLight" w:cs="Aharoni"/>
+          <w:sz w:val="24"/>
+          <w:szCs w:val="40"/>
+        </w:rPr>
+        <w:t xml:space="preserve"> and needs to work his way to </w:t>
+      </w:r>
+      <w:r>
+        <w:rPr>
+          <w:rFonts w:ascii="Bahnschrift SemiLight" w:hAnsi="Bahnschrift SemiLight" w:cs="Aharoni"/>
+          <w:b/>
+          <w:sz w:val="24"/>
+          <w:szCs w:val="40"/>
+        </w:rPr>
+        <w:t>rank 1</w:t>
+      </w:r>
+      <w:r>
+        <w:rPr>
+          <w:rFonts w:ascii="Bahnschrift SemiLight" w:hAnsi="Bahnschrift SemiLight" w:cs="Aharoni"/>
+          <w:sz w:val="24"/>
+          <w:szCs w:val="40"/>
+        </w:rPr>
+        <w:t xml:space="preserve"> by winning battles and contests. When the player reaches rank 1, he wins the game.</w:t>
+      </w:r>
+      <w:r>
+        <w:rPr>
+          <w:rFonts w:ascii="Bahnschrift SemiLight" w:hAnsi="Bahnschrift SemiLight" w:cs="Aharoni"/>
+          <w:sz w:val="24"/>
+          <w:szCs w:val="40"/>
+        </w:rPr>
+        <w:t xml:space="preserve"> The maximum amount of elo-rating an opponent can have is </w:t>
+      </w:r>
+      <w:r>
+        <w:rPr>
+          <w:rFonts w:ascii="Bahnschrift SemiLight" w:hAnsi="Bahnschrift SemiLight" w:cs="Aharoni"/>
+          <w:b/>
+          <w:sz w:val="24"/>
+          <w:szCs w:val="40"/>
+        </w:rPr>
+        <w:t>5000 elo.</w:t>
       </w:r>
       <w:bookmarkStart w:id="0" w:name="_GoBack"/>
       <w:bookmarkEnd w:id="0"/>
+    </w:p>
+    <w:p>
+      <w:pPr>
+        <w:rPr>
+          <w:rFonts w:ascii="Bahnschrift SemiLight" w:hAnsi="Bahnschrift SemiLight" w:cs="Aharoni"/>
+          <w:sz w:val="24"/>
+          <w:szCs w:val="40"/>
+          <w:u w:val="single"/>
+        </w:rPr>
+      </w:pPr>
+      <w:r>
+        <w:rPr>
+          <w:rFonts w:ascii="Bahnschrift SemiLight" w:hAnsi="Bahnschrift SemiLight" w:cs="Aharoni"/>
+          <w:sz w:val="24"/>
+          <w:szCs w:val="40"/>
+        </w:rPr>
+        <w:t xml:space="preserve">The ranking system is divided in </w:t>
+      </w:r>
+      <w:r>
+        <w:rPr>
+          <w:rFonts w:ascii="Bahnschrift SemiLight" w:hAnsi="Bahnschrift SemiLight" w:cs="Aharoni"/>
+          <w:b/>
+          <w:sz w:val="24"/>
+          <w:szCs w:val="40"/>
+        </w:rPr>
+        <w:t>5 divisions</w:t>
+      </w:r>
+      <w:r>
+        <w:rPr>
+          <w:rFonts w:ascii="Bahnschrift SemiLight" w:hAnsi="Bahnschrift SemiLight" w:cs="Aharoni"/>
+          <w:sz w:val="24"/>
+          <w:szCs w:val="40"/>
+        </w:rPr>
+        <w:t xml:space="preserve"> with each </w:t>
+      </w:r>
+      <w:r>
+        <w:rPr>
+          <w:rFonts w:ascii="Bahnschrift SemiLight" w:hAnsi="Bahnschrift SemiLight" w:cs="Aharoni"/>
+          <w:b/>
+          <w:sz w:val="24"/>
+          <w:szCs w:val="40"/>
+        </w:rPr>
+        <w:t xml:space="preserve">10 </w:t>
+      </w:r>
+      <w:r>
+        <w:rPr>
+          <w:rFonts w:ascii="Bahnschrift SemiLight" w:hAnsi="Bahnschrift SemiLight" w:cs="Aharoni"/>
+          <w:b/>
+          <w:sz w:val="24"/>
+          <w:szCs w:val="40"/>
+        </w:rPr>
+        <w:t>opponents</w:t>
+      </w:r>
+      <w:proofErr w:type="gramStart"/>
+      <w:r>
+        <w:rPr>
+          <w:rFonts w:ascii="Bahnschrift SemiLight" w:hAnsi="Bahnschrift SemiLight" w:cs="Aharoni"/>
+          <w:sz w:val="24"/>
+          <w:szCs w:val="40"/>
+        </w:rPr>
+        <w:t>:</w:t>
+      </w:r>
+      <w:proofErr w:type="gramEnd"/>
+      <w:r>
+        <w:rPr>
+          <w:rFonts w:ascii="Bahnschrift SemiLight" w:hAnsi="Bahnschrift SemiLight" w:cs="Aharoni"/>
+          <w:sz w:val="24"/>
+          <w:szCs w:val="40"/>
+        </w:rPr>
+        <w:br/>
+      </w:r>
+      <w:r>
+        <w:rPr>
+          <w:rFonts w:ascii="Bahnschrift SemiLight" w:hAnsi="Bahnschrift SemiLight" w:cs="Aharoni"/>
+          <w:b/>
+          <w:sz w:val="24"/>
+          <w:szCs w:val="40"/>
+          <w:highlight w:val="darkYellow"/>
+        </w:rPr>
+        <w:t>Bronze</w:t>
+      </w:r>
+      <w:r>
+        <w:rPr>
+          <w:rFonts w:ascii="Bahnschrift SemiLight" w:hAnsi="Bahnschrift SemiLight" w:cs="Aharoni"/>
+          <w:b/>
+          <w:sz w:val="24"/>
+          <w:szCs w:val="40"/>
+          <w:highlight w:val="darkYellow"/>
+        </w:rPr>
+        <w:t xml:space="preserve"> (rank </w:t>
+      </w:r>
+      <w:r>
+        <w:rPr>
+          <w:rFonts w:ascii="Bahnschrift SemiLight" w:hAnsi="Bahnschrift SemiLight" w:cs="Aharoni"/>
+          <w:b/>
+          <w:sz w:val="24"/>
+          <w:szCs w:val="40"/>
+          <w:highlight w:val="darkYellow"/>
+        </w:rPr>
+        <w:t>50</w:t>
+      </w:r>
+      <w:r>
+        <w:rPr>
+          <w:rFonts w:ascii="Bahnschrift SemiLight" w:hAnsi="Bahnschrift SemiLight" w:cs="Aharoni"/>
+          <w:b/>
+          <w:sz w:val="24"/>
+          <w:szCs w:val="40"/>
+          <w:highlight w:val="darkYellow"/>
+        </w:rPr>
+        <w:t xml:space="preserve"> – </w:t>
+      </w:r>
+      <w:r>
+        <w:rPr>
+          <w:rFonts w:ascii="Bahnschrift SemiLight" w:hAnsi="Bahnschrift SemiLight" w:cs="Aharoni"/>
+          <w:b/>
+          <w:sz w:val="24"/>
+          <w:szCs w:val="40"/>
+          <w:highlight w:val="darkYellow"/>
+        </w:rPr>
+        <w:t>39</w:t>
+      </w:r>
+      <w:r>
+        <w:rPr>
+          <w:rFonts w:ascii="Bahnschrift SemiLight" w:hAnsi="Bahnschrift SemiLight" w:cs="Aharoni"/>
+          <w:b/>
+          <w:sz w:val="24"/>
+          <w:szCs w:val="40"/>
+          <w:highlight w:val="darkYellow"/>
+        </w:rPr>
+        <w:t>)</w:t>
+      </w:r>
+      <w:r>
+        <w:rPr>
+          <w:rFonts w:ascii="Bahnschrift SemiLight" w:hAnsi="Bahnschrift SemiLight" w:cs="Aharoni"/>
+          <w:b/>
+          <w:sz w:val="24"/>
+          <w:szCs w:val="40"/>
+        </w:rPr>
+        <w:t xml:space="preserve"> </w:t>
+      </w:r>
+      <w:r>
+        <w:rPr>
+          <w:rFonts w:ascii="Bahnschrift SemiLight" w:hAnsi="Bahnschrift SemiLight" w:cs="Aharoni"/>
+          <w:b/>
+          <w:sz w:val="24"/>
+          <w:szCs w:val="40"/>
+        </w:rPr>
+        <w:br/>
+      </w:r>
+      <w:r>
+        <w:rPr>
+          <w:rFonts w:ascii="Bahnschrift SemiLight" w:hAnsi="Bahnschrift SemiLight" w:cs="Aharoni"/>
+          <w:sz w:val="24"/>
+          <w:szCs w:val="40"/>
+          <w:u w:val="single"/>
+        </w:rPr>
+        <w:t>Opponent skill</w:t>
+      </w:r>
+      <w:r>
+        <w:rPr>
+          <w:rFonts w:ascii="Bahnschrift SemiLight" w:hAnsi="Bahnschrift SemiLight" w:cs="Aharoni"/>
+          <w:sz w:val="24"/>
+          <w:szCs w:val="40"/>
+          <w:u w:val="single"/>
+        </w:rPr>
+        <w:t xml:space="preserve"> reach</w:t>
+      </w:r>
+      <w:r>
+        <w:rPr>
+          <w:rFonts w:ascii="Bahnschrift SemiLight" w:hAnsi="Bahnschrift SemiLight" w:cs="Aharoni"/>
+          <w:sz w:val="24"/>
+          <w:szCs w:val="40"/>
+          <w:u w:val="single"/>
+        </w:rPr>
+        <w:t xml:space="preserve"> (per skill)</w:t>
+      </w:r>
+      <w:r>
+        <w:rPr>
+          <w:rFonts w:ascii="Bahnschrift SemiLight" w:hAnsi="Bahnschrift SemiLight" w:cs="Aharoni"/>
+          <w:sz w:val="24"/>
+          <w:szCs w:val="40"/>
+        </w:rPr>
+        <w:br/>
+        <w:t xml:space="preserve">minimum = </w:t>
+      </w:r>
+      <w:r>
+        <w:rPr>
+          <w:rFonts w:ascii="Bahnschrift SemiLight" w:hAnsi="Bahnschrift SemiLight" w:cs="Aharoni"/>
+          <w:sz w:val="24"/>
+          <w:szCs w:val="40"/>
+        </w:rPr>
+        <w:t>20</w:t>
+      </w:r>
+      <w:r>
+        <w:rPr>
+          <w:rFonts w:ascii="Bahnschrift SemiLight" w:hAnsi="Bahnschrift SemiLight" w:cs="Aharoni"/>
+          <w:sz w:val="24"/>
+          <w:szCs w:val="40"/>
+        </w:rPr>
+        <w:br/>
+        <w:t xml:space="preserve">maximum = </w:t>
+      </w:r>
+      <w:r>
+        <w:rPr>
+          <w:rFonts w:ascii="Bahnschrift SemiLight" w:hAnsi="Bahnschrift SemiLight" w:cs="Aharoni"/>
+          <w:sz w:val="24"/>
+          <w:szCs w:val="40"/>
+        </w:rPr>
+        <w:t>100</w:t>
+      </w:r>
+      <w:r>
+        <w:rPr>
+          <w:rFonts w:ascii="Bahnschrift SemiLight" w:hAnsi="Bahnschrift SemiLight" w:cs="Aharoni"/>
+          <w:b/>
+          <w:sz w:val="24"/>
+          <w:szCs w:val="40"/>
+        </w:rPr>
+        <w:t xml:space="preserve"> </w:t>
+      </w:r>
+    </w:p>
+    <w:p>
+      <w:pPr>
+        <w:rPr>
+          <w:rFonts w:ascii="Bahnschrift SemiLight" w:hAnsi="Bahnschrift SemiLight" w:cs="Aharoni"/>
+          <w:sz w:val="24"/>
+          <w:szCs w:val="40"/>
+        </w:rPr>
+      </w:pPr>
+      <w:r>
+        <w:rPr>
+          <w:rFonts w:ascii="Bahnschrift SemiLight" w:hAnsi="Bahnschrift SemiLight" w:cs="Aharoni"/>
+          <w:b/>
+          <w:sz w:val="24"/>
+          <w:szCs w:val="40"/>
+          <w:highlight w:val="lightGray"/>
+        </w:rPr>
+        <w:lastRenderedPageBreak/>
+        <w:t>Silver (rank 40 – 29)</w:t>
+      </w:r>
+      <w:r>
+        <w:rPr>
+          <w:rFonts w:ascii="Bahnschrift SemiLight" w:hAnsi="Bahnschrift SemiLight" w:cs="Aharoni"/>
+          <w:b/>
+          <w:sz w:val="24"/>
+          <w:szCs w:val="40"/>
+        </w:rPr>
+        <w:t xml:space="preserve"> </w:t>
+      </w:r>
+      <w:r>
+        <w:rPr>
+          <w:rFonts w:ascii="Bahnschrift SemiLight" w:hAnsi="Bahnschrift SemiLight" w:cs="Aharoni"/>
+          <w:b/>
+          <w:sz w:val="24"/>
+          <w:szCs w:val="40"/>
+        </w:rPr>
+        <w:br/>
+      </w:r>
+      <w:r>
+        <w:rPr>
+          <w:rFonts w:ascii="Bahnschrift SemiLight" w:hAnsi="Bahnschrift SemiLight" w:cs="Aharoni"/>
+          <w:sz w:val="24"/>
+          <w:szCs w:val="40"/>
+          <w:u w:val="single"/>
+        </w:rPr>
+        <w:t>Opponent skill reach (per skill</w:t>
+      </w:r>
+      <w:proofErr w:type="gramStart"/>
+      <w:r>
+        <w:rPr>
+          <w:rFonts w:ascii="Bahnschrift SemiLight" w:hAnsi="Bahnschrift SemiLight" w:cs="Aharoni"/>
+          <w:sz w:val="24"/>
+          <w:szCs w:val="40"/>
+          <w:u w:val="single"/>
+        </w:rPr>
+        <w:t>)</w:t>
+      </w:r>
+      <w:proofErr w:type="gramEnd"/>
+      <w:r>
+        <w:rPr>
+          <w:rFonts w:ascii="Bahnschrift SemiLight" w:hAnsi="Bahnschrift SemiLight" w:cs="Aharoni"/>
+          <w:sz w:val="24"/>
+          <w:szCs w:val="40"/>
+        </w:rPr>
+        <w:br/>
+        <w:t>minimum = 100</w:t>
+      </w:r>
+      <w:r>
+        <w:rPr>
+          <w:rFonts w:ascii="Bahnschrift SemiLight" w:hAnsi="Bahnschrift SemiLight" w:cs="Aharoni"/>
+          <w:sz w:val="24"/>
+          <w:szCs w:val="40"/>
+        </w:rPr>
+        <w:br/>
+        <w:t>maximum = 200</w:t>
+      </w:r>
+      <w:r>
+        <w:rPr>
+          <w:rFonts w:ascii="Bahnschrift SemiLight" w:hAnsi="Bahnschrift SemiLight" w:cs="Aharoni"/>
+          <w:b/>
+          <w:sz w:val="24"/>
+          <w:szCs w:val="40"/>
+        </w:rPr>
+        <w:t xml:space="preserve"> </w:t>
+      </w:r>
+    </w:p>
+    <w:p>
+      <w:pPr>
+        <w:rPr>
+          <w:rFonts w:ascii="Bahnschrift SemiLight" w:hAnsi="Bahnschrift SemiLight" w:cs="Aharoni"/>
+          <w:sz w:val="24"/>
+          <w:szCs w:val="40"/>
+        </w:rPr>
+      </w:pPr>
+      <w:r>
+        <w:rPr>
+          <w:rFonts w:ascii="Bahnschrift SemiLight" w:hAnsi="Bahnschrift SemiLight" w:cs="Aharoni"/>
+          <w:b/>
+          <w:sz w:val="24"/>
+          <w:szCs w:val="40"/>
+          <w:highlight w:val="yellow"/>
+        </w:rPr>
+        <w:t>Gold (rank 30 – 19)</w:t>
+      </w:r>
+      <w:r>
+        <w:rPr>
+          <w:rFonts w:ascii="Bahnschrift SemiLight" w:hAnsi="Bahnschrift SemiLight" w:cs="Aharoni"/>
+          <w:b/>
+          <w:sz w:val="24"/>
+          <w:szCs w:val="40"/>
+        </w:rPr>
+        <w:t xml:space="preserve"> </w:t>
+      </w:r>
+      <w:r>
+        <w:rPr>
+          <w:rFonts w:ascii="Bahnschrift SemiLight" w:hAnsi="Bahnschrift SemiLight" w:cs="Aharoni"/>
+          <w:b/>
+          <w:sz w:val="24"/>
+          <w:szCs w:val="40"/>
+        </w:rPr>
+        <w:br/>
+      </w:r>
+      <w:r>
+        <w:rPr>
+          <w:rFonts w:ascii="Bahnschrift SemiLight" w:hAnsi="Bahnschrift SemiLight" w:cs="Aharoni"/>
+          <w:sz w:val="24"/>
+          <w:szCs w:val="40"/>
+          <w:u w:val="single"/>
+        </w:rPr>
+        <w:t>Opponent skill reach (per skill</w:t>
+      </w:r>
+      <w:proofErr w:type="gramStart"/>
+      <w:r>
+        <w:rPr>
+          <w:rFonts w:ascii="Bahnschrift SemiLight" w:hAnsi="Bahnschrift SemiLight" w:cs="Aharoni"/>
+          <w:sz w:val="24"/>
+          <w:szCs w:val="40"/>
+          <w:u w:val="single"/>
+        </w:rPr>
+        <w:t>)</w:t>
+      </w:r>
+      <w:proofErr w:type="gramEnd"/>
+      <w:r>
+        <w:rPr>
+          <w:rFonts w:ascii="Bahnschrift SemiLight" w:hAnsi="Bahnschrift SemiLight" w:cs="Aharoni"/>
+          <w:sz w:val="24"/>
+          <w:szCs w:val="40"/>
+        </w:rPr>
+        <w:br/>
+        <w:t>minimum = 200</w:t>
+      </w:r>
+      <w:r>
+        <w:rPr>
+          <w:rFonts w:ascii="Bahnschrift SemiLight" w:hAnsi="Bahnschrift SemiLight" w:cs="Aharoni"/>
+          <w:sz w:val="24"/>
+          <w:szCs w:val="40"/>
+        </w:rPr>
+        <w:br/>
+        <w:t>maximum = 400</w:t>
+      </w:r>
+      <w:r>
+        <w:rPr>
+          <w:rFonts w:ascii="Bahnschrift SemiLight" w:hAnsi="Bahnschrift SemiLight" w:cs="Aharoni"/>
+          <w:b/>
+          <w:sz w:val="24"/>
+          <w:szCs w:val="40"/>
+        </w:rPr>
+        <w:t xml:space="preserve"> </w:t>
+      </w:r>
+    </w:p>
+    <w:p>
+      <w:pPr>
+        <w:rPr>
+          <w:rFonts w:ascii="Bahnschrift SemiLight" w:hAnsi="Bahnschrift SemiLight" w:cs="Aharoni"/>
+          <w:sz w:val="24"/>
+          <w:szCs w:val="40"/>
+        </w:rPr>
+      </w:pPr>
+      <w:r>
+        <w:rPr>
+          <w:rFonts w:ascii="Bahnschrift SemiLight" w:hAnsi="Bahnschrift SemiLight" w:cs="Aharoni"/>
+          <w:b/>
+          <w:sz w:val="24"/>
+          <w:szCs w:val="40"/>
+          <w:highlight w:val="cyan"/>
+        </w:rPr>
+        <w:t>Diamond (rank 20 – 9)</w:t>
+      </w:r>
+      <w:r>
+        <w:rPr>
+          <w:rFonts w:ascii="Bahnschrift SemiLight" w:hAnsi="Bahnschrift SemiLight" w:cs="Aharoni"/>
+          <w:b/>
+          <w:sz w:val="24"/>
+          <w:szCs w:val="40"/>
+        </w:rPr>
+        <w:t xml:space="preserve"> </w:t>
+      </w:r>
+      <w:r>
+        <w:rPr>
+          <w:rFonts w:ascii="Bahnschrift SemiLight" w:hAnsi="Bahnschrift SemiLight" w:cs="Aharoni"/>
+          <w:b/>
+          <w:sz w:val="24"/>
+          <w:szCs w:val="40"/>
+        </w:rPr>
+        <w:br/>
+      </w:r>
+      <w:r>
+        <w:rPr>
+          <w:rFonts w:ascii="Bahnschrift SemiLight" w:hAnsi="Bahnschrift SemiLight" w:cs="Aharoni"/>
+          <w:sz w:val="24"/>
+          <w:szCs w:val="40"/>
+          <w:u w:val="single"/>
+        </w:rPr>
+        <w:t>Opponent skill reach (per skill</w:t>
+      </w:r>
+      <w:proofErr w:type="gramStart"/>
+      <w:r>
+        <w:rPr>
+          <w:rFonts w:ascii="Bahnschrift SemiLight" w:hAnsi="Bahnschrift SemiLight" w:cs="Aharoni"/>
+          <w:sz w:val="24"/>
+          <w:szCs w:val="40"/>
+          <w:u w:val="single"/>
+        </w:rPr>
+        <w:t>)</w:t>
+      </w:r>
+      <w:proofErr w:type="gramEnd"/>
+      <w:r>
+        <w:rPr>
+          <w:rFonts w:ascii="Bahnschrift SemiLight" w:hAnsi="Bahnschrift SemiLight" w:cs="Aharoni"/>
+          <w:sz w:val="24"/>
+          <w:szCs w:val="40"/>
+        </w:rPr>
+        <w:br/>
+        <w:t>minimum = 400</w:t>
+      </w:r>
+      <w:r>
+        <w:rPr>
+          <w:rFonts w:ascii="Bahnschrift SemiLight" w:hAnsi="Bahnschrift SemiLight" w:cs="Aharoni"/>
+          <w:sz w:val="24"/>
+          <w:szCs w:val="40"/>
+        </w:rPr>
+        <w:br/>
+        <w:t>maximum = 600</w:t>
+      </w:r>
+      <w:r>
+        <w:rPr>
+          <w:rFonts w:ascii="Bahnschrift SemiLight" w:hAnsi="Bahnschrift SemiLight" w:cs="Aharoni"/>
+          <w:b/>
+          <w:sz w:val="24"/>
+          <w:szCs w:val="40"/>
+        </w:rPr>
+        <w:t xml:space="preserve"> </w:t>
+      </w:r>
+    </w:p>
+    <w:p>
+      <w:pPr>
+        <w:rPr>
+          <w:rFonts w:ascii="Bahnschrift SemiLight" w:hAnsi="Bahnschrift SemiLight" w:cs="Aharoni"/>
+          <w:sz w:val="24"/>
+          <w:szCs w:val="40"/>
+        </w:rPr>
+      </w:pPr>
+      <w:r>
+        <w:rPr>
+          <w:rFonts w:ascii="Bahnschrift SemiLight" w:hAnsi="Bahnschrift SemiLight" w:cs="Aharoni"/>
+          <w:b/>
+          <w:sz w:val="24"/>
+          <w:szCs w:val="40"/>
+          <w:highlight w:val="magenta"/>
+        </w:rPr>
+        <w:t>Champion (rank 10 – 1</w:t>
+      </w:r>
+      <w:proofErr w:type="gramStart"/>
+      <w:r>
+        <w:rPr>
+          <w:rFonts w:ascii="Bahnschrift SemiLight" w:hAnsi="Bahnschrift SemiLight" w:cs="Aharoni"/>
+          <w:b/>
+          <w:sz w:val="24"/>
+          <w:szCs w:val="40"/>
+          <w:highlight w:val="magenta"/>
+        </w:rPr>
+        <w:t>)</w:t>
+      </w:r>
+      <w:proofErr w:type="gramEnd"/>
+      <w:r>
+        <w:rPr>
+          <w:rFonts w:ascii="Bahnschrift SemiLight" w:hAnsi="Bahnschrift SemiLight" w:cs="Aharoni"/>
+          <w:b/>
+          <w:sz w:val="24"/>
+          <w:szCs w:val="40"/>
+        </w:rPr>
+        <w:br/>
+      </w:r>
+      <w:r>
+        <w:rPr>
+          <w:rFonts w:ascii="Bahnschrift SemiLight" w:hAnsi="Bahnschrift SemiLight" w:cs="Aharoni"/>
+          <w:sz w:val="24"/>
+          <w:szCs w:val="40"/>
+          <w:u w:val="single"/>
+        </w:rPr>
+        <w:t>Opponent skills reach</w:t>
+      </w:r>
+      <w:r>
+        <w:rPr>
+          <w:rFonts w:ascii="Bahnschrift SemiLight" w:hAnsi="Bahnschrift SemiLight" w:cs="Aharoni"/>
+          <w:sz w:val="24"/>
+          <w:szCs w:val="40"/>
+        </w:rPr>
+        <w:br/>
+        <w:t>minimum = 600</w:t>
+      </w:r>
+      <w:r>
+        <w:rPr>
+          <w:rFonts w:ascii="Bahnschrift SemiLight" w:hAnsi="Bahnschrift SemiLight" w:cs="Aharoni"/>
+          <w:sz w:val="24"/>
+          <w:szCs w:val="40"/>
+        </w:rPr>
+        <w:br/>
+        <w:t>maximum = 800</w:t>
+      </w:r>
+      <w:r>
+        <w:rPr>
+          <w:rFonts w:ascii="Bahnschrift SemiLight" w:hAnsi="Bahnschrift SemiLight" w:cs="Aharoni"/>
+          <w:b/>
+          <w:sz w:val="24"/>
+          <w:szCs w:val="40"/>
+        </w:rPr>
+        <w:t xml:space="preserve"> </w:t>
+      </w:r>
     </w:p>
     <w:sectPr>
       <w:pgSz w:w="12240" w:h="15840"/>
@@ -7090,7 +8840,7 @@
 </file>
 
 <file path=customXml/itemProps1.xml><?xml version="1.0" encoding="utf-8"?>
-<ds:datastoreItem xmlns:ds="http://schemas.openxmlformats.org/officeDocument/2006/customXml" ds:itemID="{B11AB8C2-6018-4AEE-A35F-85E539EC8CF6}">
+<ds:datastoreItem xmlns:ds="http://schemas.openxmlformats.org/officeDocument/2006/customXml" ds:itemID="{89F06B66-4338-478D-B826-D82E3A178E85}">
   <ds:schemaRefs>
     <ds:schemaRef ds:uri="http://schemas.openxmlformats.org/officeDocument/2006/bibliography"/>
   </ds:schemaRefs>

</xml_diff>

<commit_message>
GDD Level 3 Training Skill Amount Change
</commit_message>
<xml_diff>
--- a/Documentation/Game Design Document.docx
+++ b/Documentation/Game Design Document.docx
@@ -693,7 +693,24 @@
           <w:szCs w:val="24"/>
         </w:rPr>
         <w:br/>
-        <w:t>Accommodations are where the player</w:t>
+      </w:r>
+      <w:proofErr w:type="spellStart"/>
+      <w:r>
+        <w:rPr>
+          <w:rFonts w:ascii="Bahnschrift SemiLight" w:hAnsi="Bahnschrift SemiLight" w:cs="Aharoni"/>
+          <w:sz w:val="24"/>
+          <w:szCs w:val="24"/>
+        </w:rPr>
+        <w:t>Accommodations</w:t>
+      </w:r>
+      <w:proofErr w:type="spellEnd"/>
+      <w:r>
+        <w:rPr>
+          <w:rFonts w:ascii="Bahnschrift SemiLight" w:hAnsi="Bahnschrift SemiLight" w:cs="Aharoni"/>
+          <w:sz w:val="24"/>
+          <w:szCs w:val="24"/>
+        </w:rPr>
+        <w:t xml:space="preserve"> are where the player</w:t>
       </w:r>
       <w:r>
         <w:rPr>
@@ -1954,13 +1971,23 @@
         </w:rPr>
         <w:br/>
       </w:r>
-      <w:r>
-        <w:rPr>
-          <w:rFonts w:ascii="Bahnschrift SemiLight" w:hAnsi="Bahnschrift SemiLight" w:cs="Aharoni"/>
-          <w:sz w:val="24"/>
-          <w:szCs w:val="24"/>
-        </w:rPr>
-        <w:t>Tournaments are being held at a gaming hub called Catscity. Catscity has a futuristic design.</w:t>
+      <w:proofErr w:type="spellStart"/>
+      <w:r>
+        <w:rPr>
+          <w:rFonts w:ascii="Bahnschrift SemiLight" w:hAnsi="Bahnschrift SemiLight" w:cs="Aharoni"/>
+          <w:sz w:val="24"/>
+          <w:szCs w:val="24"/>
+        </w:rPr>
+        <w:t>Tournaments</w:t>
+      </w:r>
+      <w:proofErr w:type="spellEnd"/>
+      <w:r>
+        <w:rPr>
+          <w:rFonts w:ascii="Bahnschrift SemiLight" w:hAnsi="Bahnschrift SemiLight" w:cs="Aharoni"/>
+          <w:sz w:val="24"/>
+          <w:szCs w:val="24"/>
+        </w:rPr>
+        <w:t xml:space="preserve"> are being held at a gaming hub called Catscity. Catscity has a futuristic design.</w:t>
       </w:r>
     </w:p>
     <w:p>
@@ -5384,6 +5411,7 @@
         </w:rPr>
         <w:br/>
       </w:r>
+      <w:proofErr w:type="gramStart"/>
       <w:r>
         <w:rPr>
           <w:rFonts w:ascii="Bahnschrift SemiLight" w:hAnsi="Bahnschrift SemiLight" w:cs="Aharoni"/>
@@ -5394,6 +5422,7 @@
         </w:rPr>
         <w:t>Watching</w:t>
       </w:r>
+      <w:proofErr w:type="gramEnd"/>
       <w:r>
         <w:rPr>
           <w:rFonts w:ascii="Bahnschrift SemiLight" w:hAnsi="Bahnschrift SemiLight" w:cs="Aharoni"/>
@@ -5596,6 +5625,7 @@
         </w:rPr>
         <w:br/>
       </w:r>
+      <w:proofErr w:type="gramStart"/>
       <w:r>
         <w:rPr>
           <w:rFonts w:ascii="Bahnschrift SemiLight" w:hAnsi="Bahnschrift SemiLight" w:cs="Aharoni"/>
@@ -5606,6 +5636,7 @@
         </w:rPr>
         <w:t>Watching</w:t>
       </w:r>
+      <w:proofErr w:type="gramEnd"/>
       <w:r>
         <w:rPr>
           <w:rFonts w:ascii="Bahnschrift SemiLight" w:hAnsi="Bahnschrift SemiLight" w:cs="Aharoni"/>
@@ -5743,7 +5774,7 @@
           <w:sz w:val="24"/>
           <w:szCs w:val="40"/>
         </w:rPr>
-        <w:t>4</w:t>
+        <w:t>5</w:t>
       </w:r>
       <w:r>
         <w:rPr>
@@ -5781,6 +5812,7 @@
         </w:rPr>
         <w:br/>
       </w:r>
+      <w:proofErr w:type="gramStart"/>
       <w:r>
         <w:rPr>
           <w:rFonts w:ascii="Bahnschrift SemiLight" w:hAnsi="Bahnschrift SemiLight" w:cs="Aharoni"/>
@@ -5791,6 +5823,7 @@
         </w:rPr>
         <w:t>Watching</w:t>
       </w:r>
+      <w:proofErr w:type="gramEnd"/>
       <w:r>
         <w:rPr>
           <w:rFonts w:ascii="Bahnschrift SemiLight" w:hAnsi="Bahnschrift SemiLight" w:cs="Aharoni"/>
@@ -5946,25 +5979,25 @@
           <w:sz w:val="24"/>
           <w:szCs w:val="40"/>
         </w:rPr>
-        <w:t>+1</w:t>
-      </w:r>
-      <w:r>
-        <w:rPr>
-          <w:rFonts w:ascii="Bahnschrift SemiLight" w:hAnsi="Bahnschrift SemiLight" w:cs="Aharoni"/>
-          <w:b/>
-          <w:sz w:val="24"/>
-          <w:szCs w:val="40"/>
-        </w:rPr>
-        <w:t>8</w:t>
-      </w:r>
-      <w:r>
-        <w:rPr>
-          <w:rFonts w:ascii="Bahnschrift SemiLight" w:hAnsi="Bahnschrift SemiLight" w:cs="Aharoni"/>
-          <w:b/>
-          <w:sz w:val="24"/>
-          <w:szCs w:val="40"/>
-        </w:rPr>
-        <w:t xml:space="preserve"> chosen skill, +20% tiredness, -$100</w:t>
+        <w:t>+</w:t>
+      </w:r>
+      <w:r>
+        <w:rPr>
+          <w:rFonts w:ascii="Bahnschrift SemiLight" w:hAnsi="Bahnschrift SemiLight" w:cs="Aharoni"/>
+          <w:b/>
+          <w:sz w:val="24"/>
+          <w:szCs w:val="40"/>
+        </w:rPr>
+        <w:t xml:space="preserve">20 </w:t>
+      </w:r>
+      <w:r>
+        <w:rPr>
+          <w:rFonts w:ascii="Bahnschrift SemiLight" w:hAnsi="Bahnschrift SemiLight" w:cs="Aharoni"/>
+          <w:b/>
+          <w:sz w:val="24"/>
+          <w:szCs w:val="40"/>
+        </w:rPr>
+        <w:t>chosen skill, +20% tiredness, -$100</w:t>
       </w:r>
     </w:p>
     <w:p>
@@ -6113,13 +6146,23 @@
         </w:rPr>
         <w:br/>
       </w:r>
-      <w:r>
-        <w:rPr>
-          <w:rFonts w:ascii="Bahnschrift SemiLight" w:hAnsi="Bahnschrift SemiLight" w:cs="Aharoni"/>
-          <w:sz w:val="24"/>
-          <w:szCs w:val="40"/>
-        </w:rPr>
-        <w:t>The way the winning percentage is calculated, is by taking in the rank</w:t>
+      <w:proofErr w:type="gramStart"/>
+      <w:r>
+        <w:rPr>
+          <w:rFonts w:ascii="Bahnschrift SemiLight" w:hAnsi="Bahnschrift SemiLight" w:cs="Aharoni"/>
+          <w:sz w:val="24"/>
+          <w:szCs w:val="40"/>
+        </w:rPr>
+        <w:t>The</w:t>
+      </w:r>
+      <w:proofErr w:type="gramEnd"/>
+      <w:r>
+        <w:rPr>
+          <w:rFonts w:ascii="Bahnschrift SemiLight" w:hAnsi="Bahnschrift SemiLight" w:cs="Aharoni"/>
+          <w:sz w:val="24"/>
+          <w:szCs w:val="40"/>
+        </w:rPr>
+        <w:t xml:space="preserve"> way the winning percentage is calculated, is by taking in the rank</w:t>
       </w:r>
       <w:r>
         <w:rPr>
@@ -7284,6 +7327,7 @@
         </w:rPr>
         <w:br/>
       </w:r>
+      <w:proofErr w:type="gramStart"/>
       <w:r>
         <w:rPr>
           <w:rFonts w:ascii="Bahnschrift Condensed" w:hAnsi="Bahnschrift Condensed" w:cs="Aharoni"/>
@@ -7291,7 +7335,17 @@
           <w:sz w:val="32"/>
           <w:szCs w:val="40"/>
         </w:rPr>
-        <w:t>Save game</w:t>
+        <w:t>Save</w:t>
+      </w:r>
+      <w:proofErr w:type="gramEnd"/>
+      <w:r>
+        <w:rPr>
+          <w:rFonts w:ascii="Bahnschrift Condensed" w:hAnsi="Bahnschrift Condensed" w:cs="Aharoni"/>
+          <w:b/>
+          <w:sz w:val="32"/>
+          <w:szCs w:val="40"/>
+        </w:rPr>
+        <w:t xml:space="preserve"> game</w:t>
       </w:r>
       <w:r>
         <w:rPr>
@@ -7845,8 +7899,19 @@
           <w:szCs w:val="40"/>
           <w:u w:val="single"/>
         </w:rPr>
-        <w:t xml:space="preserve"> (per skill)</w:t>
-      </w:r>
+        <w:t xml:space="preserve"> (per skill</w:t>
+      </w:r>
+      <w:proofErr w:type="gramStart"/>
+      <w:r>
+        <w:rPr>
+          <w:rFonts w:ascii="Bahnschrift SemiLight" w:hAnsi="Bahnschrift SemiLight" w:cs="Aharoni"/>
+          <w:sz w:val="24"/>
+          <w:szCs w:val="40"/>
+          <w:u w:val="single"/>
+        </w:rPr>
+        <w:t>)</w:t>
+      </w:r>
+      <w:proofErr w:type="gramEnd"/>
       <w:r>
         <w:rPr>
           <w:rFonts w:ascii="Bahnschrift SemiLight" w:hAnsi="Bahnschrift SemiLight" w:cs="Aharoni"/>
@@ -7928,8 +7993,19 @@
           <w:szCs w:val="40"/>
           <w:u w:val="single"/>
         </w:rPr>
-        <w:t>Opponent skill reach (per skill)</w:t>
-      </w:r>
+        <w:t>Opponent skill reach (per skill</w:t>
+      </w:r>
+      <w:proofErr w:type="gramStart"/>
+      <w:r>
+        <w:rPr>
+          <w:rFonts w:ascii="Bahnschrift SemiLight" w:hAnsi="Bahnschrift SemiLight" w:cs="Aharoni"/>
+          <w:sz w:val="24"/>
+          <w:szCs w:val="40"/>
+          <w:u w:val="single"/>
+        </w:rPr>
+        <w:t>)</w:t>
+      </w:r>
+      <w:proofErr w:type="gramEnd"/>
       <w:r>
         <w:rPr>
           <w:rFonts w:ascii="Bahnschrift SemiLight" w:hAnsi="Bahnschrift SemiLight" w:cs="Aharoni"/>
@@ -8011,8 +8087,19 @@
           <w:szCs w:val="40"/>
           <w:u w:val="single"/>
         </w:rPr>
-        <w:t>Opponent skill reach (per skill)</w:t>
-      </w:r>
+        <w:t>Opponent skill reach (per skill</w:t>
+      </w:r>
+      <w:proofErr w:type="gramStart"/>
+      <w:r>
+        <w:rPr>
+          <w:rFonts w:ascii="Bahnschrift SemiLight" w:hAnsi="Bahnschrift SemiLight" w:cs="Aharoni"/>
+          <w:sz w:val="24"/>
+          <w:szCs w:val="40"/>
+          <w:u w:val="single"/>
+        </w:rPr>
+        <w:t>)</w:t>
+      </w:r>
+      <w:proofErr w:type="gramEnd"/>
       <w:r>
         <w:rPr>
           <w:rFonts w:ascii="Bahnschrift SemiLight" w:hAnsi="Bahnschrift SemiLight" w:cs="Aharoni"/>
@@ -8094,8 +8181,19 @@
           <w:szCs w:val="40"/>
           <w:u w:val="single"/>
         </w:rPr>
-        <w:t>Opponent skill reach (per skill)</w:t>
-      </w:r>
+        <w:t>Opponent skill reach (per skill</w:t>
+      </w:r>
+      <w:proofErr w:type="gramStart"/>
+      <w:r>
+        <w:rPr>
+          <w:rFonts w:ascii="Bahnschrift SemiLight" w:hAnsi="Bahnschrift SemiLight" w:cs="Aharoni"/>
+          <w:sz w:val="24"/>
+          <w:szCs w:val="40"/>
+          <w:u w:val="single"/>
+        </w:rPr>
+        <w:t>)</w:t>
+      </w:r>
+      <w:proofErr w:type="gramEnd"/>
       <w:r>
         <w:rPr>
           <w:rFonts w:ascii="Bahnschrift SemiLight" w:hAnsi="Bahnschrift SemiLight" w:cs="Aharoni"/>
@@ -8151,8 +8249,20 @@
           <w:szCs w:val="40"/>
           <w:highlight w:val="magenta"/>
         </w:rPr>
-        <w:t>Champion (rank 10 – 1)</w:t>
-      </w:r>
+        <w:t>Champion (rank 10 – 1</w:t>
+      </w:r>
+      <w:proofErr w:type="gramStart"/>
+      <w:r>
+        <w:rPr>
+          <w:rFonts w:ascii="Bahnschrift SemiLight" w:hAnsi="Bahnschrift SemiLight" w:cs="Aharoni"/>
+          <w:b/>
+          <w:sz w:val="24"/>
+          <w:szCs w:val="40"/>
+          <w:highlight w:val="magenta"/>
+        </w:rPr>
+        <w:t>)</w:t>
+      </w:r>
+      <w:proofErr w:type="gramEnd"/>
       <w:r>
         <w:rPr>
           <w:rFonts w:ascii="Bahnschrift SemiLight" w:hAnsi="Bahnschrift SemiLight" w:cs="Aharoni"/>
@@ -8460,6 +8570,391 @@
           <w:sz w:val="24"/>
           <w:szCs w:val="40"/>
         </w:rPr>
+        <w:t>+30 game knowledge, -$150</w:t>
+      </w:r>
+      <w:r>
+        <w:rPr>
+          <w:rFonts w:ascii="Bahnschrift SemiLight" w:hAnsi="Bahnschrift SemiLight" w:cs="Aharoni"/>
+          <w:sz w:val="24"/>
+          <w:szCs w:val="40"/>
+        </w:rPr>
+        <w:br/>
+        <w:t xml:space="preserve">good quality -&gt; </w:t>
+      </w:r>
+      <w:r>
+        <w:rPr>
+          <w:rFonts w:ascii="Bahnschrift SemiLight" w:hAnsi="Bahnschrift SemiLight" w:cs="Aharoni"/>
+          <w:b/>
+          <w:sz w:val="24"/>
+          <w:szCs w:val="40"/>
+        </w:rPr>
+        <w:t>+60 game knowledge, -$300</w:t>
+      </w:r>
+      <w:r>
+        <w:rPr>
+          <w:rFonts w:ascii="Bahnschrift SemiLight" w:hAnsi="Bahnschrift SemiLight" w:cs="Aharoni"/>
+          <w:sz w:val="24"/>
+          <w:szCs w:val="40"/>
+        </w:rPr>
+        <w:br/>
+        <w:t xml:space="preserve">excellent quality -&gt; </w:t>
+      </w:r>
+      <w:r>
+        <w:rPr>
+          <w:rFonts w:ascii="Bahnschrift SemiLight" w:hAnsi="Bahnschrift SemiLight" w:cs="Aharoni"/>
+          <w:b/>
+          <w:sz w:val="24"/>
+          <w:szCs w:val="40"/>
+        </w:rPr>
+        <w:t>+120</w:t>
+      </w:r>
+      <w:r>
+        <w:rPr>
+          <w:rFonts w:ascii="Bahnschrift SemiLight" w:hAnsi="Bahnschrift SemiLight" w:cs="Aharoni"/>
+          <w:b/>
+          <w:sz w:val="24"/>
+          <w:szCs w:val="40"/>
+        </w:rPr>
+        <w:t xml:space="preserve"> game knowledge, -$60</w:t>
+      </w:r>
+      <w:r>
+        <w:rPr>
+          <w:rFonts w:ascii="Bahnschrift SemiLight" w:hAnsi="Bahnschrift SemiLight" w:cs="Aharoni"/>
+          <w:b/>
+          <w:sz w:val="24"/>
+          <w:szCs w:val="40"/>
+        </w:rPr>
+        <w:t>0</w:t>
+      </w:r>
+    </w:p>
+    <w:p>
+      <w:pPr>
+        <w:rPr>
+          <w:rFonts w:ascii="Bahnschrift SemiLight" w:hAnsi="Bahnschrift SemiLight" w:cs="Aharoni"/>
+          <w:b/>
+          <w:sz w:val="24"/>
+          <w:szCs w:val="40"/>
+        </w:rPr>
+      </w:pPr>
+      <w:r>
+        <w:rPr>
+          <w:rFonts w:ascii="Bahnschrift SemiLight" w:hAnsi="Bahnschrift SemiLight" w:cs="Aharoni"/>
+          <w:b/>
+          <w:sz w:val="24"/>
+          <w:szCs w:val="40"/>
+        </w:rPr>
+        <w:t>Headset</w:t>
+      </w:r>
+      <w:r>
+        <w:rPr>
+          <w:rFonts w:ascii="Bahnschrift SemiLight" w:hAnsi="Bahnschrift SemiLight" w:cs="Aharoni"/>
+          <w:sz w:val="24"/>
+          <w:szCs w:val="40"/>
+        </w:rPr>
+        <w:t xml:space="preserve"> </w:t>
+      </w:r>
+      <w:r>
+        <w:rPr>
+          <w:rFonts w:ascii="Bahnschrift SemiLight" w:hAnsi="Bahnschrift SemiLight" w:cs="Aharoni"/>
+          <w:sz w:val="24"/>
+          <w:szCs w:val="40"/>
+        </w:rPr>
+        <w:br/>
+        <w:t xml:space="preserve">bad quality -&gt; </w:t>
+      </w:r>
+      <w:r>
+        <w:rPr>
+          <w:rFonts w:ascii="Bahnschrift SemiLight" w:hAnsi="Bahnschrift SemiLight" w:cs="Aharoni"/>
+          <w:b/>
+          <w:sz w:val="24"/>
+          <w:szCs w:val="40"/>
+        </w:rPr>
+        <w:t>+10 team play, -$50</w:t>
+      </w:r>
+      <w:r>
+        <w:rPr>
+          <w:rFonts w:ascii="Bahnschrift SemiLight" w:hAnsi="Bahnschrift SemiLight" w:cs="Aharoni"/>
+          <w:b/>
+          <w:sz w:val="24"/>
+          <w:szCs w:val="40"/>
+        </w:rPr>
+        <w:br/>
+      </w:r>
+      <w:r>
+        <w:rPr>
+          <w:rFonts w:ascii="Bahnschrift SemiLight" w:hAnsi="Bahnschrift SemiLight" w:cs="Aharoni"/>
+          <w:sz w:val="24"/>
+          <w:szCs w:val="40"/>
+        </w:rPr>
+        <w:t xml:space="preserve">standard quality -&gt; </w:t>
+      </w:r>
+      <w:r>
+        <w:rPr>
+          <w:rFonts w:ascii="Bahnschrift SemiLight" w:hAnsi="Bahnschrift SemiLight" w:cs="Aharoni"/>
+          <w:b/>
+          <w:sz w:val="24"/>
+          <w:szCs w:val="40"/>
+        </w:rPr>
+        <w:t>+30 team play, -$150</w:t>
+      </w:r>
+      <w:r>
+        <w:rPr>
+          <w:rFonts w:ascii="Bahnschrift SemiLight" w:hAnsi="Bahnschrift SemiLight" w:cs="Aharoni"/>
+          <w:sz w:val="24"/>
+          <w:szCs w:val="40"/>
+        </w:rPr>
+        <w:br/>
+        <w:t xml:space="preserve">good quality -&gt; </w:t>
+      </w:r>
+      <w:r>
+        <w:rPr>
+          <w:rFonts w:ascii="Bahnschrift SemiLight" w:hAnsi="Bahnschrift SemiLight" w:cs="Aharoni"/>
+          <w:b/>
+          <w:sz w:val="24"/>
+          <w:szCs w:val="40"/>
+        </w:rPr>
+        <w:t>+60 team play, -$300</w:t>
+      </w:r>
+      <w:r>
+        <w:rPr>
+          <w:rFonts w:ascii="Bahnschrift SemiLight" w:hAnsi="Bahnschrift SemiLight" w:cs="Aharoni"/>
+          <w:sz w:val="24"/>
+          <w:szCs w:val="40"/>
+        </w:rPr>
+        <w:br/>
+        <w:t xml:space="preserve">excellent quality -&gt; </w:t>
+      </w:r>
+      <w:r>
+        <w:rPr>
+          <w:rFonts w:ascii="Bahnschrift SemiLight" w:hAnsi="Bahnschrift SemiLight" w:cs="Aharoni"/>
+          <w:b/>
+          <w:sz w:val="24"/>
+          <w:szCs w:val="40"/>
+        </w:rPr>
+        <w:t>+120 team play, -$600</w:t>
+      </w:r>
+      <w:r>
+        <w:rPr>
+          <w:rFonts w:ascii="Bahnschrift SemiLight" w:hAnsi="Bahnschrift SemiLight" w:cs="Aharoni"/>
+          <w:b/>
+          <w:sz w:val="24"/>
+          <w:szCs w:val="40"/>
+        </w:rPr>
+        <w:t xml:space="preserve"> </w:t>
+      </w:r>
+    </w:p>
+    <w:p>
+      <w:pPr>
+        <w:rPr>
+          <w:rFonts w:ascii="Bahnschrift SemiLight" w:hAnsi="Bahnschrift SemiLight" w:cs="Aharoni"/>
+          <w:b/>
+          <w:sz w:val="24"/>
+          <w:szCs w:val="40"/>
+        </w:rPr>
+      </w:pPr>
+      <w:r>
+        <w:rPr>
+          <w:rFonts w:ascii="Bahnschrift SemiLight" w:hAnsi="Bahnschrift SemiLight" w:cs="Aharoni"/>
+          <w:b/>
+          <w:sz w:val="24"/>
+          <w:szCs w:val="40"/>
+        </w:rPr>
+        <w:t>Keyboard</w:t>
+      </w:r>
+      <w:r>
+        <w:rPr>
+          <w:rFonts w:ascii="Bahnschrift SemiLight" w:hAnsi="Bahnschrift SemiLight" w:cs="Aharoni"/>
+          <w:sz w:val="24"/>
+          <w:szCs w:val="40"/>
+        </w:rPr>
+        <w:t xml:space="preserve"> </w:t>
+      </w:r>
+      <w:r>
+        <w:rPr>
+          <w:rFonts w:ascii="Bahnschrift SemiLight" w:hAnsi="Bahnschrift SemiLight" w:cs="Aharoni"/>
+          <w:sz w:val="24"/>
+          <w:szCs w:val="40"/>
+        </w:rPr>
+        <w:br/>
+        <w:t xml:space="preserve">bad quality -&gt; </w:t>
+      </w:r>
+      <w:r>
+        <w:rPr>
+          <w:rFonts w:ascii="Bahnschrift SemiLight" w:hAnsi="Bahnschrift SemiLight" w:cs="Aharoni"/>
+          <w:b/>
+          <w:sz w:val="24"/>
+          <w:szCs w:val="40"/>
+        </w:rPr>
+        <w:t>+20 mechanics, -$100</w:t>
+      </w:r>
+      <w:r>
+        <w:rPr>
+          <w:rFonts w:ascii="Bahnschrift SemiLight" w:hAnsi="Bahnschrift SemiLight" w:cs="Aharoni"/>
+          <w:b/>
+          <w:sz w:val="24"/>
+          <w:szCs w:val="40"/>
+        </w:rPr>
+        <w:br/>
+      </w:r>
+      <w:r>
+        <w:rPr>
+          <w:rFonts w:ascii="Bahnschrift SemiLight" w:hAnsi="Bahnschrift SemiLight" w:cs="Aharoni"/>
+          <w:sz w:val="24"/>
+          <w:szCs w:val="40"/>
+        </w:rPr>
+        <w:t xml:space="preserve">standard quality -&gt; </w:t>
+      </w:r>
+      <w:r>
+        <w:rPr>
+          <w:rFonts w:ascii="Bahnschrift SemiLight" w:hAnsi="Bahnschrift SemiLight" w:cs="Aharoni"/>
+          <w:b/>
+          <w:sz w:val="24"/>
+          <w:szCs w:val="40"/>
+        </w:rPr>
+        <w:t>+30 mechanics, -$200</w:t>
+      </w:r>
+      <w:r>
+        <w:rPr>
+          <w:rFonts w:ascii="Bahnschrift SemiLight" w:hAnsi="Bahnschrift SemiLight" w:cs="Aharoni"/>
+          <w:sz w:val="24"/>
+          <w:szCs w:val="40"/>
+        </w:rPr>
+        <w:br/>
+        <w:t xml:space="preserve">good quality -&gt; </w:t>
+      </w:r>
+      <w:r>
+        <w:rPr>
+          <w:rFonts w:ascii="Bahnschrift SemiLight" w:hAnsi="Bahnschrift SemiLight" w:cs="Aharoni"/>
+          <w:b/>
+          <w:sz w:val="24"/>
+          <w:szCs w:val="40"/>
+        </w:rPr>
+        <w:t>+60 mechanics, -$400</w:t>
+      </w:r>
+      <w:r>
+        <w:rPr>
+          <w:rFonts w:ascii="Bahnschrift SemiLight" w:hAnsi="Bahnschrift SemiLight" w:cs="Aharoni"/>
+          <w:sz w:val="24"/>
+          <w:szCs w:val="40"/>
+        </w:rPr>
+        <w:br/>
+        <w:t xml:space="preserve">excellent quality -&gt; </w:t>
+      </w:r>
+      <w:r>
+        <w:rPr>
+          <w:rFonts w:ascii="Bahnschrift SemiLight" w:hAnsi="Bahnschrift SemiLight" w:cs="Aharoni"/>
+          <w:b/>
+          <w:sz w:val="24"/>
+          <w:szCs w:val="40"/>
+        </w:rPr>
+        <w:t>+120 mechanics, -$700</w:t>
+      </w:r>
+      <w:r>
+        <w:rPr>
+          <w:rFonts w:ascii="Bahnschrift SemiLight" w:hAnsi="Bahnschrift SemiLight" w:cs="Aharoni"/>
+          <w:b/>
+          <w:sz w:val="24"/>
+          <w:szCs w:val="40"/>
+        </w:rPr>
+        <w:t xml:space="preserve"> </w:t>
+      </w:r>
+    </w:p>
+    <w:p>
+      <w:pPr>
+        <w:rPr>
+          <w:rFonts w:ascii="Bahnschrift SemiLight" w:hAnsi="Bahnschrift SemiLight" w:cs="Aharoni"/>
+          <w:b/>
+          <w:sz w:val="24"/>
+          <w:szCs w:val="40"/>
+        </w:rPr>
+      </w:pPr>
+      <w:r>
+        <w:rPr>
+          <w:rFonts w:ascii="Bahnschrift SemiLight" w:hAnsi="Bahnschrift SemiLight" w:cs="Aharoni"/>
+          <w:b/>
+          <w:sz w:val="24"/>
+          <w:szCs w:val="40"/>
+        </w:rPr>
+        <w:t>Mouse</w:t>
+      </w:r>
+      <w:r>
+        <w:rPr>
+          <w:rFonts w:ascii="Bahnschrift SemiLight" w:hAnsi="Bahnschrift SemiLight" w:cs="Aharoni"/>
+          <w:sz w:val="24"/>
+          <w:szCs w:val="40"/>
+        </w:rPr>
+        <w:br/>
+        <w:t xml:space="preserve">bad quality -&gt; </w:t>
+      </w:r>
+      <w:r>
+        <w:rPr>
+          <w:rFonts w:ascii="Bahnschrift SemiLight" w:hAnsi="Bahnschrift SemiLight" w:cs="Aharoni"/>
+          <w:b/>
+          <w:sz w:val="24"/>
+          <w:szCs w:val="40"/>
+        </w:rPr>
+        <w:t>+5</w:t>
+      </w:r>
+      <w:r>
+        <w:rPr>
+          <w:rFonts w:ascii="Bahnschrift SemiLight" w:hAnsi="Bahnschrift SemiLight" w:cs="Aharoni"/>
+          <w:b/>
+          <w:sz w:val="24"/>
+          <w:szCs w:val="40"/>
+        </w:rPr>
+        <w:t xml:space="preserve"> </w:t>
+      </w:r>
+      <w:r>
+        <w:rPr>
+          <w:rFonts w:ascii="Bahnschrift SemiLight" w:hAnsi="Bahnschrift SemiLight" w:cs="Aharoni"/>
+          <w:b/>
+          <w:sz w:val="24"/>
+          <w:szCs w:val="40"/>
+        </w:rPr>
+        <w:t>mechanics</w:t>
+      </w:r>
+      <w:r>
+        <w:rPr>
+          <w:rFonts w:ascii="Bahnschrift SemiLight" w:hAnsi="Bahnschrift SemiLight" w:cs="Aharoni"/>
+          <w:b/>
+          <w:sz w:val="24"/>
+          <w:szCs w:val="40"/>
+        </w:rPr>
+        <w:t>, -$</w:t>
+      </w:r>
+      <w:r>
+        <w:rPr>
+          <w:rFonts w:ascii="Bahnschrift SemiLight" w:hAnsi="Bahnschrift SemiLight" w:cs="Aharoni"/>
+          <w:b/>
+          <w:sz w:val="24"/>
+          <w:szCs w:val="40"/>
+        </w:rPr>
+        <w:t>25</w:t>
+      </w:r>
+      <w:r>
+        <w:rPr>
+          <w:rFonts w:ascii="Bahnschrift SemiLight" w:hAnsi="Bahnschrift SemiLight" w:cs="Aharoni"/>
+          <w:b/>
+          <w:sz w:val="24"/>
+          <w:szCs w:val="40"/>
+        </w:rPr>
+        <w:br/>
+      </w:r>
+      <w:r>
+        <w:rPr>
+          <w:rFonts w:ascii="Bahnschrift SemiLight" w:hAnsi="Bahnschrift SemiLight" w:cs="Aharoni"/>
+          <w:sz w:val="24"/>
+          <w:szCs w:val="40"/>
+        </w:rPr>
+        <w:t xml:space="preserve">standard quality -&gt; </w:t>
+      </w:r>
+      <w:r>
+        <w:rPr>
+          <w:rFonts w:ascii="Bahnschrift SemiLight" w:hAnsi="Bahnschrift SemiLight" w:cs="Aharoni"/>
+          <w:b/>
+          <w:sz w:val="24"/>
+          <w:szCs w:val="40"/>
+        </w:rPr>
         <w:t>+</w:t>
       </w:r>
       <w:r>
@@ -8469,6 +8964,69 @@
           <w:sz w:val="24"/>
           <w:szCs w:val="40"/>
         </w:rPr>
+        <w:t>15</w:t>
+      </w:r>
+      <w:r>
+        <w:rPr>
+          <w:rFonts w:ascii="Bahnschrift SemiLight" w:hAnsi="Bahnschrift SemiLight" w:cs="Aharoni"/>
+          <w:b/>
+          <w:sz w:val="24"/>
+          <w:szCs w:val="40"/>
+        </w:rPr>
+        <w:t xml:space="preserve"> </w:t>
+      </w:r>
+      <w:r>
+        <w:rPr>
+          <w:rFonts w:ascii="Bahnschrift SemiLight" w:hAnsi="Bahnschrift SemiLight" w:cs="Aharoni"/>
+          <w:b/>
+          <w:sz w:val="24"/>
+          <w:szCs w:val="40"/>
+        </w:rPr>
+        <w:t>mechanics</w:t>
+      </w:r>
+      <w:r>
+        <w:rPr>
+          <w:rFonts w:ascii="Bahnschrift SemiLight" w:hAnsi="Bahnschrift SemiLight" w:cs="Aharoni"/>
+          <w:b/>
+          <w:sz w:val="24"/>
+          <w:szCs w:val="40"/>
+        </w:rPr>
+        <w:t>, -$</w:t>
+      </w:r>
+      <w:r>
+        <w:rPr>
+          <w:rFonts w:ascii="Bahnschrift SemiLight" w:hAnsi="Bahnschrift SemiLight" w:cs="Aharoni"/>
+          <w:b/>
+          <w:sz w:val="24"/>
+          <w:szCs w:val="40"/>
+        </w:rPr>
+        <w:t>75</w:t>
+      </w:r>
+      <w:r>
+        <w:rPr>
+          <w:rFonts w:ascii="Bahnschrift SemiLight" w:hAnsi="Bahnschrift SemiLight" w:cs="Aharoni"/>
+          <w:sz w:val="24"/>
+          <w:szCs w:val="40"/>
+        </w:rPr>
+        <w:br/>
+        <w:t xml:space="preserve">good quality -&gt; </w:t>
+      </w:r>
+      <w:r>
+        <w:rPr>
+          <w:rFonts w:ascii="Bahnschrift SemiLight" w:hAnsi="Bahnschrift SemiLight" w:cs="Aharoni"/>
+          <w:b/>
+          <w:sz w:val="24"/>
+          <w:szCs w:val="40"/>
+        </w:rPr>
+        <w:t>+</w:t>
+      </w:r>
+      <w:r>
+        <w:rPr>
+          <w:rFonts w:ascii="Bahnschrift SemiLight" w:hAnsi="Bahnschrift SemiLight" w:cs="Aharoni"/>
+          <w:b/>
+          <w:sz w:val="24"/>
+          <w:szCs w:val="40"/>
+        </w:rPr>
         <w:t>30</w:t>
       </w:r>
       <w:r>
@@ -8478,14 +9036,492 @@
           <w:sz w:val="24"/>
           <w:szCs w:val="40"/>
         </w:rPr>
-        <w:t xml:space="preserve"> game knowledge, -$</w:t>
-      </w:r>
-      <w:r>
-        <w:rPr>
-          <w:rFonts w:ascii="Bahnschrift SemiLight" w:hAnsi="Bahnschrift SemiLight" w:cs="Aharoni"/>
-          <w:b/>
-          <w:sz w:val="24"/>
-          <w:szCs w:val="40"/>
+        <w:t xml:space="preserve"> </w:t>
+      </w:r>
+      <w:r>
+        <w:rPr>
+          <w:rFonts w:ascii="Bahnschrift SemiLight" w:hAnsi="Bahnschrift SemiLight" w:cs="Aharoni"/>
+          <w:b/>
+          <w:sz w:val="24"/>
+          <w:szCs w:val="40"/>
+        </w:rPr>
+        <w:t>mechanics</w:t>
+      </w:r>
+      <w:r>
+        <w:rPr>
+          <w:rFonts w:ascii="Bahnschrift SemiLight" w:hAnsi="Bahnschrift SemiLight" w:cs="Aharoni"/>
+          <w:b/>
+          <w:sz w:val="24"/>
+          <w:szCs w:val="40"/>
+        </w:rPr>
+        <w:t>, -$</w:t>
+      </w:r>
+      <w:r>
+        <w:rPr>
+          <w:rFonts w:ascii="Bahnschrift SemiLight" w:hAnsi="Bahnschrift SemiLight" w:cs="Aharoni"/>
+          <w:b/>
+          <w:sz w:val="24"/>
+          <w:szCs w:val="40"/>
+        </w:rPr>
+        <w:t>150</w:t>
+      </w:r>
+      <w:r>
+        <w:rPr>
+          <w:rFonts w:ascii="Bahnschrift SemiLight" w:hAnsi="Bahnschrift SemiLight" w:cs="Aharoni"/>
+          <w:sz w:val="24"/>
+          <w:szCs w:val="40"/>
+        </w:rPr>
+        <w:br/>
+        <w:t xml:space="preserve">excellent quality -&gt; </w:t>
+      </w:r>
+      <w:r>
+        <w:rPr>
+          <w:rFonts w:ascii="Bahnschrift SemiLight" w:hAnsi="Bahnschrift SemiLight" w:cs="Aharoni"/>
+          <w:b/>
+          <w:sz w:val="24"/>
+          <w:szCs w:val="40"/>
+        </w:rPr>
+        <w:t>+</w:t>
+      </w:r>
+      <w:r>
+        <w:rPr>
+          <w:rFonts w:ascii="Bahnschrift SemiLight" w:hAnsi="Bahnschrift SemiLight" w:cs="Aharoni"/>
+          <w:b/>
+          <w:sz w:val="24"/>
+          <w:szCs w:val="40"/>
+        </w:rPr>
+        <w:t>60</w:t>
+      </w:r>
+      <w:r>
+        <w:rPr>
+          <w:rFonts w:ascii="Bahnschrift SemiLight" w:hAnsi="Bahnschrift SemiLight" w:cs="Aharoni"/>
+          <w:b/>
+          <w:sz w:val="24"/>
+          <w:szCs w:val="40"/>
+        </w:rPr>
+        <w:t xml:space="preserve"> </w:t>
+      </w:r>
+      <w:r>
+        <w:rPr>
+          <w:rFonts w:ascii="Bahnschrift SemiLight" w:hAnsi="Bahnschrift SemiLight" w:cs="Aharoni"/>
+          <w:b/>
+          <w:sz w:val="24"/>
+          <w:szCs w:val="40"/>
+        </w:rPr>
+        <w:t>mechanics</w:t>
+      </w:r>
+      <w:r>
+        <w:rPr>
+          <w:rFonts w:ascii="Bahnschrift SemiLight" w:hAnsi="Bahnschrift SemiLight" w:cs="Aharoni"/>
+          <w:b/>
+          <w:sz w:val="24"/>
+          <w:szCs w:val="40"/>
+        </w:rPr>
+        <w:t>, -$</w:t>
+      </w:r>
+      <w:r>
+        <w:rPr>
+          <w:rFonts w:ascii="Bahnschrift SemiLight" w:hAnsi="Bahnschrift SemiLight" w:cs="Aharoni"/>
+          <w:b/>
+          <w:sz w:val="24"/>
+          <w:szCs w:val="40"/>
+        </w:rPr>
+        <w:t>300</w:t>
+      </w:r>
+      <w:r>
+        <w:rPr>
+          <w:rFonts w:ascii="Bahnschrift SemiLight" w:hAnsi="Bahnschrift SemiLight" w:cs="Aharoni"/>
+          <w:b/>
+          <w:sz w:val="24"/>
+          <w:szCs w:val="40"/>
+        </w:rPr>
+        <w:t xml:space="preserve"> </w:t>
+      </w:r>
+    </w:p>
+    <w:p>
+      <w:pPr>
+        <w:rPr>
+          <w:rFonts w:ascii="Bahnschrift SemiLight" w:hAnsi="Bahnschrift SemiLight" w:cs="Aharoni"/>
+          <w:b/>
+          <w:sz w:val="24"/>
+          <w:szCs w:val="40"/>
+        </w:rPr>
+      </w:pPr>
+      <w:r>
+        <w:rPr>
+          <w:rFonts w:ascii="Bahnschrift SemiLight" w:hAnsi="Bahnschrift SemiLight" w:cs="Aharoni"/>
+          <w:b/>
+          <w:sz w:val="24"/>
+          <w:szCs w:val="40"/>
+        </w:rPr>
+        <w:t xml:space="preserve">Screen </w:t>
+      </w:r>
+      <w:r>
+        <w:rPr>
+          <w:rFonts w:ascii="Bahnschrift SemiLight" w:hAnsi="Bahnschrift SemiLight" w:cs="Aharoni"/>
+          <w:sz w:val="24"/>
+          <w:szCs w:val="40"/>
+        </w:rPr>
+        <w:br/>
+        <w:t xml:space="preserve">bad quality -&gt; </w:t>
+      </w:r>
+      <w:r>
+        <w:rPr>
+          <w:rFonts w:ascii="Bahnschrift SemiLight" w:hAnsi="Bahnschrift SemiLight" w:cs="Aharoni"/>
+          <w:b/>
+          <w:sz w:val="24"/>
+          <w:szCs w:val="40"/>
+        </w:rPr>
+        <w:t xml:space="preserve">+10 </w:t>
+      </w:r>
+      <w:r>
+        <w:rPr>
+          <w:rFonts w:ascii="Bahnschrift SemiLight" w:hAnsi="Bahnschrift SemiLight" w:cs="Aharoni"/>
+          <w:b/>
+          <w:sz w:val="24"/>
+          <w:szCs w:val="40"/>
+        </w:rPr>
+        <w:t>team play</w:t>
+      </w:r>
+      <w:r>
+        <w:rPr>
+          <w:rFonts w:ascii="Bahnschrift SemiLight" w:hAnsi="Bahnschrift SemiLight" w:cs="Aharoni"/>
+          <w:b/>
+          <w:sz w:val="24"/>
+          <w:szCs w:val="40"/>
+        </w:rPr>
+        <w:t xml:space="preserve">, +10 </w:t>
+      </w:r>
+      <w:r>
+        <w:rPr>
+          <w:rFonts w:ascii="Bahnschrift SemiLight" w:hAnsi="Bahnschrift SemiLight" w:cs="Aharoni"/>
+          <w:b/>
+          <w:sz w:val="24"/>
+          <w:szCs w:val="40"/>
+        </w:rPr>
+        <w:t>game knowledge</w:t>
+      </w:r>
+      <w:r>
+        <w:rPr>
+          <w:rFonts w:ascii="Bahnschrift SemiLight" w:hAnsi="Bahnschrift SemiLight" w:cs="Aharoni"/>
+          <w:b/>
+          <w:sz w:val="24"/>
+          <w:szCs w:val="40"/>
+        </w:rPr>
+        <w:t>, -$100</w:t>
+      </w:r>
+      <w:r>
+        <w:rPr>
+          <w:rFonts w:ascii="Bahnschrift SemiLight" w:hAnsi="Bahnschrift SemiLight" w:cs="Aharoni"/>
+          <w:b/>
+          <w:sz w:val="24"/>
+          <w:szCs w:val="40"/>
+        </w:rPr>
+        <w:br/>
+      </w:r>
+      <w:r>
+        <w:rPr>
+          <w:rFonts w:ascii="Bahnschrift SemiLight" w:hAnsi="Bahnschrift SemiLight" w:cs="Aharoni"/>
+          <w:sz w:val="24"/>
+          <w:szCs w:val="40"/>
+        </w:rPr>
+        <w:t xml:space="preserve">standard quality -&gt; </w:t>
+      </w:r>
+      <w:r>
+        <w:rPr>
+          <w:rFonts w:ascii="Bahnschrift SemiLight" w:hAnsi="Bahnschrift SemiLight" w:cs="Aharoni"/>
+          <w:b/>
+          <w:sz w:val="24"/>
+          <w:szCs w:val="40"/>
+        </w:rPr>
+        <w:t xml:space="preserve">+15 </w:t>
+      </w:r>
+      <w:r>
+        <w:rPr>
+          <w:rFonts w:ascii="Bahnschrift SemiLight" w:hAnsi="Bahnschrift SemiLight" w:cs="Aharoni"/>
+          <w:b/>
+          <w:sz w:val="24"/>
+          <w:szCs w:val="40"/>
+        </w:rPr>
+        <w:t>team play</w:t>
+      </w:r>
+      <w:r>
+        <w:rPr>
+          <w:rFonts w:ascii="Bahnschrift SemiLight" w:hAnsi="Bahnschrift SemiLight" w:cs="Aharoni"/>
+          <w:b/>
+          <w:sz w:val="24"/>
+          <w:szCs w:val="40"/>
+        </w:rPr>
+        <w:t xml:space="preserve">, +15 </w:t>
+      </w:r>
+      <w:r>
+        <w:rPr>
+          <w:rFonts w:ascii="Bahnschrift SemiLight" w:hAnsi="Bahnschrift SemiLight" w:cs="Aharoni"/>
+          <w:b/>
+          <w:sz w:val="24"/>
+          <w:szCs w:val="40"/>
+        </w:rPr>
+        <w:t>game knowledge</w:t>
+      </w:r>
+      <w:r>
+        <w:rPr>
+          <w:rFonts w:ascii="Bahnschrift SemiLight" w:hAnsi="Bahnschrift SemiLight" w:cs="Aharoni"/>
+          <w:b/>
+          <w:sz w:val="24"/>
+          <w:szCs w:val="40"/>
+        </w:rPr>
+        <w:t>, -$200</w:t>
+      </w:r>
+      <w:r>
+        <w:rPr>
+          <w:rFonts w:ascii="Bahnschrift SemiLight" w:hAnsi="Bahnschrift SemiLight" w:cs="Aharoni"/>
+          <w:sz w:val="24"/>
+          <w:szCs w:val="40"/>
+        </w:rPr>
+        <w:br/>
+        <w:t xml:space="preserve">good quality -&gt; </w:t>
+      </w:r>
+      <w:r>
+        <w:rPr>
+          <w:rFonts w:ascii="Bahnschrift SemiLight" w:hAnsi="Bahnschrift SemiLight" w:cs="Aharoni"/>
+          <w:b/>
+          <w:sz w:val="24"/>
+          <w:szCs w:val="40"/>
+        </w:rPr>
+        <w:t xml:space="preserve">+30 </w:t>
+      </w:r>
+      <w:r>
+        <w:rPr>
+          <w:rFonts w:ascii="Bahnschrift SemiLight" w:hAnsi="Bahnschrift SemiLight" w:cs="Aharoni"/>
+          <w:b/>
+          <w:sz w:val="24"/>
+          <w:szCs w:val="40"/>
+        </w:rPr>
+        <w:t>team play</w:t>
+      </w:r>
+      <w:r>
+        <w:rPr>
+          <w:rFonts w:ascii="Bahnschrift SemiLight" w:hAnsi="Bahnschrift SemiLight" w:cs="Aharoni"/>
+          <w:b/>
+          <w:sz w:val="24"/>
+          <w:szCs w:val="40"/>
+        </w:rPr>
+        <w:t xml:space="preserve">, +30 </w:t>
+      </w:r>
+      <w:r>
+        <w:rPr>
+          <w:rFonts w:ascii="Bahnschrift SemiLight" w:hAnsi="Bahnschrift SemiLight" w:cs="Aharoni"/>
+          <w:b/>
+          <w:sz w:val="24"/>
+          <w:szCs w:val="40"/>
+        </w:rPr>
+        <w:t>game knowledge</w:t>
+      </w:r>
+      <w:r>
+        <w:rPr>
+          <w:rFonts w:ascii="Bahnschrift SemiLight" w:hAnsi="Bahnschrift SemiLight" w:cs="Aharoni"/>
+          <w:b/>
+          <w:sz w:val="24"/>
+          <w:szCs w:val="40"/>
+        </w:rPr>
+        <w:t>, -$400</w:t>
+      </w:r>
+      <w:r>
+        <w:rPr>
+          <w:rFonts w:ascii="Bahnschrift SemiLight" w:hAnsi="Bahnschrift SemiLight" w:cs="Aharoni"/>
+          <w:sz w:val="24"/>
+          <w:szCs w:val="40"/>
+        </w:rPr>
+        <w:br/>
+        <w:t xml:space="preserve">excellent quality -&gt; </w:t>
+      </w:r>
+      <w:r>
+        <w:rPr>
+          <w:rFonts w:ascii="Bahnschrift SemiLight" w:hAnsi="Bahnschrift SemiLight" w:cs="Aharoni"/>
+          <w:b/>
+          <w:sz w:val="24"/>
+          <w:szCs w:val="40"/>
+        </w:rPr>
+        <w:t xml:space="preserve">+60 </w:t>
+      </w:r>
+      <w:r>
+        <w:rPr>
+          <w:rFonts w:ascii="Bahnschrift SemiLight" w:hAnsi="Bahnschrift SemiLight" w:cs="Aharoni"/>
+          <w:b/>
+          <w:sz w:val="24"/>
+          <w:szCs w:val="40"/>
+        </w:rPr>
+        <w:t xml:space="preserve">team play, </w:t>
+      </w:r>
+      <w:r>
+        <w:rPr>
+          <w:rFonts w:ascii="Bahnschrift SemiLight" w:hAnsi="Bahnschrift SemiLight" w:cs="Aharoni"/>
+          <w:b/>
+          <w:sz w:val="24"/>
+          <w:szCs w:val="40"/>
+        </w:rPr>
+        <w:t xml:space="preserve">+60 </w:t>
+      </w:r>
+      <w:r>
+        <w:rPr>
+          <w:rFonts w:ascii="Bahnschrift SemiLight" w:hAnsi="Bahnschrift SemiLight" w:cs="Aharoni"/>
+          <w:b/>
+          <w:sz w:val="24"/>
+          <w:szCs w:val="40"/>
+        </w:rPr>
+        <w:t>game knowledge</w:t>
+      </w:r>
+      <w:r>
+        <w:rPr>
+          <w:rFonts w:ascii="Bahnschrift SemiLight" w:hAnsi="Bahnschrift SemiLight" w:cs="Aharoni"/>
+          <w:b/>
+          <w:sz w:val="24"/>
+          <w:szCs w:val="40"/>
+        </w:rPr>
+        <w:t>, -$700</w:t>
+      </w:r>
+    </w:p>
+    <w:p>
+      <w:pPr>
+        <w:rPr>
+          <w:rFonts w:ascii="Bahnschrift SemiLight" w:hAnsi="Bahnschrift SemiLight" w:cs="Aharoni"/>
+          <w:b/>
+          <w:strike/>
+          <w:sz w:val="24"/>
+          <w:szCs w:val="40"/>
+        </w:rPr>
+      </w:pPr>
+      <w:r>
+        <w:rPr>
+          <w:rFonts w:ascii="Bahnschrift SemiLight" w:hAnsi="Bahnschrift SemiLight" w:cs="Aharoni"/>
+          <w:b/>
+          <w:strike/>
+          <w:sz w:val="24"/>
+          <w:szCs w:val="40"/>
+        </w:rPr>
+        <w:t>Computer</w:t>
+      </w:r>
+      <w:r>
+        <w:rPr>
+          <w:rFonts w:ascii="Bahnschrift SemiLight" w:hAnsi="Bahnschrift SemiLight" w:cs="Aharoni"/>
+          <w:strike/>
+          <w:sz w:val="24"/>
+          <w:szCs w:val="40"/>
+        </w:rPr>
+        <w:t xml:space="preserve"> </w:t>
+      </w:r>
+      <w:r>
+        <w:rPr>
+          <w:rFonts w:ascii="Bahnschrift SemiLight" w:hAnsi="Bahnschrift SemiLight" w:cs="Aharoni"/>
+          <w:strike/>
+          <w:sz w:val="24"/>
+          <w:szCs w:val="40"/>
+        </w:rPr>
+        <w:br/>
+        <w:t xml:space="preserve">bad quality -&gt; </w:t>
+      </w:r>
+      <w:r>
+        <w:rPr>
+          <w:rFonts w:ascii="Bahnschrift SemiLight" w:hAnsi="Bahnschrift SemiLight" w:cs="Aharoni"/>
+          <w:b/>
+          <w:strike/>
+          <w:sz w:val="24"/>
+          <w:szCs w:val="40"/>
+        </w:rPr>
+        <w:br/>
+      </w:r>
+      <w:r>
+        <w:rPr>
+          <w:rFonts w:ascii="Bahnschrift SemiLight" w:hAnsi="Bahnschrift SemiLight" w:cs="Aharoni"/>
+          <w:strike/>
+          <w:sz w:val="24"/>
+          <w:szCs w:val="40"/>
+        </w:rPr>
+        <w:t xml:space="preserve">standard quality -&gt; </w:t>
+      </w:r>
+      <w:r>
+        <w:rPr>
+          <w:rFonts w:ascii="Bahnschrift SemiLight" w:hAnsi="Bahnschrift SemiLight" w:cs="Aharoni"/>
+          <w:strike/>
+          <w:sz w:val="24"/>
+          <w:szCs w:val="40"/>
+        </w:rPr>
+        <w:br/>
+        <w:t xml:space="preserve">good quality -&gt; </w:t>
+      </w:r>
+      <w:r>
+        <w:rPr>
+          <w:rFonts w:ascii="Bahnschrift SemiLight" w:hAnsi="Bahnschrift SemiLight" w:cs="Aharoni"/>
+          <w:strike/>
+          <w:sz w:val="24"/>
+          <w:szCs w:val="40"/>
+        </w:rPr>
+        <w:br/>
+        <w:t xml:space="preserve">excellent quality -&gt; </w:t>
+      </w:r>
+    </w:p>
+    <w:p>
+      <w:pPr>
+        <w:rPr>
+          <w:rFonts w:ascii="Bahnschrift SemiLight" w:hAnsi="Bahnschrift SemiLight" w:cs="Aharoni"/>
+          <w:b/>
+          <w:sz w:val="24"/>
+          <w:szCs w:val="40"/>
+        </w:rPr>
+      </w:pPr>
+    </w:p>
+    <w:p>
+      <w:pPr>
+        <w:rPr>
+          <w:rFonts w:ascii="Bahnschrift SemiLight" w:hAnsi="Bahnschrift SemiLight" w:cs="Aharoni"/>
+          <w:b/>
+          <w:sz w:val="24"/>
+          <w:szCs w:val="40"/>
+        </w:rPr>
+      </w:pPr>
+      <w:r>
+        <w:rPr>
+          <w:rFonts w:ascii="Bahnschrift SemiLight" w:hAnsi="Bahnschrift SemiLight" w:cs="Aharoni"/>
+          <w:b/>
+          <w:sz w:val="24"/>
+          <w:szCs w:val="40"/>
+          <w:u w:val="single"/>
+        </w:rPr>
+        <w:t>Accommodations</w:t>
+      </w:r>
+      <w:r>
+        <w:rPr>
+          <w:rFonts w:ascii="Bahnschrift SemiLight" w:hAnsi="Bahnschrift SemiLight" w:cs="Aharoni"/>
+          <w:b/>
+          <w:sz w:val="24"/>
+          <w:szCs w:val="40"/>
+        </w:rPr>
+        <w:br/>
+      </w:r>
+      <w:r>
+        <w:rPr>
+          <w:rFonts w:ascii="Bahnschrift SemiLight" w:hAnsi="Bahnschrift SemiLight" w:cs="Aharoni"/>
+          <w:sz w:val="24"/>
+          <w:szCs w:val="40"/>
+        </w:rPr>
+        <w:t xml:space="preserve">The different available accommodations that the player can buy in the shop, help the player with </w:t>
+      </w:r>
+      <w:r>
+        <w:rPr>
+          <w:rFonts w:ascii="Bahnschrift SemiLight" w:hAnsi="Bahnschrift SemiLight" w:cs="Aharoni"/>
+          <w:b/>
+          <w:sz w:val="24"/>
+          <w:szCs w:val="40"/>
+        </w:rPr>
+        <w:t>training</w:t>
+      </w:r>
+      <w:r>
+        <w:rPr>
+          <w:rFonts w:ascii="Bahnschrift SemiLight" w:hAnsi="Bahnschrift SemiLight" w:cs="Aharoni"/>
+          <w:b/>
+          <w:sz w:val="24"/>
+          <w:szCs w:val="40"/>
+          <w:vertAlign w:val="superscript"/>
         </w:rPr>
         <w:t>1</w:t>
       </w:r>
@@ -8496,114 +9532,6 @@
           <w:sz w:val="24"/>
           <w:szCs w:val="40"/>
         </w:rPr>
-        <w:t>50</w:t>
-      </w:r>
-      <w:r>
-        <w:rPr>
-          <w:rFonts w:ascii="Bahnschrift SemiLight" w:hAnsi="Bahnschrift SemiLight" w:cs="Aharoni"/>
-          <w:sz w:val="24"/>
-          <w:szCs w:val="40"/>
-        </w:rPr>
-        <w:br/>
-        <w:t xml:space="preserve">good quality -&gt; </w:t>
-      </w:r>
-      <w:r>
-        <w:rPr>
-          <w:rFonts w:ascii="Bahnschrift SemiLight" w:hAnsi="Bahnschrift SemiLight" w:cs="Aharoni"/>
-          <w:b/>
-          <w:sz w:val="24"/>
-          <w:szCs w:val="40"/>
-        </w:rPr>
-        <w:t>+60</w:t>
-      </w:r>
-      <w:r>
-        <w:rPr>
-          <w:rFonts w:ascii="Bahnschrift SemiLight" w:hAnsi="Bahnschrift SemiLight" w:cs="Aharoni"/>
-          <w:b/>
-          <w:sz w:val="24"/>
-          <w:szCs w:val="40"/>
-        </w:rPr>
-        <w:t xml:space="preserve"> game knowledge, -$</w:t>
-      </w:r>
-      <w:r>
-        <w:rPr>
-          <w:rFonts w:ascii="Bahnschrift SemiLight" w:hAnsi="Bahnschrift SemiLight" w:cs="Aharoni"/>
-          <w:b/>
-          <w:sz w:val="24"/>
-          <w:szCs w:val="40"/>
-        </w:rPr>
-        <w:t>30</w:t>
-      </w:r>
-      <w:r>
-        <w:rPr>
-          <w:rFonts w:ascii="Bahnschrift SemiLight" w:hAnsi="Bahnschrift SemiLight" w:cs="Aharoni"/>
-          <w:b/>
-          <w:sz w:val="24"/>
-          <w:szCs w:val="40"/>
-        </w:rPr>
-        <w:t>0</w:t>
-      </w:r>
-      <w:r>
-        <w:rPr>
-          <w:rFonts w:ascii="Bahnschrift SemiLight" w:hAnsi="Bahnschrift SemiLight" w:cs="Aharoni"/>
-          <w:sz w:val="24"/>
-          <w:szCs w:val="40"/>
-        </w:rPr>
-        <w:br/>
-        <w:t xml:space="preserve">excellent quality -&gt; </w:t>
-      </w:r>
-      <w:r>
-        <w:rPr>
-          <w:rFonts w:ascii="Bahnschrift SemiLight" w:hAnsi="Bahnschrift SemiLight" w:cs="Aharoni"/>
-          <w:b/>
-          <w:sz w:val="24"/>
-          <w:szCs w:val="40"/>
-        </w:rPr>
-        <w:t>+120</w:t>
-      </w:r>
-      <w:r>
-        <w:rPr>
-          <w:rFonts w:ascii="Bahnschrift SemiLight" w:hAnsi="Bahnschrift SemiLight" w:cs="Aharoni"/>
-          <w:b/>
-          <w:sz w:val="24"/>
-          <w:szCs w:val="40"/>
-        </w:rPr>
-        <w:t xml:space="preserve"> game knowledge, -$60</w:t>
-      </w:r>
-      <w:r>
-        <w:rPr>
-          <w:rFonts w:ascii="Bahnschrift SemiLight" w:hAnsi="Bahnschrift SemiLight" w:cs="Aharoni"/>
-          <w:b/>
-          <w:sz w:val="24"/>
-          <w:szCs w:val="40"/>
-        </w:rPr>
-        <w:t>0</w:t>
-      </w:r>
-    </w:p>
-    <w:p>
-      <w:pPr>
-        <w:rPr>
-          <w:rFonts w:ascii="Bahnschrift SemiLight" w:hAnsi="Bahnschrift SemiLight" w:cs="Aharoni"/>
-          <w:b/>
-          <w:sz w:val="24"/>
-          <w:szCs w:val="40"/>
-        </w:rPr>
-      </w:pPr>
-      <w:r>
-        <w:rPr>
-          <w:rFonts w:ascii="Bahnschrift SemiLight" w:hAnsi="Bahnschrift SemiLight" w:cs="Aharoni"/>
-          <w:b/>
-          <w:sz w:val="24"/>
-          <w:szCs w:val="40"/>
-        </w:rPr>
-        <w:t>Headset</w:t>
-      </w:r>
-      <w:r>
-        <w:rPr>
-          <w:rFonts w:ascii="Bahnschrift SemiLight" w:hAnsi="Bahnschrift SemiLight" w:cs="Aharoni"/>
-          <w:sz w:val="24"/>
-          <w:szCs w:val="40"/>
-        </w:rPr>
         <w:t xml:space="preserve"> </w:t>
       </w:r>
       <w:r>
@@ -8612,143 +9540,138 @@
           <w:sz w:val="24"/>
           <w:szCs w:val="40"/>
         </w:rPr>
-        <w:br/>
-        <w:t xml:space="preserve">bad quality -&gt; </w:t>
-      </w:r>
-      <w:r>
-        <w:rPr>
-          <w:rFonts w:ascii="Bahnschrift SemiLight" w:hAnsi="Bahnschrift SemiLight" w:cs="Aharoni"/>
-          <w:b/>
-          <w:sz w:val="24"/>
-          <w:szCs w:val="40"/>
-        </w:rPr>
-        <w:t xml:space="preserve">+10 </w:t>
-      </w:r>
-      <w:r>
-        <w:rPr>
-          <w:rFonts w:ascii="Bahnschrift SemiLight" w:hAnsi="Bahnschrift SemiLight" w:cs="Aharoni"/>
-          <w:b/>
-          <w:sz w:val="24"/>
-          <w:szCs w:val="40"/>
-        </w:rPr>
-        <w:t>team play</w:t>
-      </w:r>
-      <w:r>
-        <w:rPr>
-          <w:rFonts w:ascii="Bahnschrift SemiLight" w:hAnsi="Bahnschrift SemiLight" w:cs="Aharoni"/>
-          <w:b/>
-          <w:sz w:val="24"/>
-          <w:szCs w:val="40"/>
-        </w:rPr>
-        <w:t>, -$50</w:t>
-      </w:r>
-      <w:r>
-        <w:rPr>
-          <w:rFonts w:ascii="Bahnschrift SemiLight" w:hAnsi="Bahnschrift SemiLight" w:cs="Aharoni"/>
-          <w:b/>
-          <w:sz w:val="24"/>
-          <w:szCs w:val="40"/>
-        </w:rPr>
-        <w:br/>
-      </w:r>
-      <w:r>
-        <w:rPr>
-          <w:rFonts w:ascii="Bahnschrift SemiLight" w:hAnsi="Bahnschrift SemiLight" w:cs="Aharoni"/>
-          <w:sz w:val="24"/>
-          <w:szCs w:val="40"/>
-        </w:rPr>
-        <w:t xml:space="preserve">standard quality -&gt; </w:t>
-      </w:r>
-      <w:r>
-        <w:rPr>
-          <w:rFonts w:ascii="Bahnschrift SemiLight" w:hAnsi="Bahnschrift SemiLight" w:cs="Aharoni"/>
-          <w:b/>
-          <w:sz w:val="24"/>
-          <w:szCs w:val="40"/>
-        </w:rPr>
-        <w:t>+30 team play, -$150</w:t>
-      </w:r>
-      <w:r>
-        <w:rPr>
-          <w:rFonts w:ascii="Bahnschrift SemiLight" w:hAnsi="Bahnschrift SemiLight" w:cs="Aharoni"/>
-          <w:sz w:val="24"/>
-          <w:szCs w:val="40"/>
-        </w:rPr>
-        <w:br/>
-        <w:t xml:space="preserve">good quality -&gt; </w:t>
-      </w:r>
-      <w:r>
-        <w:rPr>
-          <w:rFonts w:ascii="Bahnschrift SemiLight" w:hAnsi="Bahnschrift SemiLight" w:cs="Aharoni"/>
-          <w:b/>
-          <w:sz w:val="24"/>
-          <w:szCs w:val="40"/>
-        </w:rPr>
-        <w:t>+60 team play, -$300</w:t>
-      </w:r>
-      <w:r>
-        <w:rPr>
-          <w:rFonts w:ascii="Bahnschrift SemiLight" w:hAnsi="Bahnschrift SemiLight" w:cs="Aharoni"/>
-          <w:sz w:val="24"/>
-          <w:szCs w:val="40"/>
-        </w:rPr>
-        <w:br/>
-        <w:t xml:space="preserve">excellent quality -&gt; </w:t>
-      </w:r>
-      <w:r>
-        <w:rPr>
-          <w:rFonts w:ascii="Bahnschrift SemiLight" w:hAnsi="Bahnschrift SemiLight" w:cs="Aharoni"/>
-          <w:b/>
-          <w:sz w:val="24"/>
-          <w:szCs w:val="40"/>
-        </w:rPr>
-        <w:t>+120 team play, -$600</w:t>
-      </w:r>
-      <w:r>
-        <w:rPr>
-          <w:rFonts w:ascii="Bahnschrift SemiLight" w:hAnsi="Bahnschrift SemiLight" w:cs="Aharoni"/>
-          <w:b/>
+        <w:t>more efficiently.</w:t>
+      </w:r>
+      <w:r>
+        <w:rPr>
+          <w:rFonts w:ascii="Bahnschrift SemiLight" w:hAnsi="Bahnschrift SemiLight" w:cs="Aharoni"/>
+          <w:sz w:val="24"/>
+          <w:szCs w:val="40"/>
+        </w:rPr>
+        <w:t xml:space="preserve"> Higher level accommodations cost more </w:t>
+      </w:r>
+      <w:r>
+        <w:rPr>
+          <w:rFonts w:ascii="Bahnschrift SemiLight" w:hAnsi="Bahnschrift SemiLight" w:cs="Aharoni"/>
+          <w:b/>
+          <w:sz w:val="24"/>
+          <w:szCs w:val="40"/>
+        </w:rPr>
+        <w:t>rent</w:t>
+      </w:r>
+      <w:r>
+        <w:rPr>
+          <w:rFonts w:ascii="Bahnschrift SemiLight" w:hAnsi="Bahnschrift SemiLight" w:cs="Aharoni"/>
+          <w:sz w:val="24"/>
+          <w:szCs w:val="40"/>
+        </w:rPr>
+        <w:t xml:space="preserve"> per month, so the player needs to have a reliable source of income to be able to pay those accommodations.</w:t>
+      </w:r>
+      <w:r>
+        <w:rPr>
+          <w:rFonts w:ascii="Bahnschrift SemiLight" w:hAnsi="Bahnschrift SemiLight" w:cs="Aharoni"/>
           <w:sz w:val="24"/>
           <w:szCs w:val="40"/>
         </w:rPr>
         <w:t xml:space="preserve"> </w:t>
       </w:r>
-    </w:p>
-    <w:p>
-      <w:pPr>
-        <w:rPr>
-          <w:rFonts w:ascii="Bahnschrift SemiLight" w:hAnsi="Bahnschrift SemiLight" w:cs="Aharoni"/>
-          <w:b/>
-          <w:sz w:val="24"/>
-          <w:szCs w:val="40"/>
-        </w:rPr>
-      </w:pPr>
-      <w:r>
-        <w:rPr>
-          <w:rFonts w:ascii="Bahnschrift SemiLight" w:hAnsi="Bahnschrift SemiLight" w:cs="Aharoni"/>
-          <w:b/>
-          <w:sz w:val="24"/>
-          <w:szCs w:val="40"/>
-        </w:rPr>
-        <w:t>Mouse</w:t>
-      </w:r>
-      <w:r>
-        <w:rPr>
-          <w:rFonts w:ascii="Bahnschrift SemiLight" w:hAnsi="Bahnschrift SemiLight" w:cs="Aharoni"/>
-          <w:sz w:val="24"/>
-          <w:szCs w:val="40"/>
-        </w:rPr>
-        <w:br/>
-        <w:t xml:space="preserve">bad quality -&gt; </w:t>
-      </w:r>
-      <w:r>
-        <w:rPr>
-          <w:rFonts w:ascii="Bahnschrift SemiLight" w:hAnsi="Bahnschrift SemiLight" w:cs="Aharoni"/>
-          <w:b/>
-          <w:sz w:val="24"/>
-          <w:szCs w:val="40"/>
-        </w:rPr>
-        <w:t>+5</w:t>
+      <w:r>
+        <w:rPr>
+          <w:rFonts w:ascii="Bahnschrift SemiLight" w:hAnsi="Bahnschrift SemiLight" w:cs="Aharoni"/>
+          <w:strike/>
+          <w:sz w:val="24"/>
+          <w:szCs w:val="40"/>
+        </w:rPr>
+        <w:t>The player can only advance in accommodation levels.</w:t>
+      </w:r>
+    </w:p>
+    <w:p>
+      <w:pPr>
+        <w:rPr>
+          <w:rFonts w:ascii="Bahnschrift SemiLight" w:hAnsi="Bahnschrift SemiLight" w:cs="Aharoni"/>
+          <w:sz w:val="24"/>
+          <w:szCs w:val="40"/>
+        </w:rPr>
+      </w:pPr>
+      <w:r>
+        <w:rPr>
+          <w:rFonts w:ascii="Bahnschrift SemiLight" w:hAnsi="Bahnschrift SemiLight" w:cs="Aharoni"/>
+          <w:sz w:val="24"/>
+          <w:szCs w:val="40"/>
+        </w:rPr>
+        <w:lastRenderedPageBreak/>
+        <w:t>The different accommodations consists of</w:t>
+      </w:r>
+      <w:proofErr w:type="gramStart"/>
+      <w:r>
+        <w:rPr>
+          <w:rFonts w:ascii="Bahnschrift SemiLight" w:hAnsi="Bahnschrift SemiLight" w:cs="Aharoni"/>
+          <w:sz w:val="24"/>
+          <w:szCs w:val="40"/>
+        </w:rPr>
+        <w:t>:</w:t>
+      </w:r>
+      <w:proofErr w:type="gramEnd"/>
+      <w:r>
+        <w:rPr>
+          <w:rFonts w:ascii="Bahnschrift SemiLight" w:hAnsi="Bahnschrift SemiLight" w:cs="Aharoni"/>
+          <w:sz w:val="24"/>
+          <w:szCs w:val="40"/>
+        </w:rPr>
+        <w:br/>
+      </w:r>
+      <w:r>
+        <w:rPr>
+          <w:rFonts w:ascii="Bahnschrift SemiLight" w:hAnsi="Bahnschrift SemiLight" w:cs="Aharoni"/>
+          <w:b/>
+          <w:sz w:val="24"/>
+          <w:szCs w:val="40"/>
+        </w:rPr>
+        <w:t>Garage</w:t>
+      </w:r>
+      <w:r>
+        <w:rPr>
+          <w:rFonts w:ascii="Bahnschrift SemiLight" w:hAnsi="Bahnschrift SemiLight" w:cs="Aharoni"/>
+          <w:b/>
+          <w:sz w:val="24"/>
+          <w:szCs w:val="40"/>
+        </w:rPr>
+        <w:br/>
+      </w:r>
+      <w:r>
+        <w:rPr>
+          <w:rFonts w:ascii="Bahnschrift SemiLight" w:hAnsi="Bahnschrift SemiLight" w:cs="Aharoni"/>
+          <w:sz w:val="24"/>
+          <w:szCs w:val="40"/>
+        </w:rPr>
+        <w:t>Cost -&gt; $0</w:t>
+      </w:r>
+      <w:r>
+        <w:rPr>
+          <w:rFonts w:ascii="Bahnschrift SemiLight" w:hAnsi="Bahnschrift SemiLight" w:cs="Aharoni"/>
+          <w:sz w:val="24"/>
+          <w:szCs w:val="40"/>
+        </w:rPr>
+        <w:br/>
+        <w:t>Rent -&gt; $50</w:t>
+      </w:r>
+    </w:p>
+    <w:p>
+      <w:pPr>
+        <w:rPr>
+          <w:rFonts w:ascii="Bahnschrift SemiLight" w:hAnsi="Bahnschrift SemiLight" w:cs="Aharoni"/>
+          <w:sz w:val="24"/>
+          <w:szCs w:val="40"/>
+        </w:rPr>
+      </w:pPr>
+      <w:r>
+        <w:rPr>
+          <w:rFonts w:ascii="Bahnschrift SemiLight" w:hAnsi="Bahnschrift SemiLight" w:cs="Aharoni"/>
+          <w:b/>
+          <w:sz w:val="24"/>
+          <w:szCs w:val="40"/>
+        </w:rPr>
+        <w:t>Apartment</w:t>
       </w:r>
       <w:r>
         <w:rPr>
@@ -8766,60 +9689,42 @@
           <w:sz w:val="24"/>
           <w:szCs w:val="40"/>
         </w:rPr>
-        <w:t>mechanics</w:t>
-      </w:r>
-      <w:r>
-        <w:rPr>
-          <w:rFonts w:ascii="Bahnschrift SemiLight" w:hAnsi="Bahnschrift SemiLight" w:cs="Aharoni"/>
-          <w:b/>
-          <w:sz w:val="24"/>
-          <w:szCs w:val="40"/>
-        </w:rPr>
-        <w:t>, -$</w:t>
-      </w:r>
-      <w:r>
-        <w:rPr>
-          <w:rFonts w:ascii="Bahnschrift SemiLight" w:hAnsi="Bahnschrift SemiLight" w:cs="Aharoni"/>
-          <w:b/>
-          <w:sz w:val="24"/>
-          <w:szCs w:val="40"/>
-        </w:rPr>
-        <w:t>25</w:t>
-      </w:r>
-      <w:r>
-        <w:rPr>
-          <w:rFonts w:ascii="Bahnschrift SemiLight" w:hAnsi="Bahnschrift SemiLight" w:cs="Aharoni"/>
-          <w:b/>
-          <w:sz w:val="24"/>
-          <w:szCs w:val="40"/>
-        </w:rPr>
-        <w:br/>
-      </w:r>
-      <w:r>
-        <w:rPr>
-          <w:rFonts w:ascii="Bahnschrift SemiLight" w:hAnsi="Bahnschrift SemiLight" w:cs="Aharoni"/>
-          <w:sz w:val="24"/>
-          <w:szCs w:val="40"/>
-        </w:rPr>
-        <w:t xml:space="preserve">standard quality -&gt; </w:t>
-      </w:r>
-      <w:r>
-        <w:rPr>
-          <w:rFonts w:ascii="Bahnschrift SemiLight" w:hAnsi="Bahnschrift SemiLight" w:cs="Aharoni"/>
-          <w:b/>
-          <w:sz w:val="24"/>
-          <w:szCs w:val="40"/>
-        </w:rPr>
-        <w:t>+</w:t>
-      </w:r>
-      <w:r>
-        <w:rPr>
-          <w:rFonts w:ascii="Bahnschrift SemiLight" w:hAnsi="Bahnschrift SemiLight" w:cs="Aharoni"/>
-          <w:b/>
-          <w:sz w:val="24"/>
-          <w:szCs w:val="40"/>
-        </w:rPr>
-        <w:t>15</w:t>
+        <w:br/>
+      </w:r>
+      <w:r>
+        <w:rPr>
+          <w:rFonts w:ascii="Bahnschrift SemiLight" w:hAnsi="Bahnschrift SemiLight" w:cs="Aharoni"/>
+          <w:sz w:val="24"/>
+          <w:szCs w:val="40"/>
+        </w:rPr>
+        <w:t>Cost -&gt; $500</w:t>
+      </w:r>
+      <w:r>
+        <w:rPr>
+          <w:rFonts w:ascii="Bahnschrift SemiLight" w:hAnsi="Bahnschrift SemiLight" w:cs="Aharoni"/>
+          <w:sz w:val="24"/>
+          <w:szCs w:val="40"/>
+        </w:rPr>
+        <w:br/>
+        <w:t>Rent -&gt; $200</w:t>
+      </w:r>
+    </w:p>
+    <w:p>
+      <w:pPr>
+        <w:rPr>
+          <w:rFonts w:ascii="Bahnschrift SemiLight" w:hAnsi="Bahnschrift SemiLight" w:cs="Aharoni"/>
+          <w:sz w:val="24"/>
+          <w:szCs w:val="40"/>
+        </w:rPr>
+      </w:pPr>
+      <w:r>
+        <w:rPr>
+          <w:rFonts w:ascii="Bahnschrift SemiLight" w:hAnsi="Bahnschrift SemiLight" w:cs="Aharoni"/>
+          <w:b/>
+          <w:sz w:val="24"/>
+          <w:szCs w:val="40"/>
+        </w:rPr>
+        <w:t>House</w:t>
       </w:r>
       <w:r>
         <w:rPr>
@@ -8837,52 +9742,42 @@
           <w:sz w:val="24"/>
           <w:szCs w:val="40"/>
         </w:rPr>
-        <w:t>mechanics</w:t>
-      </w:r>
-      <w:r>
-        <w:rPr>
-          <w:rFonts w:ascii="Bahnschrift SemiLight" w:hAnsi="Bahnschrift SemiLight" w:cs="Aharoni"/>
-          <w:b/>
-          <w:sz w:val="24"/>
-          <w:szCs w:val="40"/>
-        </w:rPr>
-        <w:t>, -$</w:t>
-      </w:r>
-      <w:r>
-        <w:rPr>
-          <w:rFonts w:ascii="Bahnschrift SemiLight" w:hAnsi="Bahnschrift SemiLight" w:cs="Aharoni"/>
-          <w:b/>
-          <w:sz w:val="24"/>
-          <w:szCs w:val="40"/>
-        </w:rPr>
-        <w:t>75</w:t>
-      </w:r>
-      <w:r>
-        <w:rPr>
-          <w:rFonts w:ascii="Bahnschrift SemiLight" w:hAnsi="Bahnschrift SemiLight" w:cs="Aharoni"/>
-          <w:sz w:val="24"/>
-          <w:szCs w:val="40"/>
-        </w:rPr>
-        <w:br/>
-        <w:t xml:space="preserve">good quality -&gt; </w:t>
-      </w:r>
-      <w:r>
-        <w:rPr>
-          <w:rFonts w:ascii="Bahnschrift SemiLight" w:hAnsi="Bahnschrift SemiLight" w:cs="Aharoni"/>
-          <w:b/>
-          <w:sz w:val="24"/>
-          <w:szCs w:val="40"/>
-        </w:rPr>
-        <w:t>+</w:t>
-      </w:r>
-      <w:r>
-        <w:rPr>
-          <w:rFonts w:ascii="Bahnschrift SemiLight" w:hAnsi="Bahnschrift SemiLight" w:cs="Aharoni"/>
-          <w:b/>
-          <w:sz w:val="24"/>
-          <w:szCs w:val="40"/>
-        </w:rPr>
-        <w:t>30</w:t>
+        <w:br/>
+      </w:r>
+      <w:r>
+        <w:rPr>
+          <w:rFonts w:ascii="Bahnschrift SemiLight" w:hAnsi="Bahnschrift SemiLight" w:cs="Aharoni"/>
+          <w:sz w:val="24"/>
+          <w:szCs w:val="40"/>
+        </w:rPr>
+        <w:t>Cost -&gt; $2000</w:t>
+      </w:r>
+      <w:r>
+        <w:rPr>
+          <w:rFonts w:ascii="Bahnschrift SemiLight" w:hAnsi="Bahnschrift SemiLight" w:cs="Aharoni"/>
+          <w:sz w:val="24"/>
+          <w:szCs w:val="40"/>
+        </w:rPr>
+        <w:br/>
+        <w:t>Rent -&gt; $500</w:t>
+      </w:r>
+    </w:p>
+    <w:p>
+      <w:pPr>
+        <w:rPr>
+          <w:rFonts w:ascii="Bahnschrift SemiLight" w:hAnsi="Bahnschrift SemiLight" w:cs="Aharoni"/>
+          <w:sz w:val="24"/>
+          <w:szCs w:val="40"/>
+        </w:rPr>
+      </w:pPr>
+      <w:r>
+        <w:rPr>
+          <w:rFonts w:ascii="Bahnschrift SemiLight" w:hAnsi="Bahnschrift SemiLight" w:cs="Aharoni"/>
+          <w:b/>
+          <w:sz w:val="24"/>
+          <w:szCs w:val="40"/>
+        </w:rPr>
+        <w:t>Luxury apartment</w:t>
       </w:r>
       <w:r>
         <w:rPr>
@@ -8900,1192 +9795,53 @@
           <w:sz w:val="24"/>
           <w:szCs w:val="40"/>
         </w:rPr>
-        <w:t>mechanics</w:t>
-      </w:r>
-      <w:r>
-        <w:rPr>
-          <w:rFonts w:ascii="Bahnschrift SemiLight" w:hAnsi="Bahnschrift SemiLight" w:cs="Aharoni"/>
-          <w:b/>
-          <w:sz w:val="24"/>
-          <w:szCs w:val="40"/>
-        </w:rPr>
-        <w:t>, -$</w:t>
-      </w:r>
-      <w:r>
-        <w:rPr>
-          <w:rFonts w:ascii="Bahnschrift SemiLight" w:hAnsi="Bahnschrift SemiLight" w:cs="Aharoni"/>
-          <w:b/>
-          <w:sz w:val="24"/>
-          <w:szCs w:val="40"/>
-        </w:rPr>
-        <w:t>150</w:t>
-      </w:r>
-      <w:r>
-        <w:rPr>
-          <w:rFonts w:ascii="Bahnschrift SemiLight" w:hAnsi="Bahnschrift SemiLight" w:cs="Aharoni"/>
-          <w:sz w:val="24"/>
-          <w:szCs w:val="40"/>
-        </w:rPr>
-        <w:br/>
-        <w:t xml:space="preserve">excellent quality -&gt; </w:t>
-      </w:r>
-      <w:r>
-        <w:rPr>
-          <w:rFonts w:ascii="Bahnschrift SemiLight" w:hAnsi="Bahnschrift SemiLight" w:cs="Aharoni"/>
-          <w:b/>
-          <w:sz w:val="24"/>
-          <w:szCs w:val="40"/>
-        </w:rPr>
-        <w:t>+</w:t>
-      </w:r>
-      <w:r>
-        <w:rPr>
-          <w:rFonts w:ascii="Bahnschrift SemiLight" w:hAnsi="Bahnschrift SemiLight" w:cs="Aharoni"/>
-          <w:b/>
-          <w:sz w:val="24"/>
-          <w:szCs w:val="40"/>
-        </w:rPr>
-        <w:t>60</w:t>
-      </w:r>
-      <w:r>
-        <w:rPr>
-          <w:rFonts w:ascii="Bahnschrift SemiLight" w:hAnsi="Bahnschrift SemiLight" w:cs="Aharoni"/>
-          <w:b/>
-          <w:sz w:val="24"/>
-          <w:szCs w:val="40"/>
-        </w:rPr>
-        <w:t xml:space="preserve"> </w:t>
-      </w:r>
-      <w:r>
-        <w:rPr>
-          <w:rFonts w:ascii="Bahnschrift SemiLight" w:hAnsi="Bahnschrift SemiLight" w:cs="Aharoni"/>
-          <w:b/>
-          <w:sz w:val="24"/>
-          <w:szCs w:val="40"/>
-        </w:rPr>
-        <w:t>mechanics</w:t>
-      </w:r>
-      <w:r>
-        <w:rPr>
-          <w:rFonts w:ascii="Bahnschrift SemiLight" w:hAnsi="Bahnschrift SemiLight" w:cs="Aharoni"/>
-          <w:b/>
-          <w:sz w:val="24"/>
-          <w:szCs w:val="40"/>
-        </w:rPr>
-        <w:t>, -$</w:t>
-      </w:r>
-      <w:r>
-        <w:rPr>
-          <w:rFonts w:ascii="Bahnschrift SemiLight" w:hAnsi="Bahnschrift SemiLight" w:cs="Aharoni"/>
-          <w:b/>
-          <w:sz w:val="24"/>
-          <w:szCs w:val="40"/>
-        </w:rPr>
-        <w:t>300</w:t>
-      </w:r>
-      <w:r>
-        <w:rPr>
-          <w:rFonts w:ascii="Bahnschrift SemiLight" w:hAnsi="Bahnschrift SemiLight" w:cs="Aharoni"/>
-          <w:b/>
-          <w:sz w:val="24"/>
-          <w:szCs w:val="40"/>
-        </w:rPr>
-        <w:t xml:space="preserve"> </w:t>
-      </w:r>
-    </w:p>
-    <w:p>
-      <w:pPr>
-        <w:rPr>
-          <w:rFonts w:ascii="Bahnschrift SemiLight" w:hAnsi="Bahnschrift SemiLight" w:cs="Aharoni"/>
-          <w:b/>
-          <w:sz w:val="24"/>
-          <w:szCs w:val="40"/>
-        </w:rPr>
-      </w:pPr>
-      <w:r>
-        <w:rPr>
-          <w:rFonts w:ascii="Bahnschrift SemiLight" w:hAnsi="Bahnschrift SemiLight" w:cs="Aharoni"/>
-          <w:b/>
-          <w:sz w:val="24"/>
-          <w:szCs w:val="40"/>
-        </w:rPr>
-        <w:t>Keyboard</w:t>
-      </w:r>
-      <w:r>
-        <w:rPr>
-          <w:rFonts w:ascii="Bahnschrift SemiLight" w:hAnsi="Bahnschrift SemiLight" w:cs="Aharoni"/>
-          <w:sz w:val="24"/>
-          <w:szCs w:val="40"/>
-        </w:rPr>
-        <w:t xml:space="preserve"> </w:t>
-      </w:r>
-      <w:r>
-        <w:rPr>
-          <w:rFonts w:ascii="Bahnschrift SemiLight" w:hAnsi="Bahnschrift SemiLight" w:cs="Aharoni"/>
-          <w:sz w:val="24"/>
-          <w:szCs w:val="40"/>
-        </w:rPr>
-        <w:br/>
-        <w:t xml:space="preserve">bad quality -&gt; </w:t>
-      </w:r>
-      <w:r>
-        <w:rPr>
-          <w:rFonts w:ascii="Bahnschrift SemiLight" w:hAnsi="Bahnschrift SemiLight" w:cs="Aharoni"/>
-          <w:b/>
-          <w:sz w:val="24"/>
-          <w:szCs w:val="40"/>
-        </w:rPr>
-        <w:t>+</w:t>
-      </w:r>
-      <w:r>
-        <w:rPr>
-          <w:rFonts w:ascii="Bahnschrift SemiLight" w:hAnsi="Bahnschrift SemiLight" w:cs="Aharoni"/>
-          <w:b/>
-          <w:sz w:val="24"/>
-          <w:szCs w:val="40"/>
-        </w:rPr>
-        <w:t>20</w:t>
-      </w:r>
-      <w:r>
-        <w:rPr>
-          <w:rFonts w:ascii="Bahnschrift SemiLight" w:hAnsi="Bahnschrift SemiLight" w:cs="Aharoni"/>
-          <w:b/>
-          <w:sz w:val="24"/>
-          <w:szCs w:val="40"/>
-        </w:rPr>
-        <w:t xml:space="preserve"> </w:t>
-      </w:r>
-      <w:r>
-        <w:rPr>
-          <w:rFonts w:ascii="Bahnschrift SemiLight" w:hAnsi="Bahnschrift SemiLight" w:cs="Aharoni"/>
-          <w:b/>
-          <w:sz w:val="24"/>
-          <w:szCs w:val="40"/>
-        </w:rPr>
-        <w:t>mechanics</w:t>
-      </w:r>
-      <w:r>
-        <w:rPr>
-          <w:rFonts w:ascii="Bahnschrift SemiLight" w:hAnsi="Bahnschrift SemiLight" w:cs="Aharoni"/>
-          <w:b/>
-          <w:sz w:val="24"/>
-          <w:szCs w:val="40"/>
-        </w:rPr>
-        <w:t xml:space="preserve">, </w:t>
-      </w:r>
-      <w:r>
-        <w:rPr>
-          <w:rFonts w:ascii="Bahnschrift SemiLight" w:hAnsi="Bahnschrift SemiLight" w:cs="Aharoni"/>
-          <w:b/>
-          <w:sz w:val="24"/>
-          <w:szCs w:val="40"/>
-        </w:rPr>
-        <w:t>-$</w:t>
-      </w:r>
-      <w:r>
-        <w:rPr>
-          <w:rFonts w:ascii="Bahnschrift SemiLight" w:hAnsi="Bahnschrift SemiLight" w:cs="Aharoni"/>
-          <w:b/>
-          <w:sz w:val="24"/>
-          <w:szCs w:val="40"/>
-        </w:rPr>
-        <w:t>100</w:t>
-      </w:r>
-      <w:r>
-        <w:rPr>
-          <w:rFonts w:ascii="Bahnschrift SemiLight" w:hAnsi="Bahnschrift SemiLight" w:cs="Aharoni"/>
-          <w:b/>
-          <w:sz w:val="24"/>
-          <w:szCs w:val="40"/>
-        </w:rPr>
-        <w:br/>
-      </w:r>
-      <w:r>
-        <w:rPr>
-          <w:rFonts w:ascii="Bahnschrift SemiLight" w:hAnsi="Bahnschrift SemiLight" w:cs="Aharoni"/>
-          <w:sz w:val="24"/>
-          <w:szCs w:val="40"/>
-        </w:rPr>
-        <w:t xml:space="preserve">standard quality -&gt; </w:t>
-      </w:r>
-      <w:r>
-        <w:rPr>
-          <w:rFonts w:ascii="Bahnschrift SemiLight" w:hAnsi="Bahnschrift SemiLight" w:cs="Aharoni"/>
-          <w:b/>
-          <w:sz w:val="24"/>
-          <w:szCs w:val="40"/>
-        </w:rPr>
-        <w:t>+</w:t>
-      </w:r>
-      <w:r>
-        <w:rPr>
-          <w:rFonts w:ascii="Bahnschrift SemiLight" w:hAnsi="Bahnschrift SemiLight" w:cs="Aharoni"/>
-          <w:b/>
-          <w:sz w:val="24"/>
-          <w:szCs w:val="40"/>
-        </w:rPr>
-        <w:t>30</w:t>
-      </w:r>
-      <w:r>
-        <w:rPr>
-          <w:rFonts w:ascii="Bahnschrift SemiLight" w:hAnsi="Bahnschrift SemiLight" w:cs="Aharoni"/>
-          <w:b/>
-          <w:sz w:val="24"/>
-          <w:szCs w:val="40"/>
-        </w:rPr>
-        <w:t xml:space="preserve"> </w:t>
-      </w:r>
-      <w:r>
-        <w:rPr>
-          <w:rFonts w:ascii="Bahnschrift SemiLight" w:hAnsi="Bahnschrift SemiLight" w:cs="Aharoni"/>
-          <w:b/>
-          <w:sz w:val="24"/>
-          <w:szCs w:val="40"/>
-        </w:rPr>
-        <w:t>mechanics</w:t>
-      </w:r>
-      <w:r>
-        <w:rPr>
-          <w:rFonts w:ascii="Bahnschrift SemiLight" w:hAnsi="Bahnschrift SemiLight" w:cs="Aharoni"/>
-          <w:b/>
-          <w:sz w:val="24"/>
-          <w:szCs w:val="40"/>
-        </w:rPr>
-        <w:t xml:space="preserve">, </w:t>
-      </w:r>
-      <w:r>
-        <w:rPr>
-          <w:rFonts w:ascii="Bahnschrift SemiLight" w:hAnsi="Bahnschrift SemiLight" w:cs="Aharoni"/>
-          <w:b/>
-          <w:sz w:val="24"/>
-          <w:szCs w:val="40"/>
-        </w:rPr>
-        <w:t>-$</w:t>
-      </w:r>
-      <w:r>
-        <w:rPr>
-          <w:rFonts w:ascii="Bahnschrift SemiLight" w:hAnsi="Bahnschrift SemiLight" w:cs="Aharoni"/>
-          <w:b/>
-          <w:sz w:val="24"/>
-          <w:szCs w:val="40"/>
-        </w:rPr>
-        <w:t>200</w:t>
-      </w:r>
-      <w:r>
-        <w:rPr>
-          <w:rFonts w:ascii="Bahnschrift SemiLight" w:hAnsi="Bahnschrift SemiLight" w:cs="Aharoni"/>
-          <w:sz w:val="24"/>
-          <w:szCs w:val="40"/>
-        </w:rPr>
-        <w:br/>
-        <w:t xml:space="preserve">good quality -&gt; </w:t>
-      </w:r>
-      <w:r>
-        <w:rPr>
-          <w:rFonts w:ascii="Bahnschrift SemiLight" w:hAnsi="Bahnschrift SemiLight" w:cs="Aharoni"/>
-          <w:b/>
-          <w:sz w:val="24"/>
-          <w:szCs w:val="40"/>
-        </w:rPr>
-        <w:t>+</w:t>
-      </w:r>
-      <w:r>
-        <w:rPr>
-          <w:rFonts w:ascii="Bahnschrift SemiLight" w:hAnsi="Bahnschrift SemiLight" w:cs="Aharoni"/>
-          <w:b/>
-          <w:sz w:val="24"/>
-          <w:szCs w:val="40"/>
-        </w:rPr>
-        <w:t>60</w:t>
-      </w:r>
-      <w:r>
-        <w:rPr>
-          <w:rFonts w:ascii="Bahnschrift SemiLight" w:hAnsi="Bahnschrift SemiLight" w:cs="Aharoni"/>
-          <w:b/>
-          <w:sz w:val="24"/>
-          <w:szCs w:val="40"/>
-        </w:rPr>
-        <w:t xml:space="preserve"> </w:t>
-      </w:r>
-      <w:r>
-        <w:rPr>
-          <w:rFonts w:ascii="Bahnschrift SemiLight" w:hAnsi="Bahnschrift SemiLight" w:cs="Aharoni"/>
-          <w:b/>
-          <w:sz w:val="24"/>
-          <w:szCs w:val="40"/>
-        </w:rPr>
-        <w:t>mechanics</w:t>
-      </w:r>
-      <w:r>
-        <w:rPr>
-          <w:rFonts w:ascii="Bahnschrift SemiLight" w:hAnsi="Bahnschrift SemiLight" w:cs="Aharoni"/>
-          <w:b/>
-          <w:sz w:val="24"/>
-          <w:szCs w:val="40"/>
-        </w:rPr>
-        <w:t xml:space="preserve">, </w:t>
-      </w:r>
-      <w:r>
-        <w:rPr>
-          <w:rFonts w:ascii="Bahnschrift SemiLight" w:hAnsi="Bahnschrift SemiLight" w:cs="Aharoni"/>
-          <w:b/>
-          <w:sz w:val="24"/>
-          <w:szCs w:val="40"/>
-        </w:rPr>
-        <w:t>-$</w:t>
-      </w:r>
-      <w:r>
-        <w:rPr>
-          <w:rFonts w:ascii="Bahnschrift SemiLight" w:hAnsi="Bahnschrift SemiLight" w:cs="Aharoni"/>
-          <w:b/>
-          <w:sz w:val="24"/>
-          <w:szCs w:val="40"/>
-        </w:rPr>
-        <w:t>400</w:t>
-      </w:r>
-      <w:r>
-        <w:rPr>
-          <w:rFonts w:ascii="Bahnschrift SemiLight" w:hAnsi="Bahnschrift SemiLight" w:cs="Aharoni"/>
-          <w:sz w:val="24"/>
-          <w:szCs w:val="40"/>
-        </w:rPr>
-        <w:br/>
-        <w:t xml:space="preserve">excellent quality -&gt; </w:t>
-      </w:r>
-      <w:r>
-        <w:rPr>
-          <w:rFonts w:ascii="Bahnschrift SemiLight" w:hAnsi="Bahnschrift SemiLight" w:cs="Aharoni"/>
-          <w:b/>
-          <w:sz w:val="24"/>
-          <w:szCs w:val="40"/>
-        </w:rPr>
-        <w:t>+</w:t>
-      </w:r>
-      <w:r>
-        <w:rPr>
-          <w:rFonts w:ascii="Bahnschrift SemiLight" w:hAnsi="Bahnschrift SemiLight" w:cs="Aharoni"/>
-          <w:b/>
-          <w:sz w:val="24"/>
-          <w:szCs w:val="40"/>
-        </w:rPr>
-        <w:t>120</w:t>
-      </w:r>
-      <w:r>
-        <w:rPr>
-          <w:rFonts w:ascii="Bahnschrift SemiLight" w:hAnsi="Bahnschrift SemiLight" w:cs="Aharoni"/>
-          <w:b/>
-          <w:sz w:val="24"/>
-          <w:szCs w:val="40"/>
-        </w:rPr>
-        <w:t xml:space="preserve"> </w:t>
-      </w:r>
-      <w:r>
-        <w:rPr>
-          <w:rFonts w:ascii="Bahnschrift SemiLight" w:hAnsi="Bahnschrift SemiLight" w:cs="Aharoni"/>
-          <w:b/>
-          <w:sz w:val="24"/>
-          <w:szCs w:val="40"/>
-        </w:rPr>
-        <w:t>mechanics</w:t>
-      </w:r>
-      <w:r>
-        <w:rPr>
-          <w:rFonts w:ascii="Bahnschrift SemiLight" w:hAnsi="Bahnschrift SemiLight" w:cs="Aharoni"/>
-          <w:b/>
-          <w:sz w:val="24"/>
-          <w:szCs w:val="40"/>
-        </w:rPr>
-        <w:t xml:space="preserve">, </w:t>
-      </w:r>
-      <w:r>
-        <w:rPr>
-          <w:rFonts w:ascii="Bahnschrift SemiLight" w:hAnsi="Bahnschrift SemiLight" w:cs="Aharoni"/>
-          <w:b/>
-          <w:sz w:val="24"/>
-          <w:szCs w:val="40"/>
-        </w:rPr>
-        <w:t>-$</w:t>
-      </w:r>
-      <w:r>
-        <w:rPr>
-          <w:rFonts w:ascii="Bahnschrift SemiLight" w:hAnsi="Bahnschrift SemiLight" w:cs="Aharoni"/>
-          <w:b/>
-          <w:sz w:val="24"/>
-          <w:szCs w:val="40"/>
-        </w:rPr>
-        <w:t>700</w:t>
-      </w:r>
-      <w:r>
-        <w:rPr>
-          <w:rFonts w:ascii="Bahnschrift SemiLight" w:hAnsi="Bahnschrift SemiLight" w:cs="Aharoni"/>
-          <w:b/>
-          <w:sz w:val="24"/>
-          <w:szCs w:val="40"/>
-        </w:rPr>
-        <w:t xml:space="preserve"> </w:t>
-      </w:r>
-    </w:p>
-    <w:p>
-      <w:pPr>
-        <w:rPr>
-          <w:rFonts w:ascii="Bahnschrift SemiLight" w:hAnsi="Bahnschrift SemiLight" w:cs="Aharoni"/>
-          <w:b/>
-          <w:sz w:val="24"/>
-          <w:szCs w:val="40"/>
-        </w:rPr>
-      </w:pPr>
-      <w:r>
-        <w:rPr>
-          <w:rFonts w:ascii="Bahnschrift SemiLight" w:hAnsi="Bahnschrift SemiLight" w:cs="Aharoni"/>
-          <w:b/>
-          <w:sz w:val="24"/>
-          <w:szCs w:val="40"/>
-        </w:rPr>
-        <w:t>Screen</w:t>
-      </w:r>
-      <w:r>
-        <w:rPr>
-          <w:rFonts w:ascii="Bahnschrift SemiLight" w:hAnsi="Bahnschrift SemiLight" w:cs="Aharoni"/>
-          <w:b/>
-          <w:sz w:val="24"/>
-          <w:szCs w:val="40"/>
-        </w:rPr>
-        <w:t xml:space="preserve"> </w:t>
-      </w:r>
-      <w:r>
-        <w:rPr>
-          <w:rFonts w:ascii="Bahnschrift SemiLight" w:hAnsi="Bahnschrift SemiLight" w:cs="Aharoni"/>
-          <w:sz w:val="24"/>
-          <w:szCs w:val="40"/>
-        </w:rPr>
-        <w:br/>
-        <w:t xml:space="preserve">bad quality -&gt; </w:t>
-      </w:r>
-      <w:r>
-        <w:rPr>
-          <w:rFonts w:ascii="Bahnschrift SemiLight" w:hAnsi="Bahnschrift SemiLight" w:cs="Aharoni"/>
-          <w:b/>
-          <w:sz w:val="24"/>
-          <w:szCs w:val="40"/>
-        </w:rPr>
-        <w:t xml:space="preserve">+10 </w:t>
-      </w:r>
-      <w:r>
-        <w:rPr>
-          <w:rFonts w:ascii="Bahnschrift SemiLight" w:hAnsi="Bahnschrift SemiLight" w:cs="Aharoni"/>
-          <w:b/>
-          <w:sz w:val="24"/>
-          <w:szCs w:val="40"/>
-        </w:rPr>
-        <w:t>team play</w:t>
-      </w:r>
-      <w:r>
-        <w:rPr>
-          <w:rFonts w:ascii="Bahnschrift SemiLight" w:hAnsi="Bahnschrift SemiLight" w:cs="Aharoni"/>
-          <w:b/>
-          <w:sz w:val="24"/>
-          <w:szCs w:val="40"/>
-        </w:rPr>
-        <w:t xml:space="preserve">, +10 </w:t>
-      </w:r>
-      <w:r>
-        <w:rPr>
-          <w:rFonts w:ascii="Bahnschrift SemiLight" w:hAnsi="Bahnschrift SemiLight" w:cs="Aharoni"/>
-          <w:b/>
-          <w:sz w:val="24"/>
-          <w:szCs w:val="40"/>
-        </w:rPr>
-        <w:t>game knowledge</w:t>
-      </w:r>
-      <w:r>
-        <w:rPr>
-          <w:rFonts w:ascii="Bahnschrift SemiLight" w:hAnsi="Bahnschrift SemiLight" w:cs="Aharoni"/>
-          <w:b/>
-          <w:sz w:val="24"/>
-          <w:szCs w:val="40"/>
-        </w:rPr>
-        <w:t>, -$100</w:t>
-      </w:r>
-      <w:r>
-        <w:rPr>
-          <w:rFonts w:ascii="Bahnschrift SemiLight" w:hAnsi="Bahnschrift SemiLight" w:cs="Aharoni"/>
-          <w:b/>
-          <w:sz w:val="24"/>
-          <w:szCs w:val="40"/>
-        </w:rPr>
-        <w:br/>
-      </w:r>
-      <w:r>
-        <w:rPr>
-          <w:rFonts w:ascii="Bahnschrift SemiLight" w:hAnsi="Bahnschrift SemiLight" w:cs="Aharoni"/>
-          <w:sz w:val="24"/>
-          <w:szCs w:val="40"/>
-        </w:rPr>
-        <w:t xml:space="preserve">standard quality -&gt; </w:t>
-      </w:r>
-      <w:r>
-        <w:rPr>
-          <w:rFonts w:ascii="Bahnschrift SemiLight" w:hAnsi="Bahnschrift SemiLight" w:cs="Aharoni"/>
-          <w:b/>
-          <w:sz w:val="24"/>
-          <w:szCs w:val="40"/>
-        </w:rPr>
-        <w:t xml:space="preserve">+15 </w:t>
-      </w:r>
-      <w:r>
-        <w:rPr>
-          <w:rFonts w:ascii="Bahnschrift SemiLight" w:hAnsi="Bahnschrift SemiLight" w:cs="Aharoni"/>
-          <w:b/>
-          <w:sz w:val="24"/>
-          <w:szCs w:val="40"/>
-        </w:rPr>
-        <w:t>team play</w:t>
-      </w:r>
-      <w:r>
-        <w:rPr>
-          <w:rFonts w:ascii="Bahnschrift SemiLight" w:hAnsi="Bahnschrift SemiLight" w:cs="Aharoni"/>
-          <w:b/>
-          <w:sz w:val="24"/>
-          <w:szCs w:val="40"/>
-        </w:rPr>
-        <w:t xml:space="preserve">, +15 </w:t>
-      </w:r>
-      <w:r>
-        <w:rPr>
-          <w:rFonts w:ascii="Bahnschrift SemiLight" w:hAnsi="Bahnschrift SemiLight" w:cs="Aharoni"/>
-          <w:b/>
-          <w:sz w:val="24"/>
-          <w:szCs w:val="40"/>
-        </w:rPr>
-        <w:t>game knowledge</w:t>
-      </w:r>
-      <w:r>
-        <w:rPr>
-          <w:rFonts w:ascii="Bahnschrift SemiLight" w:hAnsi="Bahnschrift SemiLight" w:cs="Aharoni"/>
-          <w:b/>
-          <w:sz w:val="24"/>
-          <w:szCs w:val="40"/>
-        </w:rPr>
-        <w:t>, -$200</w:t>
-      </w:r>
-      <w:r>
-        <w:rPr>
-          <w:rFonts w:ascii="Bahnschrift SemiLight" w:hAnsi="Bahnschrift SemiLight" w:cs="Aharoni"/>
-          <w:sz w:val="24"/>
-          <w:szCs w:val="40"/>
-        </w:rPr>
-        <w:br/>
-        <w:t xml:space="preserve">good quality -&gt; </w:t>
-      </w:r>
-      <w:r>
-        <w:rPr>
-          <w:rFonts w:ascii="Bahnschrift SemiLight" w:hAnsi="Bahnschrift SemiLight" w:cs="Aharoni"/>
-          <w:b/>
-          <w:sz w:val="24"/>
-          <w:szCs w:val="40"/>
-        </w:rPr>
-        <w:t xml:space="preserve">+30 </w:t>
-      </w:r>
-      <w:r>
-        <w:rPr>
-          <w:rFonts w:ascii="Bahnschrift SemiLight" w:hAnsi="Bahnschrift SemiLight" w:cs="Aharoni"/>
-          <w:b/>
-          <w:sz w:val="24"/>
-          <w:szCs w:val="40"/>
-        </w:rPr>
-        <w:t>team play</w:t>
-      </w:r>
-      <w:r>
-        <w:rPr>
-          <w:rFonts w:ascii="Bahnschrift SemiLight" w:hAnsi="Bahnschrift SemiLight" w:cs="Aharoni"/>
-          <w:b/>
-          <w:sz w:val="24"/>
-          <w:szCs w:val="40"/>
-        </w:rPr>
-        <w:t xml:space="preserve">, +30 </w:t>
-      </w:r>
-      <w:r>
-        <w:rPr>
-          <w:rFonts w:ascii="Bahnschrift SemiLight" w:hAnsi="Bahnschrift SemiLight" w:cs="Aharoni"/>
-          <w:b/>
-          <w:sz w:val="24"/>
-          <w:szCs w:val="40"/>
-        </w:rPr>
-        <w:t>game knowledge</w:t>
-      </w:r>
-      <w:r>
-        <w:rPr>
-          <w:rFonts w:ascii="Bahnschrift SemiLight" w:hAnsi="Bahnschrift SemiLight" w:cs="Aharoni"/>
-          <w:b/>
-          <w:sz w:val="24"/>
-          <w:szCs w:val="40"/>
-        </w:rPr>
-        <w:t>, -$400</w:t>
-      </w:r>
-      <w:r>
-        <w:rPr>
-          <w:rFonts w:ascii="Bahnschrift SemiLight" w:hAnsi="Bahnschrift SemiLight" w:cs="Aharoni"/>
-          <w:sz w:val="24"/>
-          <w:szCs w:val="40"/>
-        </w:rPr>
-        <w:br/>
-        <w:t xml:space="preserve">excellent quality -&gt; </w:t>
-      </w:r>
-      <w:r>
-        <w:rPr>
-          <w:rFonts w:ascii="Bahnschrift SemiLight" w:hAnsi="Bahnschrift SemiLight" w:cs="Aharoni"/>
-          <w:b/>
-          <w:sz w:val="24"/>
-          <w:szCs w:val="40"/>
-        </w:rPr>
-        <w:t xml:space="preserve">+60 </w:t>
-      </w:r>
-      <w:r>
-        <w:rPr>
-          <w:rFonts w:ascii="Bahnschrift SemiLight" w:hAnsi="Bahnschrift SemiLight" w:cs="Aharoni"/>
-          <w:b/>
-          <w:sz w:val="24"/>
-          <w:szCs w:val="40"/>
-        </w:rPr>
-        <w:t>team play</w:t>
-      </w:r>
-      <w:r>
-        <w:rPr>
-          <w:rFonts w:ascii="Bahnschrift SemiLight" w:hAnsi="Bahnschrift SemiLight" w:cs="Aharoni"/>
-          <w:b/>
-          <w:sz w:val="24"/>
-          <w:szCs w:val="40"/>
-        </w:rPr>
-        <w:t xml:space="preserve">, </w:t>
-      </w:r>
-      <w:r>
-        <w:rPr>
-          <w:rFonts w:ascii="Bahnschrift SemiLight" w:hAnsi="Bahnschrift SemiLight" w:cs="Aharoni"/>
-          <w:b/>
-          <w:sz w:val="24"/>
-          <w:szCs w:val="40"/>
-        </w:rPr>
-        <w:t xml:space="preserve">+60 </w:t>
-      </w:r>
-      <w:r>
-        <w:rPr>
-          <w:rFonts w:ascii="Bahnschrift SemiLight" w:hAnsi="Bahnschrift SemiLight" w:cs="Aharoni"/>
-          <w:b/>
-          <w:sz w:val="24"/>
-          <w:szCs w:val="40"/>
-        </w:rPr>
-        <w:t>game knowledge</w:t>
-      </w:r>
-      <w:r>
-        <w:rPr>
-          <w:rFonts w:ascii="Bahnschrift SemiLight" w:hAnsi="Bahnschrift SemiLight" w:cs="Aharoni"/>
-          <w:b/>
-          <w:sz w:val="24"/>
-          <w:szCs w:val="40"/>
-        </w:rPr>
-        <w:t>, -$700</w:t>
-      </w:r>
-    </w:p>
-    <w:p>
-      <w:pPr>
-        <w:rPr>
-          <w:rFonts w:ascii="Bahnschrift SemiLight" w:hAnsi="Bahnschrift SemiLight" w:cs="Aharoni"/>
-          <w:b/>
-          <w:strike/>
-          <w:sz w:val="24"/>
-          <w:szCs w:val="40"/>
-        </w:rPr>
-      </w:pPr>
-      <w:r>
-        <w:rPr>
-          <w:rFonts w:ascii="Bahnschrift SemiLight" w:hAnsi="Bahnschrift SemiLight" w:cs="Aharoni"/>
-          <w:b/>
-          <w:strike/>
-          <w:sz w:val="24"/>
-          <w:szCs w:val="40"/>
-        </w:rPr>
-        <w:t>Computer</w:t>
-      </w:r>
-      <w:r>
-        <w:rPr>
-          <w:rFonts w:ascii="Bahnschrift SemiLight" w:hAnsi="Bahnschrift SemiLight" w:cs="Aharoni"/>
-          <w:strike/>
-          <w:sz w:val="24"/>
-          <w:szCs w:val="40"/>
-        </w:rPr>
-        <w:t xml:space="preserve"> </w:t>
-      </w:r>
-      <w:r>
-        <w:rPr>
-          <w:rFonts w:ascii="Bahnschrift SemiLight" w:hAnsi="Bahnschrift SemiLight" w:cs="Aharoni"/>
-          <w:strike/>
-          <w:sz w:val="24"/>
-          <w:szCs w:val="40"/>
-        </w:rPr>
-        <w:br/>
-        <w:t xml:space="preserve">bad quality -&gt; </w:t>
-      </w:r>
-      <w:r>
-        <w:rPr>
-          <w:rFonts w:ascii="Bahnschrift SemiLight" w:hAnsi="Bahnschrift SemiLight" w:cs="Aharoni"/>
-          <w:b/>
-          <w:strike/>
-          <w:sz w:val="24"/>
-          <w:szCs w:val="40"/>
-        </w:rPr>
-        <w:br/>
-      </w:r>
-      <w:r>
-        <w:rPr>
-          <w:rFonts w:ascii="Bahnschrift SemiLight" w:hAnsi="Bahnschrift SemiLight" w:cs="Aharoni"/>
-          <w:strike/>
-          <w:sz w:val="24"/>
-          <w:szCs w:val="40"/>
-        </w:rPr>
-        <w:t xml:space="preserve">standard quality -&gt; </w:t>
-      </w:r>
-      <w:r>
-        <w:rPr>
-          <w:rFonts w:ascii="Bahnschrift SemiLight" w:hAnsi="Bahnschrift SemiLight" w:cs="Aharoni"/>
-          <w:strike/>
-          <w:sz w:val="24"/>
-          <w:szCs w:val="40"/>
-        </w:rPr>
-        <w:br/>
-        <w:t xml:space="preserve">good quality -&gt; </w:t>
-      </w:r>
-      <w:r>
-        <w:rPr>
-          <w:rFonts w:ascii="Bahnschrift SemiLight" w:hAnsi="Bahnschrift SemiLight" w:cs="Aharoni"/>
-          <w:strike/>
-          <w:sz w:val="24"/>
-          <w:szCs w:val="40"/>
-        </w:rPr>
-        <w:br/>
-        <w:t xml:space="preserve">excellent quality -&gt; </w:t>
-      </w:r>
-    </w:p>
-    <w:p>
-      <w:pPr>
-        <w:rPr>
-          <w:rFonts w:ascii="Bahnschrift SemiLight" w:hAnsi="Bahnschrift SemiLight" w:cs="Aharoni"/>
-          <w:b/>
-          <w:sz w:val="24"/>
-          <w:szCs w:val="40"/>
-        </w:rPr>
-      </w:pPr>
-    </w:p>
-    <w:p>
-      <w:pPr>
-        <w:rPr>
-          <w:rFonts w:ascii="Bahnschrift SemiLight" w:hAnsi="Bahnschrift SemiLight" w:cs="Aharoni"/>
-          <w:b/>
-          <w:sz w:val="24"/>
-          <w:szCs w:val="40"/>
-        </w:rPr>
-      </w:pPr>
-      <w:r>
-        <w:rPr>
-          <w:rFonts w:ascii="Bahnschrift SemiLight" w:hAnsi="Bahnschrift SemiLight" w:cs="Aharoni"/>
-          <w:b/>
-          <w:sz w:val="24"/>
-          <w:szCs w:val="40"/>
-          <w:u w:val="single"/>
-        </w:rPr>
-        <w:t>Accommodations</w:t>
-      </w:r>
-      <w:r>
-        <w:rPr>
-          <w:rFonts w:ascii="Bahnschrift SemiLight" w:hAnsi="Bahnschrift SemiLight" w:cs="Aharoni"/>
-          <w:b/>
-          <w:sz w:val="24"/>
-          <w:szCs w:val="40"/>
-        </w:rPr>
-        <w:br/>
-      </w:r>
-      <w:r>
-        <w:rPr>
-          <w:rFonts w:ascii="Bahnschrift SemiLight" w:hAnsi="Bahnschrift SemiLight" w:cs="Aharoni"/>
-          <w:sz w:val="24"/>
-          <w:szCs w:val="40"/>
-        </w:rPr>
-        <w:t xml:space="preserve">The different available accommodations that the player can buy in the shop, help the player with </w:t>
-      </w:r>
-      <w:r>
-        <w:rPr>
-          <w:rFonts w:ascii="Bahnschrift SemiLight" w:hAnsi="Bahnschrift SemiLight" w:cs="Aharoni"/>
-          <w:b/>
-          <w:sz w:val="24"/>
-          <w:szCs w:val="40"/>
-        </w:rPr>
-        <w:t>training</w:t>
-      </w:r>
-      <w:r>
-        <w:rPr>
-          <w:rFonts w:ascii="Bahnschrift SemiLight" w:hAnsi="Bahnschrift SemiLight" w:cs="Aharoni"/>
-          <w:b/>
+        <w:br/>
+      </w:r>
+      <w:r>
+        <w:rPr>
+          <w:rFonts w:ascii="Bahnschrift SemiLight" w:hAnsi="Bahnschrift SemiLight" w:cs="Aharoni"/>
+          <w:sz w:val="24"/>
+          <w:szCs w:val="40"/>
+        </w:rPr>
+        <w:t>Cost -&gt; $5000</w:t>
+      </w:r>
+      <w:r>
+        <w:rPr>
+          <w:rFonts w:ascii="Bahnschrift SemiLight" w:hAnsi="Bahnschrift SemiLight" w:cs="Aharoni"/>
+          <w:sz w:val="24"/>
+          <w:szCs w:val="40"/>
+        </w:rPr>
+        <w:br/>
+        <w:t>Rent -&gt; $</w:t>
+      </w:r>
+      <w:r>
+        <w:rPr>
+          <w:rFonts w:ascii="Bahnschrift SemiLight" w:hAnsi="Bahnschrift SemiLight" w:cs="Aharoni"/>
+          <w:sz w:val="24"/>
+          <w:szCs w:val="40"/>
+        </w:rPr>
+        <w:t>1500</w:t>
+      </w:r>
+    </w:p>
+    <w:p>
+      <w:pPr>
+        <w:rPr>
+          <w:rFonts w:ascii="Bahnschrift SemiLight" w:hAnsi="Bahnschrift SemiLight" w:cs="Aharoni"/>
+          <w:b/>
+          <w:i/>
+          <w:sz w:val="24"/>
+          <w:szCs w:val="40"/>
+        </w:rPr>
+      </w:pPr>
+      <w:r>
+        <w:rPr>
+          <w:rFonts w:ascii="Bahnschrift SemiLight" w:hAnsi="Bahnschrift SemiLight" w:cs="Aharoni"/>
+          <w:b/>
+          <w:i/>
           <w:sz w:val="24"/>
           <w:szCs w:val="40"/>
           <w:vertAlign w:val="superscript"/>
         </w:rPr>
-        <w:t>1</w:t>
-      </w:r>
-      <w:r>
-        <w:rPr>
-          <w:rFonts w:ascii="Bahnschrift SemiLight" w:hAnsi="Bahnschrift SemiLight" w:cs="Aharoni"/>
-          <w:b/>
-          <w:sz w:val="24"/>
-          <w:szCs w:val="40"/>
-        </w:rPr>
-        <w:t xml:space="preserve"> </w:t>
-      </w:r>
-      <w:r>
-        <w:rPr>
-          <w:rFonts w:ascii="Bahnschrift SemiLight" w:hAnsi="Bahnschrift SemiLight" w:cs="Aharoni"/>
-          <w:sz w:val="24"/>
-          <w:szCs w:val="40"/>
-        </w:rPr>
-        <w:t>more efficiently.</w:t>
-      </w:r>
-      <w:r>
-        <w:rPr>
-          <w:rFonts w:ascii="Bahnschrift SemiLight" w:hAnsi="Bahnschrift SemiLight" w:cs="Aharoni"/>
-          <w:sz w:val="24"/>
-          <w:szCs w:val="40"/>
-        </w:rPr>
-        <w:t xml:space="preserve"> Higher level accommodations cost more </w:t>
-      </w:r>
-      <w:r>
-        <w:rPr>
-          <w:rFonts w:ascii="Bahnschrift SemiLight" w:hAnsi="Bahnschrift SemiLight" w:cs="Aharoni"/>
-          <w:b/>
-          <w:sz w:val="24"/>
-          <w:szCs w:val="40"/>
-        </w:rPr>
-        <w:t>rent</w:t>
-      </w:r>
-      <w:r>
-        <w:rPr>
-          <w:rFonts w:ascii="Bahnschrift SemiLight" w:hAnsi="Bahnschrift SemiLight" w:cs="Aharoni"/>
-          <w:sz w:val="24"/>
-          <w:szCs w:val="40"/>
-        </w:rPr>
-        <w:t xml:space="preserve"> per month, so the player needs to have a reliable source of income to be able to pay those accommodations.</w:t>
-      </w:r>
-      <w:r>
-        <w:rPr>
-          <w:rFonts w:ascii="Bahnschrift SemiLight" w:hAnsi="Bahnschrift SemiLight" w:cs="Aharoni"/>
-          <w:sz w:val="24"/>
-          <w:szCs w:val="40"/>
-        </w:rPr>
-        <w:t xml:space="preserve"> </w:t>
-      </w:r>
-      <w:r>
-        <w:rPr>
-          <w:rFonts w:ascii="Bahnschrift SemiLight" w:hAnsi="Bahnschrift SemiLight" w:cs="Aharoni"/>
-          <w:strike/>
-          <w:sz w:val="24"/>
-          <w:szCs w:val="40"/>
-        </w:rPr>
-        <w:t>The player can only advance in accommodation levels.</w:t>
-      </w:r>
-    </w:p>
-    <w:p>
-      <w:pPr>
-        <w:rPr>
-          <w:rFonts w:ascii="Bahnschrift SemiLight" w:hAnsi="Bahnschrift SemiLight" w:cs="Aharoni"/>
-          <w:sz w:val="24"/>
-          <w:szCs w:val="40"/>
-        </w:rPr>
-      </w:pPr>
-      <w:r>
-        <w:rPr>
-          <w:rFonts w:ascii="Bahnschrift SemiLight" w:hAnsi="Bahnschrift SemiLight" w:cs="Aharoni"/>
-          <w:sz w:val="24"/>
-          <w:szCs w:val="40"/>
-        </w:rPr>
-        <w:lastRenderedPageBreak/>
-        <w:t>The different accommodations consists of:</w:t>
-      </w:r>
-      <w:r>
-        <w:rPr>
-          <w:rFonts w:ascii="Bahnschrift SemiLight" w:hAnsi="Bahnschrift SemiLight" w:cs="Aharoni"/>
-          <w:sz w:val="24"/>
-          <w:szCs w:val="40"/>
-        </w:rPr>
-        <w:br/>
-      </w:r>
-      <w:r>
-        <w:rPr>
-          <w:rFonts w:ascii="Bahnschrift SemiLight" w:hAnsi="Bahnschrift SemiLight" w:cs="Aharoni"/>
-          <w:b/>
-          <w:sz w:val="24"/>
-          <w:szCs w:val="40"/>
-        </w:rPr>
-        <w:t>Garage</w:t>
-      </w:r>
-      <w:r>
-        <w:rPr>
-          <w:rFonts w:ascii="Bahnschrift SemiLight" w:hAnsi="Bahnschrift SemiLight" w:cs="Aharoni"/>
-          <w:b/>
-          <w:sz w:val="24"/>
-          <w:szCs w:val="40"/>
-        </w:rPr>
-        <w:br/>
-      </w:r>
-      <w:r>
-        <w:rPr>
-          <w:rFonts w:ascii="Bahnschrift SemiLight" w:hAnsi="Bahnschrift SemiLight" w:cs="Aharoni"/>
-          <w:sz w:val="24"/>
-          <w:szCs w:val="40"/>
-        </w:rPr>
-        <w:t>Cost -&gt; $0</w:t>
-      </w:r>
-      <w:r>
-        <w:rPr>
-          <w:rFonts w:ascii="Bahnschrift SemiLight" w:hAnsi="Bahnschrift SemiLight" w:cs="Aharoni"/>
-          <w:sz w:val="24"/>
-          <w:szCs w:val="40"/>
-        </w:rPr>
-        <w:br/>
-        <w:t>Rent -&gt; $50</w:t>
-      </w:r>
-    </w:p>
-    <w:p>
-      <w:pPr>
-        <w:rPr>
-          <w:rFonts w:ascii="Bahnschrift SemiLight" w:hAnsi="Bahnschrift SemiLight" w:cs="Aharoni"/>
-          <w:sz w:val="24"/>
-          <w:szCs w:val="40"/>
-        </w:rPr>
-      </w:pPr>
-      <w:r>
-        <w:rPr>
-          <w:rFonts w:ascii="Bahnschrift SemiLight" w:hAnsi="Bahnschrift SemiLight" w:cs="Aharoni"/>
-          <w:b/>
-          <w:sz w:val="24"/>
-          <w:szCs w:val="40"/>
-        </w:rPr>
-        <w:t>Apartment</w:t>
-      </w:r>
-      <w:r>
-        <w:rPr>
-          <w:rFonts w:ascii="Bahnschrift SemiLight" w:hAnsi="Bahnschrift SemiLight" w:cs="Aharoni"/>
-          <w:b/>
-          <w:sz w:val="24"/>
-          <w:szCs w:val="40"/>
-        </w:rPr>
-        <w:t xml:space="preserve"> </w:t>
-      </w:r>
-      <w:r>
-        <w:rPr>
-          <w:rFonts w:ascii="Bahnschrift SemiLight" w:hAnsi="Bahnschrift SemiLight" w:cs="Aharoni"/>
-          <w:b/>
-          <w:sz w:val="24"/>
-          <w:szCs w:val="40"/>
-        </w:rPr>
-        <w:br/>
-      </w:r>
-      <w:r>
-        <w:rPr>
-          <w:rFonts w:ascii="Bahnschrift SemiLight" w:hAnsi="Bahnschrift SemiLight" w:cs="Aharoni"/>
-          <w:sz w:val="24"/>
-          <w:szCs w:val="40"/>
-        </w:rPr>
-        <w:t>Cost -&gt; $</w:t>
-      </w:r>
-      <w:r>
-        <w:rPr>
-          <w:rFonts w:ascii="Bahnschrift SemiLight" w:hAnsi="Bahnschrift SemiLight" w:cs="Aharoni"/>
-          <w:sz w:val="24"/>
-          <w:szCs w:val="40"/>
-        </w:rPr>
-        <w:t>500</w:t>
-      </w:r>
-      <w:r>
-        <w:rPr>
-          <w:rFonts w:ascii="Bahnschrift SemiLight" w:hAnsi="Bahnschrift SemiLight" w:cs="Aharoni"/>
-          <w:sz w:val="24"/>
-          <w:szCs w:val="40"/>
-        </w:rPr>
-        <w:br/>
-        <w:t xml:space="preserve">Rent -&gt; </w:t>
-      </w:r>
-      <w:r>
-        <w:rPr>
-          <w:rFonts w:ascii="Bahnschrift SemiLight" w:hAnsi="Bahnschrift SemiLight" w:cs="Aharoni"/>
-          <w:sz w:val="24"/>
-          <w:szCs w:val="40"/>
-        </w:rPr>
-        <w:t>$200</w:t>
-      </w:r>
-    </w:p>
-    <w:p>
-      <w:pPr>
-        <w:rPr>
-          <w:rFonts w:ascii="Bahnschrift SemiLight" w:hAnsi="Bahnschrift SemiLight" w:cs="Aharoni"/>
-          <w:sz w:val="24"/>
-          <w:szCs w:val="40"/>
-        </w:rPr>
-      </w:pPr>
-      <w:r>
-        <w:rPr>
-          <w:rFonts w:ascii="Bahnschrift SemiLight" w:hAnsi="Bahnschrift SemiLight" w:cs="Aharoni"/>
-          <w:b/>
-          <w:sz w:val="24"/>
-          <w:szCs w:val="40"/>
-        </w:rPr>
-        <w:t>House</w:t>
-      </w:r>
-      <w:r>
-        <w:rPr>
-          <w:rFonts w:ascii="Bahnschrift SemiLight" w:hAnsi="Bahnschrift SemiLight" w:cs="Aharoni"/>
-          <w:b/>
-          <w:sz w:val="24"/>
-          <w:szCs w:val="40"/>
-        </w:rPr>
-        <w:t xml:space="preserve"> </w:t>
-      </w:r>
-      <w:r>
-        <w:rPr>
-          <w:rFonts w:ascii="Bahnschrift SemiLight" w:hAnsi="Bahnschrift SemiLight" w:cs="Aharoni"/>
-          <w:b/>
-          <w:sz w:val="24"/>
-          <w:szCs w:val="40"/>
-        </w:rPr>
-        <w:br/>
-      </w:r>
-      <w:r>
-        <w:rPr>
-          <w:rFonts w:ascii="Bahnschrift SemiLight" w:hAnsi="Bahnschrift SemiLight" w:cs="Aharoni"/>
-          <w:sz w:val="24"/>
-          <w:szCs w:val="40"/>
-        </w:rPr>
-        <w:t>Cost -&gt; $</w:t>
-      </w:r>
-      <w:r>
-        <w:rPr>
-          <w:rFonts w:ascii="Bahnschrift SemiLight" w:hAnsi="Bahnschrift SemiLight" w:cs="Aharoni"/>
-          <w:sz w:val="24"/>
-          <w:szCs w:val="40"/>
-        </w:rPr>
-        <w:t>2000</w:t>
-      </w:r>
-      <w:r>
-        <w:rPr>
-          <w:rFonts w:ascii="Bahnschrift SemiLight" w:hAnsi="Bahnschrift SemiLight" w:cs="Aharoni"/>
-          <w:sz w:val="24"/>
-          <w:szCs w:val="40"/>
-        </w:rPr>
-        <w:br/>
-        <w:t xml:space="preserve">Rent -&gt; </w:t>
-      </w:r>
-      <w:r>
-        <w:rPr>
-          <w:rFonts w:ascii="Bahnschrift SemiLight" w:hAnsi="Bahnschrift SemiLight" w:cs="Aharoni"/>
-          <w:sz w:val="24"/>
-          <w:szCs w:val="40"/>
-        </w:rPr>
-        <w:t>$500</w:t>
-      </w:r>
-    </w:p>
-    <w:p>
-      <w:pPr>
-        <w:rPr>
-          <w:rFonts w:ascii="Bahnschrift SemiLight" w:hAnsi="Bahnschrift SemiLight" w:cs="Aharoni"/>
-          <w:b/>
-          <w:sz w:val="24"/>
-          <w:szCs w:val="40"/>
-        </w:rPr>
-      </w:pPr>
-      <w:r>
-        <w:rPr>
-          <w:rFonts w:ascii="Bahnschrift SemiLight" w:hAnsi="Bahnschrift SemiLight" w:cs="Aharoni"/>
-          <w:b/>
-          <w:sz w:val="24"/>
-          <w:szCs w:val="40"/>
-        </w:rPr>
-        <w:t>Luxury apartment</w:t>
-      </w:r>
-      <w:r>
-        <w:rPr>
-          <w:rFonts w:ascii="Bahnschrift SemiLight" w:hAnsi="Bahnschrift SemiLight" w:cs="Aharoni"/>
-          <w:b/>
-          <w:sz w:val="24"/>
-          <w:szCs w:val="40"/>
-        </w:rPr>
-        <w:t xml:space="preserve"> </w:t>
-      </w:r>
-      <w:r>
-        <w:rPr>
-          <w:rFonts w:ascii="Bahnschrift SemiLight" w:hAnsi="Bahnschrift SemiLight" w:cs="Aharoni"/>
-          <w:b/>
-          <w:sz w:val="24"/>
-          <w:szCs w:val="40"/>
-        </w:rPr>
-        <w:br/>
-      </w:r>
-      <w:r>
-        <w:rPr>
-          <w:rFonts w:ascii="Bahnschrift SemiLight" w:hAnsi="Bahnschrift SemiLight" w:cs="Aharoni"/>
-          <w:sz w:val="24"/>
-          <w:szCs w:val="40"/>
-        </w:rPr>
-        <w:t>Cost -&gt; $</w:t>
-      </w:r>
-      <w:r>
-        <w:rPr>
-          <w:rFonts w:ascii="Bahnschrift SemiLight" w:hAnsi="Bahnschrift SemiLight" w:cs="Aharoni"/>
-          <w:sz w:val="24"/>
-          <w:szCs w:val="40"/>
-        </w:rPr>
-        <w:t>5000</w:t>
-      </w:r>
-      <w:r>
-        <w:rPr>
-          <w:rFonts w:ascii="Bahnschrift SemiLight" w:hAnsi="Bahnschrift SemiLight" w:cs="Aharoni"/>
-          <w:sz w:val="24"/>
-          <w:szCs w:val="40"/>
-        </w:rPr>
-        <w:br/>
-        <w:t xml:space="preserve">Rent -&gt; </w:t>
-      </w:r>
-      <w:r>
-        <w:rPr>
-          <w:rFonts w:ascii="Bahnschrift SemiLight" w:hAnsi="Bahnschrift SemiLight" w:cs="Aharoni"/>
-          <w:sz w:val="24"/>
-          <w:szCs w:val="40"/>
-        </w:rPr>
-        <w:t>$2000</w:t>
-      </w:r>
-    </w:p>
-    <w:p>
-      <w:pPr>
-        <w:rPr>
-          <w:rFonts w:ascii="Bahnschrift SemiLight" w:hAnsi="Bahnschrift SemiLight" w:cs="Aharoni"/>
-          <w:b/>
-          <w:i/>
-          <w:sz w:val="24"/>
-          <w:szCs w:val="40"/>
-        </w:rPr>
-      </w:pPr>
-      <w:r>
-        <w:rPr>
-          <w:rFonts w:ascii="Bahnschrift SemiLight" w:hAnsi="Bahnschrift SemiLight" w:cs="Aharoni"/>
-          <w:sz w:val="24"/>
-          <w:szCs w:val="40"/>
-        </w:rPr>
-        <w:br/>
-      </w:r>
-      <w:r>
-        <w:rPr>
-          <w:rFonts w:ascii="Bahnschrift SemiLight" w:hAnsi="Bahnschrift SemiLight" w:cs="Aharoni"/>
-          <w:b/>
-          <w:i/>
-          <w:sz w:val="24"/>
-          <w:szCs w:val="40"/>
-          <w:vertAlign w:val="superscript"/>
-        </w:rPr>
         <w:t xml:space="preserve">1 </w:t>
       </w:r>
       <w:r>
@@ -10128,18 +9884,36 @@
         </w:rPr>
         <w:t>,</w:t>
       </w:r>
+      <w:r>
+        <w:rPr>
+          <w:rFonts w:ascii="Bahnschrift SemiLight" w:hAnsi="Bahnschrift SemiLight" w:cs="Aharoni"/>
+          <w:b/>
+          <w:i/>
+          <w:sz w:val="24"/>
+          <w:szCs w:val="40"/>
+        </w:rPr>
+        <w:t xml:space="preserve"> can be found under the training section</w:t>
+      </w:r>
+    </w:p>
+    <w:p>
+      <w:pPr>
+        <w:rPr>
+          <w:rFonts w:ascii="Bahnschrift SemiLight" w:hAnsi="Bahnschrift SemiLight" w:cs="Aharoni"/>
+          <w:sz w:val="24"/>
+          <w:szCs w:val="40"/>
+        </w:rPr>
+      </w:pPr>
+    </w:p>
+    <w:p>
+      <w:pPr>
+        <w:rPr>
+          <w:rFonts w:ascii="Bahnschrift SemiLight" w:hAnsi="Bahnschrift SemiLight" w:cs="Aharoni"/>
+          <w:sz w:val="24"/>
+          <w:szCs w:val="40"/>
+        </w:rPr>
+      </w:pPr>
       <w:bookmarkStart w:id="0" w:name="_GoBack"/>
       <w:bookmarkEnd w:id="0"/>
-      <w:r>
-        <w:rPr>
-          <w:rFonts w:ascii="Bahnschrift SemiLight" w:hAnsi="Bahnschrift SemiLight" w:cs="Aharoni"/>
-          <w:b/>
-          <w:i/>
-          <w:sz w:val="24"/>
-          <w:szCs w:val="40"/>
-        </w:rPr>
-        <w:t xml:space="preserve"> can be found under the training section</w:t>
-      </w:r>
     </w:p>
     <w:sectPr>
       <w:pgSz w:w="12240" w:h="15840"/>
@@ -10875,7 +10649,7 @@
 </file>
 
 <file path=customXml/itemProps1.xml><?xml version="1.0" encoding="utf-8"?>
-<ds:datastoreItem xmlns:ds="http://schemas.openxmlformats.org/officeDocument/2006/customXml" ds:itemID="{6595F871-C23F-4674-994D-68A2238DCA53}">
+<ds:datastoreItem xmlns:ds="http://schemas.openxmlformats.org/officeDocument/2006/customXml" ds:itemID="{F3736C35-B40C-4173-BD6D-20E30F882348}">
   <ds:schemaRefs>
     <ds:schemaRef ds:uri="http://schemas.openxmlformats.org/officeDocument/2006/bibliography"/>
   </ds:schemaRefs>

</xml_diff>

<commit_message>
Fixed saved accommodation, fixed training (test it)
</commit_message>
<xml_diff>
--- a/Documentation/Game Design Document.docx
+++ b/Documentation/Game Design Document.docx
@@ -11616,463 +11616,576 @@
         </w:rPr>
         <w:t>1500</w:t>
       </w:r>
+    </w:p>
+    <w:p>
+      <w:pPr>
+        <w:rPr>
+          <w:rFonts w:ascii="Bahnschrift SemiLight" w:hAnsi="Bahnschrift SemiLight" w:cs="Aharoni"/>
+          <w:b/>
+          <w:i/>
+          <w:sz w:val="24"/>
+          <w:szCs w:val="40"/>
+        </w:rPr>
+      </w:pPr>
+      <w:r>
+        <w:rPr>
+          <w:rFonts w:ascii="Bahnschrift SemiLight" w:hAnsi="Bahnschrift SemiLight" w:cs="Aharoni"/>
+          <w:b/>
+          <w:i/>
+          <w:sz w:val="24"/>
+          <w:szCs w:val="40"/>
+          <w:vertAlign w:val="superscript"/>
+        </w:rPr>
+        <w:t xml:space="preserve">1 </w:t>
+      </w:r>
+      <w:r>
+        <w:rPr>
+          <w:rFonts w:ascii="Bahnschrift SemiLight" w:hAnsi="Bahnschrift SemiLight" w:cs="Aharoni"/>
+          <w:b/>
+          <w:i/>
+          <w:sz w:val="24"/>
+          <w:szCs w:val="40"/>
+        </w:rPr>
+        <w:t xml:space="preserve">The training results per </w:t>
+      </w:r>
+      <w:r>
+        <w:rPr>
+          <w:rFonts w:ascii="Bahnschrift SemiLight" w:hAnsi="Bahnschrift SemiLight" w:cs="Aharoni"/>
+          <w:b/>
+          <w:i/>
+          <w:sz w:val="24"/>
+          <w:szCs w:val="40"/>
+        </w:rPr>
+        <w:t xml:space="preserve">accommodation </w:t>
+      </w:r>
+      <w:r>
+        <w:rPr>
+          <w:rFonts w:ascii="Bahnschrift SemiLight" w:hAnsi="Bahnschrift SemiLight" w:cs="Aharoni"/>
+          <w:b/>
+          <w:i/>
+          <w:sz w:val="24"/>
+          <w:szCs w:val="40"/>
+        </w:rPr>
+        <w:t>level</w:t>
+      </w:r>
+      <w:r>
+        <w:rPr>
+          <w:rFonts w:ascii="Bahnschrift SemiLight" w:hAnsi="Bahnschrift SemiLight" w:cs="Aharoni"/>
+          <w:b/>
+          <w:i/>
+          <w:sz w:val="24"/>
+          <w:szCs w:val="40"/>
+        </w:rPr>
+        <w:t>,</w:t>
+      </w:r>
+      <w:r>
+        <w:rPr>
+          <w:rFonts w:ascii="Bahnschrift SemiLight" w:hAnsi="Bahnschrift SemiLight" w:cs="Aharoni"/>
+          <w:b/>
+          <w:i/>
+          <w:sz w:val="24"/>
+          <w:szCs w:val="40"/>
+        </w:rPr>
+        <w:t xml:space="preserve"> can be found under the training section</w:t>
+      </w:r>
+    </w:p>
+    <w:p>
+      <w:pPr>
+        <w:rPr>
+          <w:rFonts w:ascii="Bahnschrift SemiLight" w:hAnsi="Bahnschrift SemiLight" w:cs="Aharoni"/>
+          <w:sz w:val="24"/>
+          <w:szCs w:val="40"/>
+        </w:rPr>
+      </w:pPr>
+    </w:p>
+    <w:p>
+      <w:pPr>
+        <w:rPr>
+          <w:rFonts w:ascii="Bahnschrift SemiLight" w:hAnsi="Bahnschrift SemiLight" w:cs="Aharoni"/>
+          <w:sz w:val="24"/>
+          <w:szCs w:val="40"/>
+        </w:rPr>
+      </w:pPr>
+      <w:r>
+        <w:rPr>
+          <w:rFonts w:ascii="Bahnschrift" w:hAnsi="Bahnschrift" w:cs="Aharoni"/>
+          <w:b/>
+          <w:sz w:val="36"/>
+          <w:szCs w:val="40"/>
+        </w:rPr>
+        <w:t>Game Flow</w:t>
+      </w:r>
+      <w:r>
+        <w:rPr>
+          <w:rFonts w:ascii="Bahnschrift SemiLight" w:hAnsi="Bahnschrift SemiLight" w:cs="Aharoni"/>
+          <w:b/>
+          <w:sz w:val="36"/>
+          <w:szCs w:val="40"/>
+        </w:rPr>
+        <w:br/>
+      </w:r>
+      <w:proofErr w:type="gramStart"/>
+      <w:r>
+        <w:rPr>
+          <w:rFonts w:ascii="Bahnschrift SemiLight" w:hAnsi="Bahnschrift SemiLight" w:cs="Aharoni"/>
+          <w:sz w:val="24"/>
+          <w:szCs w:val="40"/>
+        </w:rPr>
+        <w:t>For</w:t>
+      </w:r>
+      <w:proofErr w:type="gramEnd"/>
+      <w:r>
+        <w:rPr>
+          <w:rFonts w:ascii="Bahnschrift SemiLight" w:hAnsi="Bahnschrift SemiLight" w:cs="Aharoni"/>
+          <w:sz w:val="24"/>
+          <w:szCs w:val="40"/>
+        </w:rPr>
+        <w:t xml:space="preserve"> the player to understand the game a tutorial is being played </w:t>
+      </w:r>
+      <w:r>
+        <w:rPr>
+          <w:rFonts w:ascii="Bahnschrift SemiLight" w:hAnsi="Bahnschrift SemiLight" w:cs="Aharoni"/>
+          <w:sz w:val="24"/>
+          <w:szCs w:val="40"/>
+        </w:rPr>
+        <w:t>at the start of a new game. When the tutorial is finished, the player will be in control of the game.</w:t>
+      </w:r>
+    </w:p>
+    <w:p>
+      <w:pPr>
+        <w:rPr>
+          <w:rFonts w:ascii="Bahnschrift SemiLight" w:hAnsi="Bahnschrift SemiLight" w:cs="Aharoni"/>
+          <w:sz w:val="24"/>
+          <w:szCs w:val="40"/>
+        </w:rPr>
+      </w:pPr>
+      <w:r>
+        <w:rPr>
+          <w:rFonts w:ascii="Bahnschrift SemiLight" w:hAnsi="Bahnschrift SemiLight" w:cs="Aharoni"/>
+          <w:sz w:val="24"/>
+          <w:szCs w:val="40"/>
+        </w:rPr>
+        <w:t>The start will be the hardest since the player has a relative small amount of money.</w:t>
+      </w:r>
+      <w:r>
+        <w:rPr>
+          <w:rFonts w:ascii="Bahnschrift SemiLight" w:hAnsi="Bahnschrift SemiLight" w:cs="Aharoni"/>
+          <w:sz w:val="24"/>
+          <w:szCs w:val="40"/>
+        </w:rPr>
+        <w:t xml:space="preserve"> Working for money is required in the early</w:t>
+      </w:r>
+      <w:r>
+        <w:rPr>
+          <w:rFonts w:ascii="Bahnschrift SemiLight" w:hAnsi="Bahnschrift SemiLight" w:cs="Aharoni"/>
+          <w:sz w:val="24"/>
+          <w:szCs w:val="40"/>
+        </w:rPr>
+        <w:t>- / mid-game to survive, since getting consistently enough viewers to be able to pay rent, needs around 400 fame.</w:t>
+      </w:r>
+    </w:p>
+    <w:p>
+      <w:pPr>
+        <w:rPr>
+          <w:rFonts w:ascii="Bahnschrift SemiLight" w:hAnsi="Bahnschrift SemiLight" w:cs="Aharoni"/>
+          <w:sz w:val="24"/>
+          <w:szCs w:val="40"/>
+        </w:rPr>
+      </w:pPr>
+      <w:r>
+        <w:rPr>
+          <w:rFonts w:ascii="Bahnschrift SemiLight" w:hAnsi="Bahnschrift SemiLight" w:cs="Aharoni"/>
+          <w:sz w:val="24"/>
+          <w:szCs w:val="40"/>
+        </w:rPr>
+        <w:t xml:space="preserve">With the money that the player has saved, he can choose to either buy items, keep the, money as buffer, </w:t>
+      </w:r>
+      <w:r>
+        <w:rPr>
+          <w:rFonts w:ascii="Bahnschrift SemiLight" w:hAnsi="Bahnschrift SemiLight" w:cs="Aharoni"/>
+          <w:strike/>
+          <w:sz w:val="24"/>
+          <w:szCs w:val="40"/>
+        </w:rPr>
+        <w:t>invest money, put it in the back for interest,</w:t>
+      </w:r>
+      <w:r>
+        <w:rPr>
+          <w:rFonts w:ascii="Bahnschrift SemiLight" w:hAnsi="Bahnschrift SemiLight" w:cs="Aharoni"/>
+          <w:sz w:val="24"/>
+          <w:szCs w:val="40"/>
+        </w:rPr>
+        <w:t xml:space="preserve"> or to upgrade his accommodation. However, a new accommodation will cost more rent, which </w:t>
+      </w:r>
+      <w:r>
+        <w:rPr>
+          <w:rFonts w:ascii="Bahnschrift SemiLight" w:hAnsi="Bahnschrift SemiLight" w:cs="Aharoni"/>
+          <w:sz w:val="24"/>
+          <w:szCs w:val="40"/>
+        </w:rPr>
+        <w:t xml:space="preserve">thus </w:t>
+      </w:r>
+      <w:r>
+        <w:rPr>
+          <w:rFonts w:ascii="Bahnschrift SemiLight" w:hAnsi="Bahnschrift SemiLight" w:cs="Aharoni"/>
+          <w:sz w:val="24"/>
+          <w:szCs w:val="40"/>
+        </w:rPr>
+        <w:t>requires a</w:t>
+      </w:r>
+      <w:r>
+        <w:rPr>
+          <w:rFonts w:ascii="Bahnschrift SemiLight" w:hAnsi="Bahnschrift SemiLight" w:cs="Aharoni"/>
+          <w:sz w:val="24"/>
+          <w:szCs w:val="40"/>
+        </w:rPr>
+        <w:t xml:space="preserve"> higher money flow.</w:t>
+      </w:r>
+    </w:p>
+    <w:p>
+      <w:pPr>
+        <w:rPr>
+          <w:rFonts w:ascii="Bahnschrift SemiLight" w:hAnsi="Bahnschrift SemiLight" w:cs="Aharoni"/>
+          <w:sz w:val="24"/>
+          <w:szCs w:val="40"/>
+        </w:rPr>
+      </w:pPr>
+      <w:r>
+        <w:rPr>
+          <w:rFonts w:ascii="Bahnschrift SemiLight" w:hAnsi="Bahnschrift SemiLight" w:cs="Aharoni"/>
+          <w:sz w:val="24"/>
+          <w:szCs w:val="40"/>
+        </w:rPr>
+        <w:t>When the player has reached a high enough amount of skill points, he can also choose to attend contests to earn fame more efficiently. Around the time when the player can consistently win prizes in tournaments, his fame will also be high enough to start streaming.</w:t>
+      </w:r>
+    </w:p>
+    <w:p>
+      <w:pPr>
+        <w:rPr>
+          <w:rFonts w:ascii="Bahnschrift SemiLight" w:hAnsi="Bahnschrift SemiLight" w:cs="Aharoni"/>
+          <w:sz w:val="24"/>
+          <w:szCs w:val="40"/>
+        </w:rPr>
+      </w:pPr>
+      <w:r>
+        <w:rPr>
+          <w:rFonts w:ascii="Bahnschrift SemiLight" w:hAnsi="Bahnschrift SemiLight" w:cs="Aharoni"/>
+          <w:sz w:val="24"/>
+          <w:szCs w:val="40"/>
+        </w:rPr>
+        <w:t xml:space="preserve">Because streaming is potential to earn money really efficiently, the player will be able to afford higher quality items, training sessions and accommodations. This stage </w:t>
+      </w:r>
+      <w:r>
+        <w:rPr>
+          <w:rFonts w:ascii="Bahnschrift SemiLight" w:hAnsi="Bahnschrift SemiLight" w:cs="Aharoni"/>
+          <w:sz w:val="24"/>
+          <w:szCs w:val="40"/>
+        </w:rPr>
+        <w:t xml:space="preserve">will be the end-game. </w:t>
+      </w:r>
+    </w:p>
+    <w:p>
+      <w:pPr>
+        <w:rPr>
+          <w:rFonts w:ascii="Bahnschrift SemiLight" w:hAnsi="Bahnschrift SemiLight" w:cs="Aharoni"/>
+          <w:sz w:val="24"/>
+          <w:szCs w:val="40"/>
+        </w:rPr>
+      </w:pPr>
+    </w:p>
+    <w:p>
+      <w:pPr>
+        <w:rPr>
+          <w:rFonts w:ascii="Bahnschrift" w:hAnsi="Bahnschrift" w:cs="Aharoni"/>
+          <w:b/>
+          <w:sz w:val="48"/>
+          <w:szCs w:val="40"/>
+        </w:rPr>
+      </w:pPr>
+      <w:r>
+        <w:rPr>
+          <w:rFonts w:ascii="Bahnschrift" w:hAnsi="Bahnschrift" w:cs="Aharoni"/>
+          <w:b/>
+          <w:sz w:val="48"/>
+          <w:szCs w:val="40"/>
+        </w:rPr>
+        <w:br w:type="page"/>
+      </w:r>
+    </w:p>
+    <w:p>
+      <w:pPr>
+        <w:rPr>
+          <w:rFonts w:ascii="Bahnschrift SemiLight" w:hAnsi="Bahnschrift SemiLight" w:cs="Aharoni"/>
+          <w:sz w:val="24"/>
+          <w:szCs w:val="40"/>
+        </w:rPr>
+      </w:pPr>
+      <w:r>
+        <w:rPr>
+          <w:rFonts w:ascii="Bahnschrift" w:hAnsi="Bahnschrift" w:cs="Aharoni"/>
+          <w:b/>
+          <w:sz w:val="48"/>
+          <w:szCs w:val="40"/>
+        </w:rPr>
+        <w:lastRenderedPageBreak/>
+        <w:t>Sound &amp; Music</w:t>
+      </w:r>
+      <w:r>
+        <w:rPr>
+          <w:rFonts w:ascii="Bahnschrift" w:hAnsi="Bahnschrift" w:cs="Aharoni"/>
+          <w:b/>
+          <w:sz w:val="24"/>
+          <w:szCs w:val="40"/>
+        </w:rPr>
+        <w:br/>
+      </w:r>
+      <w:r>
+        <w:rPr>
+          <w:rFonts w:ascii="Bahnschrift SemiLight" w:hAnsi="Bahnschrift SemiLight" w:cs="Aharoni"/>
+          <w:sz w:val="24"/>
+          <w:szCs w:val="40"/>
+        </w:rPr>
+        <w:t xml:space="preserve">Since there was </w:t>
+      </w:r>
+      <w:r>
+        <w:rPr>
+          <w:rFonts w:ascii="Bahnschrift SemiLight" w:hAnsi="Bahnschrift SemiLight" w:cs="Aharoni"/>
+          <w:sz w:val="24"/>
+          <w:szCs w:val="40"/>
+        </w:rPr>
+        <w:t xml:space="preserve">no sound designer available, free sound tracks were used as background music. There are no sound effects, because of time shortage. The used music genre is mostly electronic music, since this fits the art style really well. </w:t>
+      </w:r>
+    </w:p>
+    <w:p>
+      <w:pPr>
+        <w:rPr>
+          <w:rFonts w:ascii="Bahnschrift SemiLight" w:hAnsi="Bahnschrift SemiLight" w:cs="Aharoni"/>
+          <w:sz w:val="24"/>
+          <w:szCs w:val="40"/>
+        </w:rPr>
+      </w:pPr>
+      <w:r>
+        <w:rPr>
+          <w:rFonts w:ascii="Bahnschrift SemiLight" w:hAnsi="Bahnschrift SemiLight" w:cs="Aharoni"/>
+          <w:sz w:val="24"/>
+          <w:szCs w:val="40"/>
+        </w:rPr>
+        <w:t xml:space="preserve">To hype up the player, an intense song is used at the main menu. This creates an energy around the player </w:t>
+      </w:r>
+      <w:r>
+        <w:rPr>
+          <w:rFonts w:ascii="Bahnschrift SemiLight" w:hAnsi="Bahnschrift SemiLight" w:cs="Aharoni"/>
+          <w:sz w:val="24"/>
+          <w:szCs w:val="40"/>
+        </w:rPr>
+        <w:t xml:space="preserve">that let him </w:t>
+      </w:r>
+      <w:r>
+        <w:rPr>
+          <w:rFonts w:ascii="Bahnschrift SemiLight" w:hAnsi="Bahnschrift SemiLight" w:cs="Aharoni"/>
+          <w:sz w:val="24"/>
+          <w:szCs w:val="40"/>
+        </w:rPr>
+        <w:t xml:space="preserve">want to play the game. When the player starts the tutorial a more calm song is used to encourage understanding of the </w:t>
+      </w:r>
+      <w:r>
+        <w:rPr>
+          <w:rFonts w:ascii="Bahnschrift SemiLight" w:hAnsi="Bahnschrift SemiLight" w:cs="Aharoni"/>
+          <w:sz w:val="24"/>
+          <w:szCs w:val="40"/>
+        </w:rPr>
+        <w:t>game and minimalize distraction, and when the game starts, there is a playlist of random songs that loops.</w:t>
+      </w:r>
+    </w:p>
+    <w:p>
+      <w:pPr>
+        <w:rPr>
+          <w:rFonts w:ascii="Bahnschrift SemiLight" w:hAnsi="Bahnschrift SemiLight" w:cs="Aharoni"/>
+          <w:sz w:val="24"/>
+          <w:szCs w:val="40"/>
+        </w:rPr>
+      </w:pPr>
+    </w:p>
+    <w:p>
+      <w:pPr>
+        <w:rPr>
+          <w:rFonts w:ascii="Bahnschrift SemiLight" w:hAnsi="Bahnschrift SemiLight" w:cs="Aharoni"/>
+          <w:sz w:val="24"/>
+          <w:szCs w:val="40"/>
+        </w:rPr>
+      </w:pPr>
+      <w:r>
+        <w:rPr>
+          <w:rFonts w:ascii="Bahnschrift" w:hAnsi="Bahnschrift" w:cs="Aharoni"/>
+          <w:b/>
+          <w:sz w:val="48"/>
+          <w:szCs w:val="40"/>
+        </w:rPr>
+        <w:t>Platform</w:t>
+      </w:r>
+      <w:r>
+        <w:rPr>
+          <w:rFonts w:ascii="Bahnschrift" w:hAnsi="Bahnschrift" w:cs="Aharoni"/>
+          <w:b/>
+          <w:sz w:val="36"/>
+          <w:szCs w:val="40"/>
+        </w:rPr>
+        <w:br/>
+      </w:r>
+      <w:proofErr w:type="gramStart"/>
+      <w:r>
+        <w:rPr>
+          <w:rFonts w:ascii="Bahnschrift SemiLight" w:hAnsi="Bahnschrift SemiLight" w:cs="Aharoni"/>
+          <w:sz w:val="24"/>
+          <w:szCs w:val="40"/>
+        </w:rPr>
+        <w:t>Since</w:t>
+      </w:r>
+      <w:proofErr w:type="gramEnd"/>
+      <w:r>
+        <w:rPr>
+          <w:rFonts w:ascii="Bahnschrift SemiLight" w:hAnsi="Bahnschrift SemiLight" w:cs="Aharoni"/>
+          <w:sz w:val="24"/>
+          <w:szCs w:val="40"/>
+        </w:rPr>
+        <w:t xml:space="preserve"> the development team consisted of only 1 developer with very limited artistic skills and the available PC to develop the game didn’t </w:t>
+      </w:r>
+      <w:r>
+        <w:rPr>
+          <w:rFonts w:ascii="Bahnschrift SemiLight" w:hAnsi="Bahnschrift SemiLight" w:cs="Aharoni"/>
+          <w:sz w:val="24"/>
+          <w:szCs w:val="40"/>
+        </w:rPr>
+        <w:t>have gaming hardware</w:t>
+      </w:r>
+      <w:r>
+        <w:rPr>
+          <w:rFonts w:ascii="Bahnschrift SemiLight" w:hAnsi="Bahnschrift SemiLight" w:cs="Aharoni"/>
+          <w:sz w:val="24"/>
+          <w:szCs w:val="40"/>
+        </w:rPr>
+        <w:t>, the chosen platform is mobile. Mobile doesn’</w:t>
+      </w:r>
+      <w:r>
+        <w:rPr>
+          <w:rFonts w:ascii="Bahnschrift SemiLight" w:hAnsi="Bahnschrift SemiLight" w:cs="Aharoni"/>
+          <w:sz w:val="24"/>
+          <w:szCs w:val="40"/>
+        </w:rPr>
+        <w:t>t require a lot of art when working with many UI elements because of the relative small screen sizes.</w:t>
+      </w:r>
+    </w:p>
+    <w:p>
+      <w:pPr>
+        <w:rPr>
+          <w:rFonts w:ascii="Bahnschrift SemiLight" w:hAnsi="Bahnschrift SemiLight" w:cs="Aharoni"/>
+          <w:sz w:val="24"/>
+          <w:szCs w:val="40"/>
+        </w:rPr>
+      </w:pPr>
+    </w:p>
+    <w:p>
+      <w:pPr>
+        <w:rPr>
+          <w:rFonts w:ascii="Bahnschrift SemiLight" w:hAnsi="Bahnschrift SemiLight" w:cs="Aharoni"/>
+          <w:sz w:val="24"/>
+          <w:szCs w:val="40"/>
+        </w:rPr>
+      </w:pPr>
+      <w:r>
+        <w:rPr>
+          <w:rFonts w:ascii="Bahnschrift" w:hAnsi="Bahnschrift" w:cs="Aharoni"/>
+          <w:b/>
+          <w:sz w:val="48"/>
+          <w:szCs w:val="40"/>
+        </w:rPr>
+        <w:t>Controls</w:t>
+      </w:r>
+      <w:r>
+        <w:rPr>
+          <w:rFonts w:ascii="Bahnschrift" w:hAnsi="Bahnschrift" w:cs="Aharoni"/>
+          <w:b/>
+          <w:sz w:val="48"/>
+          <w:szCs w:val="40"/>
+        </w:rPr>
+        <w:t xml:space="preserve"> </w:t>
+      </w:r>
+      <w:r>
+        <w:rPr>
+          <w:rFonts w:ascii="Bahnschrift" w:hAnsi="Bahnschrift" w:cs="Aharoni"/>
+          <w:b/>
+          <w:sz w:val="36"/>
+          <w:szCs w:val="40"/>
+        </w:rPr>
+        <w:br/>
+      </w:r>
+      <w:r>
+        <w:rPr>
+          <w:rFonts w:ascii="Bahnschrift SemiLight" w:hAnsi="Bahnschrift SemiLight" w:cs="Aharoni"/>
+          <w:sz w:val="24"/>
+          <w:szCs w:val="40"/>
+        </w:rPr>
+        <w:t>Because the</w:t>
+      </w:r>
+      <w:r>
+        <w:rPr>
+          <w:rFonts w:ascii="Bahnschrift SemiLight" w:hAnsi="Bahnschrift SemiLight" w:cs="Aharoni"/>
+          <w:sz w:val="24"/>
+          <w:szCs w:val="40"/>
+        </w:rPr>
+        <w:t xml:space="preserve"> platform of the</w:t>
+      </w:r>
+      <w:r>
+        <w:rPr>
+          <w:rFonts w:ascii="Bahnschrift SemiLight" w:hAnsi="Bahnschrift SemiLight" w:cs="Aharoni"/>
+          <w:sz w:val="24"/>
+          <w:szCs w:val="40"/>
+        </w:rPr>
+        <w:t xml:space="preserve"> game is mobile, the controls are limited to touch and swipe, where touch is used to navigate through the menus to pe</w:t>
+      </w:r>
+      <w:r>
+        <w:rPr>
+          <w:rFonts w:ascii="Bahnschrift SemiLight" w:hAnsi="Bahnschrift SemiLight" w:cs="Aharoni"/>
+          <w:sz w:val="24"/>
+          <w:szCs w:val="40"/>
+        </w:rPr>
+        <w:t xml:space="preserve">rform actions and swipe is used </w:t>
+      </w:r>
+      <w:r>
+        <w:rPr>
+          <w:rFonts w:ascii="Bahnschrift SemiLight" w:hAnsi="Bahnschrift SemiLight" w:cs="Aharoni"/>
+          <w:sz w:val="24"/>
+          <w:szCs w:val="40"/>
+        </w:rPr>
+        <w:t>to set the duration of some actions, scroll the event bar and scroll the leaderboard</w:t>
+      </w:r>
+      <w:r>
+        <w:rPr>
+          <w:rFonts w:ascii="Bahnschrift SemiLight" w:hAnsi="Bahnschrift SemiLight" w:cs="Aharoni"/>
+          <w:sz w:val="24"/>
+          <w:szCs w:val="40"/>
+        </w:rPr>
+        <w:t>.</w:t>
+      </w:r>
+    </w:p>
+    <w:p>
+      <w:pPr>
+        <w:rPr>
+          <w:rFonts w:ascii="Bahnschrift SemiLight" w:hAnsi="Bahnschrift SemiLight" w:cs="Aharoni"/>
+          <w:sz w:val="24"/>
+          <w:szCs w:val="40"/>
+        </w:rPr>
+      </w:pPr>
+      <w:r>
+        <w:rPr>
+          <w:rFonts w:ascii="Bahnschrift SemiLight" w:hAnsi="Bahnschrift SemiLight" w:cs="Aharoni"/>
+          <w:sz w:val="24"/>
+          <w:szCs w:val="40"/>
+        </w:rPr>
+        <w:t xml:space="preserve">Because of the controls being so limited, the game can be controlled by anyone. </w:t>
+      </w:r>
       <w:bookmarkStart w:id="0" w:name="_GoBack"/>
       <w:bookmarkEnd w:id="0"/>
-    </w:p>
-    <w:p>
-      <w:pPr>
-        <w:rPr>
-          <w:rFonts w:ascii="Bahnschrift SemiLight" w:hAnsi="Bahnschrift SemiLight" w:cs="Aharoni"/>
-          <w:b/>
-          <w:i/>
-          <w:sz w:val="24"/>
-          <w:szCs w:val="40"/>
-        </w:rPr>
-      </w:pPr>
-      <w:r>
-        <w:rPr>
-          <w:rFonts w:ascii="Bahnschrift SemiLight" w:hAnsi="Bahnschrift SemiLight" w:cs="Aharoni"/>
-          <w:b/>
-          <w:i/>
-          <w:sz w:val="24"/>
-          <w:szCs w:val="40"/>
-          <w:vertAlign w:val="superscript"/>
-        </w:rPr>
-        <w:t xml:space="preserve">1 </w:t>
-      </w:r>
-      <w:r>
-        <w:rPr>
-          <w:rFonts w:ascii="Bahnschrift SemiLight" w:hAnsi="Bahnschrift SemiLight" w:cs="Aharoni"/>
-          <w:b/>
-          <w:i/>
-          <w:sz w:val="24"/>
-          <w:szCs w:val="40"/>
-        </w:rPr>
-        <w:t xml:space="preserve">The training results per </w:t>
-      </w:r>
-      <w:r>
-        <w:rPr>
-          <w:rFonts w:ascii="Bahnschrift SemiLight" w:hAnsi="Bahnschrift SemiLight" w:cs="Aharoni"/>
-          <w:b/>
-          <w:i/>
-          <w:sz w:val="24"/>
-          <w:szCs w:val="40"/>
-        </w:rPr>
-        <w:t xml:space="preserve">accommodation </w:t>
-      </w:r>
-      <w:r>
-        <w:rPr>
-          <w:rFonts w:ascii="Bahnschrift SemiLight" w:hAnsi="Bahnschrift SemiLight" w:cs="Aharoni"/>
-          <w:b/>
-          <w:i/>
-          <w:sz w:val="24"/>
-          <w:szCs w:val="40"/>
-        </w:rPr>
-        <w:t>level</w:t>
-      </w:r>
-      <w:r>
-        <w:rPr>
-          <w:rFonts w:ascii="Bahnschrift SemiLight" w:hAnsi="Bahnschrift SemiLight" w:cs="Aharoni"/>
-          <w:b/>
-          <w:i/>
-          <w:sz w:val="24"/>
-          <w:szCs w:val="40"/>
-        </w:rPr>
-        <w:t>,</w:t>
-      </w:r>
-      <w:r>
-        <w:rPr>
-          <w:rFonts w:ascii="Bahnschrift SemiLight" w:hAnsi="Bahnschrift SemiLight" w:cs="Aharoni"/>
-          <w:b/>
-          <w:i/>
-          <w:sz w:val="24"/>
-          <w:szCs w:val="40"/>
-        </w:rPr>
-        <w:t xml:space="preserve"> can be found under the training section</w:t>
-      </w:r>
-    </w:p>
-    <w:p>
-      <w:pPr>
-        <w:rPr>
-          <w:rFonts w:ascii="Bahnschrift SemiLight" w:hAnsi="Bahnschrift SemiLight" w:cs="Aharoni"/>
-          <w:sz w:val="24"/>
-          <w:szCs w:val="40"/>
-        </w:rPr>
-      </w:pPr>
-    </w:p>
-    <w:p>
-      <w:pPr>
-        <w:rPr>
-          <w:rFonts w:ascii="Bahnschrift SemiLight" w:hAnsi="Bahnschrift SemiLight" w:cs="Aharoni"/>
-          <w:sz w:val="24"/>
-          <w:szCs w:val="40"/>
-        </w:rPr>
-      </w:pPr>
-      <w:r>
-        <w:rPr>
-          <w:rFonts w:ascii="Bahnschrift" w:hAnsi="Bahnschrift" w:cs="Aharoni"/>
-          <w:b/>
-          <w:sz w:val="36"/>
-          <w:szCs w:val="40"/>
-        </w:rPr>
-        <w:t>Game Flow</w:t>
-      </w:r>
-      <w:r>
-        <w:rPr>
-          <w:rFonts w:ascii="Bahnschrift SemiLight" w:hAnsi="Bahnschrift SemiLight" w:cs="Aharoni"/>
-          <w:b/>
-          <w:sz w:val="36"/>
-          <w:szCs w:val="40"/>
-        </w:rPr>
-        <w:br/>
-      </w:r>
-      <w:proofErr w:type="gramStart"/>
-      <w:r>
-        <w:rPr>
-          <w:rFonts w:ascii="Bahnschrift SemiLight" w:hAnsi="Bahnschrift SemiLight" w:cs="Aharoni"/>
-          <w:sz w:val="24"/>
-          <w:szCs w:val="40"/>
-        </w:rPr>
-        <w:t>For</w:t>
-      </w:r>
-      <w:proofErr w:type="gramEnd"/>
-      <w:r>
-        <w:rPr>
-          <w:rFonts w:ascii="Bahnschrift SemiLight" w:hAnsi="Bahnschrift SemiLight" w:cs="Aharoni"/>
-          <w:sz w:val="24"/>
-          <w:szCs w:val="40"/>
-        </w:rPr>
-        <w:t xml:space="preserve"> the player to understand the game a tutorial is being played </w:t>
-      </w:r>
-      <w:r>
-        <w:rPr>
-          <w:rFonts w:ascii="Bahnschrift SemiLight" w:hAnsi="Bahnschrift SemiLight" w:cs="Aharoni"/>
-          <w:sz w:val="24"/>
-          <w:szCs w:val="40"/>
-        </w:rPr>
-        <w:t>at the start of a new game. When the tutorial is finished, the player will be in control of the game.</w:t>
-      </w:r>
-    </w:p>
-    <w:p>
-      <w:pPr>
-        <w:rPr>
-          <w:rFonts w:ascii="Bahnschrift SemiLight" w:hAnsi="Bahnschrift SemiLight" w:cs="Aharoni"/>
-          <w:sz w:val="24"/>
-          <w:szCs w:val="40"/>
-        </w:rPr>
-      </w:pPr>
-      <w:r>
-        <w:rPr>
-          <w:rFonts w:ascii="Bahnschrift SemiLight" w:hAnsi="Bahnschrift SemiLight" w:cs="Aharoni"/>
-          <w:sz w:val="24"/>
-          <w:szCs w:val="40"/>
-        </w:rPr>
-        <w:t>The start will be the hardest since the player has a relative small amount of money.</w:t>
-      </w:r>
-      <w:r>
-        <w:rPr>
-          <w:rFonts w:ascii="Bahnschrift SemiLight" w:hAnsi="Bahnschrift SemiLight" w:cs="Aharoni"/>
-          <w:sz w:val="24"/>
-          <w:szCs w:val="40"/>
-        </w:rPr>
-        <w:t xml:space="preserve"> Working for money is required in the early</w:t>
-      </w:r>
-      <w:r>
-        <w:rPr>
-          <w:rFonts w:ascii="Bahnschrift SemiLight" w:hAnsi="Bahnschrift SemiLight" w:cs="Aharoni"/>
-          <w:sz w:val="24"/>
-          <w:szCs w:val="40"/>
-        </w:rPr>
-        <w:t>- / mid-game to survive, since getting consistently enough viewers to be able to pay rent, needs around 400 fame.</w:t>
-      </w:r>
-    </w:p>
-    <w:p>
-      <w:pPr>
-        <w:rPr>
-          <w:rFonts w:ascii="Bahnschrift SemiLight" w:hAnsi="Bahnschrift SemiLight" w:cs="Aharoni"/>
-          <w:sz w:val="24"/>
-          <w:szCs w:val="40"/>
-        </w:rPr>
-      </w:pPr>
-      <w:r>
-        <w:rPr>
-          <w:rFonts w:ascii="Bahnschrift SemiLight" w:hAnsi="Bahnschrift SemiLight" w:cs="Aharoni"/>
-          <w:sz w:val="24"/>
-          <w:szCs w:val="40"/>
-        </w:rPr>
-        <w:t xml:space="preserve">With the money that the player has saved, he can choose to either buy items, keep the, money as buffer, </w:t>
-      </w:r>
-      <w:r>
-        <w:rPr>
-          <w:rFonts w:ascii="Bahnschrift SemiLight" w:hAnsi="Bahnschrift SemiLight" w:cs="Aharoni"/>
-          <w:strike/>
-          <w:sz w:val="24"/>
-          <w:szCs w:val="40"/>
-        </w:rPr>
-        <w:t>invest money, put it in the back for interest,</w:t>
-      </w:r>
-      <w:r>
-        <w:rPr>
-          <w:rFonts w:ascii="Bahnschrift SemiLight" w:hAnsi="Bahnschrift SemiLight" w:cs="Aharoni"/>
-          <w:sz w:val="24"/>
-          <w:szCs w:val="40"/>
-        </w:rPr>
-        <w:t xml:space="preserve"> or to upgrade his accommodation. However, a new accommodation will cost more rent, which </w:t>
-      </w:r>
-      <w:r>
-        <w:rPr>
-          <w:rFonts w:ascii="Bahnschrift SemiLight" w:hAnsi="Bahnschrift SemiLight" w:cs="Aharoni"/>
-          <w:sz w:val="24"/>
-          <w:szCs w:val="40"/>
-        </w:rPr>
-        <w:t xml:space="preserve">thus </w:t>
-      </w:r>
-      <w:r>
-        <w:rPr>
-          <w:rFonts w:ascii="Bahnschrift SemiLight" w:hAnsi="Bahnschrift SemiLight" w:cs="Aharoni"/>
-          <w:sz w:val="24"/>
-          <w:szCs w:val="40"/>
-        </w:rPr>
-        <w:t>requires a</w:t>
-      </w:r>
-      <w:r>
-        <w:rPr>
-          <w:rFonts w:ascii="Bahnschrift SemiLight" w:hAnsi="Bahnschrift SemiLight" w:cs="Aharoni"/>
-          <w:sz w:val="24"/>
-          <w:szCs w:val="40"/>
-        </w:rPr>
-        <w:t xml:space="preserve"> higher money flow.</w:t>
-      </w:r>
-    </w:p>
-    <w:p>
-      <w:pPr>
-        <w:rPr>
-          <w:rFonts w:ascii="Bahnschrift SemiLight" w:hAnsi="Bahnschrift SemiLight" w:cs="Aharoni"/>
-          <w:sz w:val="24"/>
-          <w:szCs w:val="40"/>
-        </w:rPr>
-      </w:pPr>
-      <w:r>
-        <w:rPr>
-          <w:rFonts w:ascii="Bahnschrift SemiLight" w:hAnsi="Bahnschrift SemiLight" w:cs="Aharoni"/>
-          <w:sz w:val="24"/>
-          <w:szCs w:val="40"/>
-        </w:rPr>
-        <w:t>When the player has reached a high enough amount of skill points, he can also choose to attend contests to earn fame more efficiently. Around the time when the player can consistently win prizes in tournaments, his fame will also be high enough to start streaming.</w:t>
-      </w:r>
-    </w:p>
-    <w:p>
-      <w:pPr>
-        <w:rPr>
-          <w:rFonts w:ascii="Bahnschrift SemiLight" w:hAnsi="Bahnschrift SemiLight" w:cs="Aharoni"/>
-          <w:sz w:val="24"/>
-          <w:szCs w:val="40"/>
-        </w:rPr>
-      </w:pPr>
-      <w:r>
-        <w:rPr>
-          <w:rFonts w:ascii="Bahnschrift SemiLight" w:hAnsi="Bahnschrift SemiLight" w:cs="Aharoni"/>
-          <w:sz w:val="24"/>
-          <w:szCs w:val="40"/>
-        </w:rPr>
-        <w:t xml:space="preserve">Because streaming is potential to earn money really efficiently, the player will be able to afford higher quality items, training sessions and accommodations. This stage </w:t>
-      </w:r>
-      <w:r>
-        <w:rPr>
-          <w:rFonts w:ascii="Bahnschrift SemiLight" w:hAnsi="Bahnschrift SemiLight" w:cs="Aharoni"/>
-          <w:sz w:val="24"/>
-          <w:szCs w:val="40"/>
-        </w:rPr>
-        <w:t xml:space="preserve">will be the end-game. </w:t>
-      </w:r>
-    </w:p>
-    <w:p>
-      <w:pPr>
-        <w:rPr>
-          <w:rFonts w:ascii="Bahnschrift SemiLight" w:hAnsi="Bahnschrift SemiLight" w:cs="Aharoni"/>
-          <w:sz w:val="24"/>
-          <w:szCs w:val="40"/>
-        </w:rPr>
-      </w:pPr>
-    </w:p>
-    <w:p>
-      <w:pPr>
-        <w:rPr>
-          <w:rFonts w:ascii="Bahnschrift SemiLight" w:hAnsi="Bahnschrift SemiLight" w:cs="Aharoni"/>
-          <w:sz w:val="24"/>
-          <w:szCs w:val="40"/>
-        </w:rPr>
-      </w:pPr>
-      <w:r>
-        <w:rPr>
-          <w:rFonts w:ascii="Bahnschrift" w:hAnsi="Bahnschrift" w:cs="Aharoni"/>
-          <w:b/>
-          <w:sz w:val="36"/>
-          <w:szCs w:val="40"/>
-        </w:rPr>
-        <w:t>Platform</w:t>
-      </w:r>
-      <w:r>
-        <w:rPr>
-          <w:rFonts w:ascii="Bahnschrift" w:hAnsi="Bahnschrift" w:cs="Aharoni"/>
-          <w:b/>
-          <w:sz w:val="36"/>
-          <w:szCs w:val="40"/>
-        </w:rPr>
-        <w:br/>
-      </w:r>
-      <w:proofErr w:type="gramStart"/>
-      <w:r>
-        <w:rPr>
-          <w:rFonts w:ascii="Bahnschrift SemiLight" w:hAnsi="Bahnschrift SemiLight" w:cs="Aharoni"/>
-          <w:sz w:val="24"/>
-          <w:szCs w:val="40"/>
-        </w:rPr>
-        <w:t>Since</w:t>
-      </w:r>
-      <w:proofErr w:type="gramEnd"/>
-      <w:r>
-        <w:rPr>
-          <w:rFonts w:ascii="Bahnschrift SemiLight" w:hAnsi="Bahnschrift SemiLight" w:cs="Aharoni"/>
-          <w:sz w:val="24"/>
-          <w:szCs w:val="40"/>
-        </w:rPr>
-        <w:t xml:space="preserve"> the development team consisted of only 1 developer with very limited artistic skills and the available PC to develop the game didn’t </w:t>
-      </w:r>
-      <w:r>
-        <w:rPr>
-          <w:rFonts w:ascii="Bahnschrift SemiLight" w:hAnsi="Bahnschrift SemiLight" w:cs="Aharoni"/>
-          <w:sz w:val="24"/>
-          <w:szCs w:val="40"/>
-        </w:rPr>
-        <w:t>have gaming hardware</w:t>
-      </w:r>
-      <w:r>
-        <w:rPr>
-          <w:rFonts w:ascii="Bahnschrift SemiLight" w:hAnsi="Bahnschrift SemiLight" w:cs="Aharoni"/>
-          <w:sz w:val="24"/>
-          <w:szCs w:val="40"/>
-        </w:rPr>
-        <w:t>, the chosen platform is mobile. Mobile doesn’</w:t>
-      </w:r>
-      <w:r>
-        <w:rPr>
-          <w:rFonts w:ascii="Bahnschrift SemiLight" w:hAnsi="Bahnschrift SemiLight" w:cs="Aharoni"/>
-          <w:sz w:val="24"/>
-          <w:szCs w:val="40"/>
-        </w:rPr>
-        <w:t>t require a lot of art when working with many UI elements because of the relative small screen sizes.</w:t>
-      </w:r>
-    </w:p>
-    <w:p>
-      <w:pPr>
-        <w:rPr>
-          <w:rFonts w:ascii="Bahnschrift SemiLight" w:hAnsi="Bahnschrift SemiLight" w:cs="Aharoni"/>
-          <w:sz w:val="24"/>
-          <w:szCs w:val="40"/>
-        </w:rPr>
-      </w:pPr>
-    </w:p>
-    <w:p>
-      <w:pPr>
-        <w:rPr>
-          <w:rFonts w:ascii="Bahnschrift SemiLight" w:hAnsi="Bahnschrift SemiLight" w:cs="Aharoni"/>
-          <w:sz w:val="24"/>
-          <w:szCs w:val="40"/>
-        </w:rPr>
-      </w:pPr>
-      <w:r>
-        <w:rPr>
-          <w:rFonts w:ascii="Bahnschrift" w:hAnsi="Bahnschrift" w:cs="Aharoni"/>
-          <w:b/>
-          <w:sz w:val="36"/>
-          <w:szCs w:val="40"/>
-        </w:rPr>
-        <w:t>Controls</w:t>
-      </w:r>
-      <w:r>
-        <w:rPr>
-          <w:rFonts w:ascii="Bahnschrift" w:hAnsi="Bahnschrift" w:cs="Aharoni"/>
-          <w:b/>
-          <w:sz w:val="36"/>
-          <w:szCs w:val="40"/>
-        </w:rPr>
-        <w:t xml:space="preserve"> </w:t>
-      </w:r>
-      <w:r>
-        <w:rPr>
-          <w:rFonts w:ascii="Bahnschrift" w:hAnsi="Bahnschrift" w:cs="Aharoni"/>
-          <w:b/>
-          <w:sz w:val="36"/>
-          <w:szCs w:val="40"/>
-        </w:rPr>
-        <w:br/>
-      </w:r>
-      <w:r>
-        <w:rPr>
-          <w:rFonts w:ascii="Bahnschrift SemiLight" w:hAnsi="Bahnschrift SemiLight" w:cs="Aharoni"/>
-          <w:sz w:val="24"/>
-          <w:szCs w:val="40"/>
-        </w:rPr>
-        <w:t>Because the</w:t>
-      </w:r>
-      <w:r>
-        <w:rPr>
-          <w:rFonts w:ascii="Bahnschrift SemiLight" w:hAnsi="Bahnschrift SemiLight" w:cs="Aharoni"/>
-          <w:sz w:val="24"/>
-          <w:szCs w:val="40"/>
-        </w:rPr>
-        <w:t xml:space="preserve"> platform of the</w:t>
-      </w:r>
-      <w:r>
-        <w:rPr>
-          <w:rFonts w:ascii="Bahnschrift SemiLight" w:hAnsi="Bahnschrift SemiLight" w:cs="Aharoni"/>
-          <w:sz w:val="24"/>
-          <w:szCs w:val="40"/>
-        </w:rPr>
-        <w:t xml:space="preserve"> game is mobile, the controls are limited to touch and swipe, where touch is used to navigate through the menus to pe</w:t>
-      </w:r>
-      <w:r>
-        <w:rPr>
-          <w:rFonts w:ascii="Bahnschrift SemiLight" w:hAnsi="Bahnschrift SemiLight" w:cs="Aharoni"/>
-          <w:sz w:val="24"/>
-          <w:szCs w:val="40"/>
-        </w:rPr>
-        <w:t xml:space="preserve">rform actions and swipe is used </w:t>
-      </w:r>
-      <w:r>
-        <w:rPr>
-          <w:rFonts w:ascii="Bahnschrift SemiLight" w:hAnsi="Bahnschrift SemiLight" w:cs="Aharoni"/>
-          <w:sz w:val="24"/>
-          <w:szCs w:val="40"/>
-        </w:rPr>
-        <w:t>to set the duration of some actions, scroll the event bar and scroll the leaderboard</w:t>
-      </w:r>
-      <w:r>
-        <w:rPr>
-          <w:rFonts w:ascii="Bahnschrift SemiLight" w:hAnsi="Bahnschrift SemiLight" w:cs="Aharoni"/>
-          <w:sz w:val="24"/>
-          <w:szCs w:val="40"/>
-        </w:rPr>
-        <w:t>.</w:t>
-      </w:r>
-    </w:p>
-    <w:p>
-      <w:pPr>
-        <w:rPr>
-          <w:rFonts w:ascii="Bahnschrift SemiLight" w:hAnsi="Bahnschrift SemiLight" w:cs="Aharoni"/>
-          <w:sz w:val="24"/>
-          <w:szCs w:val="40"/>
-        </w:rPr>
-      </w:pPr>
-      <w:r>
-        <w:rPr>
-          <w:rFonts w:ascii="Bahnschrift SemiLight" w:hAnsi="Bahnschrift SemiLight" w:cs="Aharoni"/>
-          <w:sz w:val="24"/>
-          <w:szCs w:val="40"/>
-        </w:rPr>
-        <w:t xml:space="preserve">Because of the controls being so limited, the game can be controlled by anyone. </w:t>
-      </w:r>
     </w:p>
     <w:sectPr>
       <w:pgSz w:w="12240" w:h="15840"/>
@@ -12808,7 +12921,7 @@
 </file>
 
 <file path=customXml/itemProps1.xml><?xml version="1.0" encoding="utf-8"?>
-<ds:datastoreItem xmlns:ds="http://schemas.openxmlformats.org/officeDocument/2006/customXml" ds:itemID="{2D5650FC-520E-40C9-81B3-5A6674732E49}">
+<ds:datastoreItem xmlns:ds="http://schemas.openxmlformats.org/officeDocument/2006/customXml" ds:itemID="{21E125B3-FC5B-4F20-AD0C-84F995B1177A}">
   <ds:schemaRefs>
     <ds:schemaRef ds:uri="http://schemas.openxmlformats.org/officeDocument/2006/bibliography"/>
   </ds:schemaRefs>

</xml_diff>